<commit_message>
update constant file, update resume, initilize login feature
</commit_message>
<xml_diff>
--- a/src/images/assets/rabinShahResume.docx
+++ b/src/images/assets/rabinShahResume.docx
@@ -143,7 +143,7 @@
         </w:rPr>
         <w:t xml:space="preserve">: </w:t>
       </w:r>
-      <w:hyperlink r:id="rId6" w:history="1">
+      <w:hyperlink r:id="rId8" w:history="1">
         <w:r>
           <w:rPr>
             <w:rStyle w:val="Hyperlink"/>
@@ -169,7 +169,7 @@
         <w:spacing w:line="360" w:lineRule="auto"/>
         <w:jc w:val="center"/>
       </w:pPr>
-      <w:hyperlink r:id="rId7" w:history="1">
+      <w:hyperlink r:id="rId9" w:history="1">
         <w:r>
           <w:rPr>
             <w:rStyle w:val="Hyperlink"/>
@@ -209,7 +209,7 @@
         </w:rPr>
         <w:t xml:space="preserve"> </w:t>
       </w:r>
-      <w:hyperlink r:id="rId8" w:history="1">
+      <w:hyperlink r:id="rId10" w:history="1">
         <w:r>
           <w:rPr>
             <w:rStyle w:val="Hyperlink"/>
@@ -220,7 +220,7 @@
       <w:r>
         <w:t xml:space="preserve"> | </w:t>
       </w:r>
-      <w:hyperlink r:id="rId9" w:history="1">
+      <w:hyperlink r:id="rId11" w:history="1">
         <w:r>
           <w:rPr>
             <w:rStyle w:val="Hyperlink"/>
@@ -250,50 +250,6 @@
         </w:rPr>
       </w:pPr>
     </w:p>
-    <w:tbl>
-      <w:tblPr>
-        <w:tblpPr w:leftFromText="180" w:rightFromText="180" w:vertAnchor="text" w:horzAnchor="margin" w:tblpXSpec="center" w:tblpY="322"/>
-        <w:tblW w:w="10793" w:type="dxa"/>
-        <w:tblBorders>
-          <w:top w:val="thinThickSmallGap" w:sz="24" w:space="0" w:color="000000" w:themeColor="text1"/>
-        </w:tblBorders>
-        <w:tblLook w:val="0000" w:firstRow="0" w:lastRow="0" w:firstColumn="0" w:lastColumn="0" w:noHBand="0" w:noVBand="0"/>
-      </w:tblPr>
-      <w:tblGrid>
-        <w:gridCol w:w="10793"/>
-      </w:tblGrid>
-      <w:tr>
-        <w:trPr>
-          <w:trHeight w:val="37"/>
-        </w:trPr>
-        <w:tc>
-          <w:tcPr>
-            <w:tcW w:w="10793" w:type="dxa"/>
-          </w:tcPr>
-          <w:p>
-            <w:pPr>
-              <w:tabs>
-                <w:tab w:val="left" w:pos="567"/>
-                <w:tab w:val="left" w:pos="1134"/>
-                <w:tab w:val="left" w:pos="1701"/>
-                <w:tab w:val="left" w:pos="2268"/>
-                <w:tab w:val="left" w:pos="2835"/>
-                <w:tab w:val="left" w:pos="3402"/>
-                <w:tab w:val="left" w:pos="3969"/>
-              </w:tabs>
-              <w:spacing w:line="360" w:lineRule="auto"/>
-              <w:jc w:val="both"/>
-              <w:rPr>
-                <w:rFonts w:ascii="Verdana" w:hAnsi="Verdana" w:cstheme="minorHAnsi"/>
-                <w:b/>
-                <w:sz w:val="20"/>
-                <w:szCs w:val="20"/>
-              </w:rPr>
-            </w:pPr>
-          </w:p>
-        </w:tc>
-      </w:tr>
-    </w:tbl>
     <w:p>
       <w:pPr>
         <w:tabs>
@@ -548,8 +504,40 @@
                 <w:b/>
                 <w:sz w:val="20"/>
                 <w:szCs w:val="20"/>
+                <w:u w:val="single"/>
               </w:rPr>
             </w:pPr>
+          </w:p>
+          <w:p>
+            <w:pPr>
+              <w:tabs>
+                <w:tab w:val="left" w:pos="567"/>
+                <w:tab w:val="left" w:pos="1134"/>
+                <w:tab w:val="left" w:pos="1701"/>
+                <w:tab w:val="left" w:pos="2268"/>
+                <w:tab w:val="left" w:pos="2835"/>
+                <w:tab w:val="left" w:pos="3402"/>
+                <w:tab w:val="left" w:pos="3969"/>
+              </w:tabs>
+              <w:spacing w:line="360" w:lineRule="auto"/>
+              <w:jc w:val="both"/>
+              <w:rPr>
+                <w:rFonts w:ascii="Verdana" w:hAnsi="Verdana" w:cstheme="minorHAnsi"/>
+                <w:b/>
+                <w:sz w:val="20"/>
+                <w:szCs w:val="20"/>
+              </w:rPr>
+            </w:pPr>
+            <w:r>
+              <w:rPr>
+                <w:rFonts w:ascii="Verdana" w:hAnsi="Verdana" w:cstheme="minorHAnsi"/>
+                <w:b/>
+                <w:sz w:val="20"/>
+                <w:szCs w:val="20"/>
+                <w:u w:val="single"/>
+              </w:rPr>
+              <w:t>TECHNICAL SKILLS</w:t>
+            </w:r>
           </w:p>
         </w:tc>
       </w:tr>
@@ -566,28 +554,116 @@
           <w:tab w:val="left" w:pos="3969"/>
         </w:tabs>
         <w:spacing w:line="360" w:lineRule="auto"/>
+        <w:ind w:left="2880" w:hanging="2880"/>
         <w:jc w:val="both"/>
         <w:rPr>
           <w:rFonts w:ascii="Verdana" w:hAnsi="Verdana" w:cstheme="minorHAnsi"/>
           <w:b/>
-          <w:sz w:val="20"/>
-          <w:szCs w:val="20"/>
-          <w:u w:val="single"/>
-        </w:rPr>
-      </w:pPr>
-      <w:r>
-        <w:rPr>
-          <w:rFonts w:ascii="Verdana" w:hAnsi="Verdana" w:cstheme="minorHAnsi"/>
-          <w:b/>
-          <w:sz w:val="20"/>
-          <w:szCs w:val="20"/>
-          <w:u w:val="single"/>
-        </w:rPr>
-        <w:t>TECHNICAL SKILLS</w:t>
+          <w:color w:val="000000" w:themeColor="text1"/>
+          <w:sz w:val="20"/>
+          <w:szCs w:val="20"/>
+        </w:rPr>
+      </w:pPr>
+      <w:r>
+        <w:rPr>
+          <w:rFonts w:ascii="Verdana" w:hAnsi="Verdana" w:cstheme="minorHAnsi"/>
+          <w:b/>
+          <w:color w:val="000000" w:themeColor="text1"/>
+          <w:sz w:val="20"/>
+          <w:szCs w:val="20"/>
+        </w:rPr>
+        <w:t>Frontend</w:t>
+      </w:r>
+      <w:r>
+        <w:rPr>
+          <w:rFonts w:ascii="Verdana" w:hAnsi="Verdana" w:cstheme="minorHAnsi"/>
+          <w:b/>
+          <w:color w:val="000000" w:themeColor="text1"/>
+          <w:sz w:val="20"/>
+          <w:szCs w:val="20"/>
+        </w:rPr>
+        <w:tab/>
+      </w:r>
+      <w:r>
+        <w:rPr>
+          <w:rFonts w:ascii="Verdana" w:hAnsi="Verdana" w:cstheme="minorHAnsi"/>
+          <w:b/>
+          <w:color w:val="000000" w:themeColor="text1"/>
+          <w:sz w:val="20"/>
+          <w:szCs w:val="20"/>
+        </w:rPr>
+        <w:tab/>
+      </w:r>
+      <w:r>
+        <w:rPr>
+          <w:rFonts w:ascii="Verdana" w:hAnsi="Verdana" w:cstheme="minorHAnsi"/>
+          <w:b/>
+          <w:color w:val="000000" w:themeColor="text1"/>
+          <w:sz w:val="20"/>
+          <w:szCs w:val="20"/>
+        </w:rPr>
+        <w:tab/>
+      </w:r>
+      <w:r>
+        <w:rPr>
+          <w:rFonts w:ascii="Verdana" w:hAnsi="Verdana" w:cstheme="minorHAnsi"/>
+          <w:b/>
+          <w:color w:val="000000" w:themeColor="text1"/>
+          <w:sz w:val="20"/>
+          <w:szCs w:val="20"/>
+        </w:rPr>
+        <w:t>:</w:t>
+      </w:r>
+      <w:r>
+        <w:rPr>
+          <w:rFonts w:ascii="Verdana" w:hAnsi="Verdana" w:cstheme="minorHAnsi"/>
+          <w:b/>
+          <w:color w:val="000000" w:themeColor="text1"/>
+          <w:sz w:val="20"/>
+          <w:szCs w:val="20"/>
+        </w:rPr>
+        <w:tab/>
+      </w:r>
+      <w:r>
+        <w:rPr>
+          <w:rFonts w:ascii="Verdana" w:hAnsi="Verdana" w:cstheme="minorHAnsi"/>
+          <w:color w:val="000000" w:themeColor="text1"/>
+          <w:sz w:val="20"/>
+          <w:szCs w:val="20"/>
+        </w:rPr>
+        <w:t>HTML, CSS, JavaScript, React,</w:t>
+      </w:r>
+      <w:r>
+        <w:rPr>
+          <w:rFonts w:ascii="Verdana" w:hAnsi="Verdana" w:cstheme="minorHAnsi"/>
+          <w:color w:val="000000" w:themeColor="text1"/>
+          <w:sz w:val="20"/>
+          <w:szCs w:val="20"/>
+        </w:rPr>
+        <w:t xml:space="preserve"> Vite</w:t>
+      </w:r>
+      <w:r>
+        <w:rPr>
+          <w:rFonts w:ascii="Verdana" w:hAnsi="Verdana" w:cstheme="minorHAnsi"/>
+          <w:color w:val="000000" w:themeColor="text1"/>
+          <w:sz w:val="20"/>
+          <w:szCs w:val="20"/>
+        </w:rPr>
+        <w:t>, Redux, Tailwind</w:t>
+      </w:r>
+      <w:r>
+        <w:rPr>
+          <w:rFonts w:ascii="Verdana" w:hAnsi="Verdana" w:cstheme="minorHAnsi"/>
+          <w:color w:val="000000" w:themeColor="text1"/>
+          <w:sz w:val="20"/>
+          <w:szCs w:val="20"/>
+        </w:rPr>
+        <w:t>, TypeScript</w:t>
       </w:r>
     </w:p>
     <w:p>
       <w:pPr>
+        <w:pStyle w:val="ListParagraph"/>
         <w:tabs>
           <w:tab w:val="left" w:pos="567"/>
           <w:tab w:val="left" w:pos="1134"/>
@@ -599,24 +675,24 @@
         </w:tabs>
         <w:spacing w:line="360" w:lineRule="auto"/>
         <w:ind w:left="2880" w:hanging="2880"/>
+        <w:contextualSpacing w:val="0"/>
         <w:jc w:val="both"/>
         <w:rPr>
           <w:rFonts w:ascii="Verdana" w:hAnsi="Verdana" w:cstheme="minorHAnsi"/>
-          <w:b/>
-          <w:color w:val="000000" w:themeColor="text1"/>
-          <w:sz w:val="20"/>
-          <w:szCs w:val="20"/>
-        </w:rPr>
-      </w:pPr>
-      <w:r>
-        <w:rPr>
-          <w:rFonts w:ascii="Verdana" w:hAnsi="Verdana" w:cstheme="minorHAnsi"/>
-          <w:b/>
-          <w:color w:val="000000" w:themeColor="text1"/>
-          <w:sz w:val="20"/>
-          <w:szCs w:val="20"/>
-        </w:rPr>
-        <w:t>Frontend</w:t>
+          <w:color w:val="000000" w:themeColor="text1"/>
+          <w:sz w:val="20"/>
+          <w:szCs w:val="20"/>
+        </w:rPr>
+      </w:pPr>
+      <w:r>
+        <w:rPr>
+          <w:rFonts w:ascii="Verdana" w:hAnsi="Verdana" w:cstheme="minorHAnsi"/>
+          <w:b/>
+          <w:color w:val="000000" w:themeColor="text1"/>
+          <w:sz w:val="20"/>
+          <w:szCs w:val="20"/>
+        </w:rPr>
+        <w:t>Backend</w:t>
       </w:r>
       <w:r>
         <w:rPr>
@@ -675,34 +751,16 @@
           <w:sz w:val="20"/>
           <w:szCs w:val="20"/>
         </w:rPr>
-        <w:t>HTML, CSS, JavaScript, React,</w:t>
-      </w:r>
-      <w:r>
-        <w:rPr>
-          <w:rFonts w:ascii="Verdana" w:hAnsi="Verdana" w:cstheme="minorHAnsi"/>
-          <w:color w:val="000000" w:themeColor="text1"/>
-          <w:sz w:val="20"/>
-          <w:szCs w:val="20"/>
-        </w:rPr>
-        <w:t xml:space="preserve"> Vite</w:t>
-      </w:r>
-      <w:r>
-        <w:rPr>
-          <w:rFonts w:ascii="Verdana" w:hAnsi="Verdana" w:cstheme="minorHAnsi"/>
-          <w:color w:val="000000" w:themeColor="text1"/>
-          <w:sz w:val="20"/>
-          <w:szCs w:val="20"/>
-        </w:rPr>
-        <w:t>, Redux, Tailwind</w:t>
-      </w:r>
-      <w:r>
-        <w:rPr>
-          <w:rFonts w:ascii="Verdana" w:hAnsi="Verdana" w:cstheme="minorHAnsi"/>
-          <w:color w:val="000000" w:themeColor="text1"/>
-          <w:sz w:val="20"/>
-          <w:szCs w:val="20"/>
-        </w:rPr>
-        <w:t>, TypeScript</w:t>
+        <w:t>Node.js, Express, Prisma</w:t>
+      </w:r>
+      <w:r>
+        <w:rPr>
+          <w:rFonts w:ascii="Verdana" w:hAnsi="Verdana" w:cstheme="minorHAnsi"/>
+          <w:color w:val="000000" w:themeColor="text1"/>
+          <w:sz w:val="20"/>
+          <w:szCs w:val="20"/>
+        </w:rPr>
+        <w:t>, Java</w:t>
       </w:r>
     </w:p>
     <w:p>
@@ -736,7 +794,7 @@
           <w:sz w:val="20"/>
           <w:szCs w:val="20"/>
         </w:rPr>
-        <w:t>Backend</w:t>
+        <w:t>Database</w:t>
       </w:r>
       <w:r>
         <w:rPr>
@@ -795,16 +853,16 @@
           <w:sz w:val="20"/>
           <w:szCs w:val="20"/>
         </w:rPr>
-        <w:t>Node.js, Express, Prisma</w:t>
-      </w:r>
-      <w:r>
-        <w:rPr>
-          <w:rFonts w:ascii="Verdana" w:hAnsi="Verdana" w:cstheme="minorHAnsi"/>
-          <w:color w:val="000000" w:themeColor="text1"/>
-          <w:sz w:val="20"/>
-          <w:szCs w:val="20"/>
-        </w:rPr>
-        <w:t>, Java</w:t>
+        <w:t>MongoDB, MySQL</w:t>
+      </w:r>
+      <w:r>
+        <w:rPr>
+          <w:rFonts w:ascii="Verdana" w:hAnsi="Verdana" w:cstheme="minorHAnsi"/>
+          <w:color w:val="000000" w:themeColor="text1"/>
+          <w:sz w:val="20"/>
+          <w:szCs w:val="20"/>
+        </w:rPr>
+        <w:t>, Firebase</w:t>
       </w:r>
     </w:p>
     <w:p>
@@ -838,108 +896,6 @@
           <w:sz w:val="20"/>
           <w:szCs w:val="20"/>
         </w:rPr>
-        <w:t>Database</w:t>
-      </w:r>
-      <w:r>
-        <w:rPr>
-          <w:rFonts w:ascii="Verdana" w:hAnsi="Verdana" w:cstheme="minorHAnsi"/>
-          <w:b/>
-          <w:color w:val="000000" w:themeColor="text1"/>
-          <w:sz w:val="20"/>
-          <w:szCs w:val="20"/>
-        </w:rPr>
-        <w:tab/>
-      </w:r>
-      <w:r>
-        <w:rPr>
-          <w:rFonts w:ascii="Verdana" w:hAnsi="Verdana" w:cstheme="minorHAnsi"/>
-          <w:b/>
-          <w:color w:val="000000" w:themeColor="text1"/>
-          <w:sz w:val="20"/>
-          <w:szCs w:val="20"/>
-        </w:rPr>
-        <w:tab/>
-      </w:r>
-      <w:r>
-        <w:rPr>
-          <w:rFonts w:ascii="Verdana" w:hAnsi="Verdana" w:cstheme="minorHAnsi"/>
-          <w:b/>
-          <w:color w:val="000000" w:themeColor="text1"/>
-          <w:sz w:val="20"/>
-          <w:szCs w:val="20"/>
-        </w:rPr>
-        <w:tab/>
-      </w:r>
-      <w:r>
-        <w:rPr>
-          <w:rFonts w:ascii="Verdana" w:hAnsi="Verdana" w:cstheme="minorHAnsi"/>
-          <w:b/>
-          <w:color w:val="000000" w:themeColor="text1"/>
-          <w:sz w:val="20"/>
-          <w:szCs w:val="20"/>
-        </w:rPr>
-        <w:t>:</w:t>
-      </w:r>
-      <w:r>
-        <w:rPr>
-          <w:rFonts w:ascii="Verdana" w:hAnsi="Verdana" w:cstheme="minorHAnsi"/>
-          <w:b/>
-          <w:color w:val="000000" w:themeColor="text1"/>
-          <w:sz w:val="20"/>
-          <w:szCs w:val="20"/>
-        </w:rPr>
-        <w:tab/>
-      </w:r>
-      <w:r>
-        <w:rPr>
-          <w:rFonts w:ascii="Verdana" w:hAnsi="Verdana" w:cstheme="minorHAnsi"/>
-          <w:color w:val="000000" w:themeColor="text1"/>
-          <w:sz w:val="20"/>
-          <w:szCs w:val="20"/>
-        </w:rPr>
-        <w:t>MongoDB, MySQL</w:t>
-      </w:r>
-      <w:r>
-        <w:rPr>
-          <w:rFonts w:ascii="Verdana" w:hAnsi="Verdana" w:cstheme="minorHAnsi"/>
-          <w:color w:val="000000" w:themeColor="text1"/>
-          <w:sz w:val="20"/>
-          <w:szCs w:val="20"/>
-        </w:rPr>
-        <w:t>, Firebase</w:t>
-      </w:r>
-    </w:p>
-    <w:p>
-      <w:pPr>
-        <w:pStyle w:val="ListParagraph"/>
-        <w:tabs>
-          <w:tab w:val="left" w:pos="567"/>
-          <w:tab w:val="left" w:pos="1134"/>
-          <w:tab w:val="left" w:pos="1701"/>
-          <w:tab w:val="left" w:pos="2268"/>
-          <w:tab w:val="left" w:pos="2835"/>
-          <w:tab w:val="left" w:pos="3402"/>
-          <w:tab w:val="left" w:pos="3969"/>
-        </w:tabs>
-        <w:spacing w:line="360" w:lineRule="auto"/>
-        <w:ind w:left="2880" w:hanging="2880"/>
-        <w:contextualSpacing w:val="0"/>
-        <w:jc w:val="both"/>
-        <w:rPr>
-          <w:rFonts w:ascii="Verdana" w:hAnsi="Verdana" w:cstheme="minorHAnsi"/>
-          <w:color w:val="000000" w:themeColor="text1"/>
-          <w:sz w:val="20"/>
-          <w:szCs w:val="20"/>
-        </w:rPr>
-      </w:pPr>
-      <w:r>
-        <w:rPr>
-          <w:rFonts w:ascii="Verdana" w:hAnsi="Verdana" w:cstheme="minorHAnsi"/>
-          <w:b/>
-          <w:color w:val="000000" w:themeColor="text1"/>
-          <w:sz w:val="20"/>
-          <w:szCs w:val="20"/>
-        </w:rPr>
         <w:t>Other Skills</w:t>
       </w:r>
       <w:r>
@@ -980,7 +936,128 @@
           <w:sz w:val="20"/>
           <w:szCs w:val="20"/>
         </w:rPr>
-        <w:t>Unit testing, Debugging, AWS hosting, CI/CD</w:t>
+        <w:t xml:space="preserve">Unit testing, Debugging, </w:t>
+      </w:r>
+      <w:r>
+        <w:rPr>
+          <w:rFonts w:ascii="Verdana" w:hAnsi="Verdana" w:cstheme="minorHAnsi"/>
+          <w:color w:val="000000" w:themeColor="text1"/>
+          <w:sz w:val="20"/>
+          <w:szCs w:val="20"/>
+        </w:rPr>
+        <w:t>AWS</w:t>
+      </w:r>
+      <w:r>
+        <w:rPr>
+          <w:rFonts w:ascii="Verdana" w:hAnsi="Verdana" w:cstheme="minorHAnsi"/>
+          <w:color w:val="000000" w:themeColor="text1"/>
+          <w:sz w:val="20"/>
+          <w:szCs w:val="20"/>
+        </w:rPr>
+        <w:t xml:space="preserve"> (</w:t>
+      </w:r>
+      <w:r>
+        <w:rPr>
+          <w:rFonts w:ascii="Verdana" w:hAnsi="Verdana" w:cstheme="minorHAnsi"/>
+          <w:color w:val="000000" w:themeColor="text1"/>
+          <w:sz w:val="20"/>
+          <w:szCs w:val="20"/>
+        </w:rPr>
+        <w:t>S3,</w:t>
+      </w:r>
+      <w:r>
+        <w:rPr>
+          <w:rFonts w:ascii="Verdana" w:hAnsi="Verdana" w:cstheme="minorHAnsi"/>
+          <w:color w:val="000000" w:themeColor="text1"/>
+          <w:sz w:val="20"/>
+          <w:szCs w:val="20"/>
+        </w:rPr>
+        <w:t xml:space="preserve"> </w:t>
+      </w:r>
+      <w:proofErr w:type="spellStart"/>
+      <w:r>
+        <w:rPr>
+          <w:rFonts w:ascii="Verdana" w:hAnsi="Verdana" w:cstheme="minorHAnsi"/>
+          <w:color w:val="000000" w:themeColor="text1"/>
+          <w:sz w:val="20"/>
+          <w:szCs w:val="20"/>
+        </w:rPr>
+        <w:t>C</w:t>
+      </w:r>
+      <w:r>
+        <w:rPr>
+          <w:rFonts w:ascii="Verdana" w:hAnsi="Verdana" w:cstheme="minorHAnsi"/>
+          <w:color w:val="000000" w:themeColor="text1"/>
+          <w:sz w:val="20"/>
+          <w:szCs w:val="20"/>
+        </w:rPr>
+        <w:t>odeB</w:t>
+      </w:r>
+      <w:r>
+        <w:rPr>
+          <w:rFonts w:ascii="Verdana" w:hAnsi="Verdana" w:cstheme="minorHAnsi"/>
+          <w:color w:val="000000" w:themeColor="text1"/>
+          <w:sz w:val="20"/>
+          <w:szCs w:val="20"/>
+        </w:rPr>
+        <w:t>uild</w:t>
+      </w:r>
+      <w:proofErr w:type="spellEnd"/>
+      <w:r>
+        <w:rPr>
+          <w:rFonts w:ascii="Verdana" w:hAnsi="Verdana" w:cstheme="minorHAnsi"/>
+          <w:color w:val="000000" w:themeColor="text1"/>
+          <w:sz w:val="20"/>
+          <w:szCs w:val="20"/>
+        </w:rPr>
+        <w:t xml:space="preserve">, </w:t>
+      </w:r>
+      <w:proofErr w:type="spellStart"/>
+      <w:r>
+        <w:rPr>
+          <w:rFonts w:ascii="Verdana" w:hAnsi="Verdana" w:cstheme="minorHAnsi"/>
+          <w:color w:val="000000" w:themeColor="text1"/>
+          <w:sz w:val="20"/>
+          <w:szCs w:val="20"/>
+        </w:rPr>
+        <w:t>CodePipline</w:t>
+      </w:r>
+      <w:proofErr w:type="spellEnd"/>
+      <w:r>
+        <w:rPr>
+          <w:rFonts w:ascii="Verdana" w:hAnsi="Verdana" w:cstheme="minorHAnsi"/>
+          <w:color w:val="000000" w:themeColor="text1"/>
+          <w:sz w:val="20"/>
+          <w:szCs w:val="20"/>
+        </w:rPr>
+        <w:t>, Elastic Beanstalk, IAM, DynamoDB, EC2</w:t>
+      </w:r>
+      <w:r>
+        <w:rPr>
+          <w:rFonts w:ascii="Verdana" w:hAnsi="Verdana" w:cstheme="minorHAnsi"/>
+          <w:color w:val="000000" w:themeColor="text1"/>
+          <w:sz w:val="20"/>
+          <w:szCs w:val="20"/>
+        </w:rPr>
+        <w:t>)</w:t>
+      </w:r>
+      <w:r>
+        <w:rPr>
+          <w:rFonts w:ascii="Verdana" w:hAnsi="Verdana" w:cstheme="minorHAnsi"/>
+          <w:color w:val="000000" w:themeColor="text1"/>
+          <w:sz w:val="20"/>
+          <w:szCs w:val="20"/>
+        </w:rPr>
+        <w:t>, CI/CD</w:t>
+      </w:r>
+      <w:r>
+        <w:rPr>
+          <w:rFonts w:ascii="Verdana" w:hAnsi="Verdana" w:cstheme="minorHAnsi"/>
+          <w:color w:val="000000" w:themeColor="text1"/>
+          <w:sz w:val="20"/>
+          <w:szCs w:val="20"/>
+        </w:rPr>
+        <w:t>, Jira</w:t>
       </w:r>
     </w:p>
     <w:p>
@@ -1129,404 +1206,14 @@
               <w:jc w:val="both"/>
               <w:rPr>
                 <w:rFonts w:ascii="Verdana" w:hAnsi="Verdana" w:cstheme="minorHAnsi"/>
+                <w:b/>
+                <w:color w:val="000000" w:themeColor="text1"/>
                 <w:sz w:val="20"/>
                 <w:szCs w:val="20"/>
+                <w:u w:val="single"/>
               </w:rPr>
             </w:pPr>
           </w:p>
-        </w:tc>
-      </w:tr>
-    </w:tbl>
-    <w:p>
-      <w:pPr>
-        <w:pStyle w:val="ListParagraph"/>
-        <w:tabs>
-          <w:tab w:val="left" w:pos="567"/>
-          <w:tab w:val="left" w:pos="1134"/>
-          <w:tab w:val="left" w:pos="1701"/>
-          <w:tab w:val="left" w:pos="2268"/>
-          <w:tab w:val="left" w:pos="2835"/>
-          <w:tab w:val="left" w:pos="3402"/>
-          <w:tab w:val="left" w:pos="3969"/>
-        </w:tabs>
-        <w:spacing w:line="360" w:lineRule="auto"/>
-        <w:ind w:left="0"/>
-        <w:jc w:val="both"/>
-        <w:rPr>
-          <w:rFonts w:ascii="Verdana" w:hAnsi="Verdana" w:cstheme="minorHAnsi"/>
-          <w:b/>
-          <w:color w:val="000000" w:themeColor="text1"/>
-          <w:sz w:val="20"/>
-          <w:szCs w:val="20"/>
-          <w:u w:val="single"/>
-        </w:rPr>
-      </w:pPr>
-      <w:r>
-        <w:rPr>
-          <w:rFonts w:ascii="Verdana" w:hAnsi="Verdana" w:cstheme="minorHAnsi"/>
-          <w:b/>
-          <w:color w:val="000000" w:themeColor="text1"/>
-          <w:sz w:val="20"/>
-          <w:szCs w:val="20"/>
-          <w:u w:val="single"/>
-        </w:rPr>
-        <w:t>PERSONAL ATTRIBUTE</w:t>
-      </w:r>
-    </w:p>
-    <w:p>
-      <w:pPr>
-        <w:pStyle w:val="ListParagraph"/>
-        <w:numPr>
-          <w:ilvl w:val="0"/>
-          <w:numId w:val="32"/>
-        </w:numPr>
-        <w:tabs>
-          <w:tab w:val="left" w:pos="567"/>
-          <w:tab w:val="left" w:pos="1134"/>
-          <w:tab w:val="left" w:pos="1701"/>
-          <w:tab w:val="left" w:pos="2268"/>
-          <w:tab w:val="left" w:pos="2835"/>
-          <w:tab w:val="left" w:pos="3402"/>
-          <w:tab w:val="left" w:pos="3969"/>
-        </w:tabs>
-        <w:spacing w:line="360" w:lineRule="auto"/>
-        <w:ind w:left="360"/>
-        <w:jc w:val="both"/>
-        <w:rPr>
-          <w:rFonts w:ascii="Verdana" w:hAnsi="Verdana" w:cstheme="minorHAnsi"/>
-          <w:b/>
-          <w:color w:val="000000" w:themeColor="text1"/>
-          <w:sz w:val="20"/>
-          <w:szCs w:val="20"/>
-          <w:u w:val="single"/>
-        </w:rPr>
-      </w:pPr>
-      <w:r>
-        <w:rPr>
-          <w:rFonts w:ascii="Verdana" w:hAnsi="Verdana" w:cstheme="minorHAnsi"/>
-          <w:color w:val="000000" w:themeColor="text1"/>
-          <w:sz w:val="20"/>
-          <w:szCs w:val="20"/>
-        </w:rPr>
-        <w:t>Strong Problem-solving skills with positive mindset</w:t>
-      </w:r>
-      <w:r>
-        <w:rPr>
-          <w:rFonts w:ascii="Verdana" w:hAnsi="Verdana" w:cstheme="minorHAnsi"/>
-          <w:color w:val="000000" w:themeColor="text1"/>
-          <w:sz w:val="20"/>
-          <w:szCs w:val="20"/>
-        </w:rPr>
-        <w:t>.</w:t>
-      </w:r>
-    </w:p>
-    <w:p>
-      <w:pPr>
-        <w:pStyle w:val="ListParagraph"/>
-        <w:numPr>
-          <w:ilvl w:val="0"/>
-          <w:numId w:val="32"/>
-        </w:numPr>
-        <w:tabs>
-          <w:tab w:val="left" w:pos="567"/>
-          <w:tab w:val="left" w:pos="1134"/>
-          <w:tab w:val="left" w:pos="1701"/>
-          <w:tab w:val="left" w:pos="2268"/>
-          <w:tab w:val="left" w:pos="2835"/>
-          <w:tab w:val="left" w:pos="3402"/>
-          <w:tab w:val="left" w:pos="3969"/>
-        </w:tabs>
-        <w:spacing w:line="360" w:lineRule="auto"/>
-        <w:ind w:left="360"/>
-        <w:jc w:val="both"/>
-        <w:rPr>
-          <w:rFonts w:ascii="Verdana" w:hAnsi="Verdana" w:cstheme="minorHAnsi"/>
-          <w:b/>
-          <w:color w:val="000000" w:themeColor="text1"/>
-          <w:sz w:val="20"/>
-          <w:szCs w:val="20"/>
-          <w:u w:val="single"/>
-        </w:rPr>
-      </w:pPr>
-      <w:r>
-        <w:rPr>
-          <w:rFonts w:ascii="Verdana" w:hAnsi="Verdana" w:cstheme="minorHAnsi"/>
-          <w:color w:val="000000" w:themeColor="text1"/>
-          <w:sz w:val="20"/>
-          <w:szCs w:val="20"/>
-        </w:rPr>
-        <w:t>Good time management skills and prioritise task</w:t>
-      </w:r>
-    </w:p>
-    <w:p>
-      <w:pPr>
-        <w:pStyle w:val="ListParagraph"/>
-        <w:numPr>
-          <w:ilvl w:val="0"/>
-          <w:numId w:val="32"/>
-        </w:numPr>
-        <w:tabs>
-          <w:tab w:val="left" w:pos="567"/>
-          <w:tab w:val="left" w:pos="1134"/>
-          <w:tab w:val="left" w:pos="1701"/>
-          <w:tab w:val="left" w:pos="2268"/>
-          <w:tab w:val="left" w:pos="2835"/>
-          <w:tab w:val="left" w:pos="3402"/>
-          <w:tab w:val="left" w:pos="3969"/>
-        </w:tabs>
-        <w:spacing w:line="360" w:lineRule="auto"/>
-        <w:ind w:left="360"/>
-        <w:jc w:val="both"/>
-        <w:rPr>
-          <w:rFonts w:ascii="Verdana" w:hAnsi="Verdana" w:cstheme="minorHAnsi"/>
-          <w:b/>
-          <w:color w:val="000000" w:themeColor="text1"/>
-          <w:sz w:val="20"/>
-          <w:szCs w:val="20"/>
-          <w:u w:val="single"/>
-        </w:rPr>
-      </w:pPr>
-      <w:r>
-        <w:rPr>
-          <w:rFonts w:ascii="Verdana" w:hAnsi="Verdana" w:cstheme="minorHAnsi"/>
-          <w:color w:val="000000" w:themeColor="text1"/>
-          <w:sz w:val="20"/>
-          <w:szCs w:val="20"/>
-        </w:rPr>
-        <w:t>Strong understanding of</w:t>
-      </w:r>
-      <w:r>
-        <w:rPr>
-          <w:rFonts w:ascii="Verdana" w:hAnsi="Verdana" w:cstheme="minorHAnsi"/>
-          <w:color w:val="000000" w:themeColor="text1"/>
-          <w:sz w:val="20"/>
-          <w:szCs w:val="20"/>
-        </w:rPr>
-        <w:t xml:space="preserve"> programming languages</w:t>
-      </w:r>
-      <w:r>
-        <w:rPr>
-          <w:rFonts w:ascii="Verdana" w:hAnsi="Verdana" w:cstheme="minorHAnsi"/>
-          <w:color w:val="000000" w:themeColor="text1"/>
-          <w:sz w:val="20"/>
-          <w:szCs w:val="20"/>
-        </w:rPr>
-        <w:t>,</w:t>
-      </w:r>
-      <w:r>
-        <w:rPr>
-          <w:rFonts w:ascii="Verdana" w:hAnsi="Verdana" w:cstheme="minorHAnsi"/>
-          <w:color w:val="000000" w:themeColor="text1"/>
-          <w:sz w:val="20"/>
-          <w:szCs w:val="20"/>
-        </w:rPr>
-        <w:t xml:space="preserve"> and</w:t>
-      </w:r>
-      <w:r>
-        <w:rPr>
-          <w:rFonts w:ascii="Verdana" w:hAnsi="Verdana" w:cstheme="minorHAnsi"/>
-          <w:color w:val="000000" w:themeColor="text1"/>
-          <w:sz w:val="20"/>
-          <w:szCs w:val="20"/>
-        </w:rPr>
-        <w:t xml:space="preserve"> software </w:t>
-      </w:r>
-      <w:r>
-        <w:rPr>
-          <w:rFonts w:ascii="Verdana" w:hAnsi="Verdana" w:cstheme="minorHAnsi"/>
-          <w:color w:val="000000" w:themeColor="text1"/>
-          <w:sz w:val="20"/>
-          <w:szCs w:val="20"/>
-        </w:rPr>
-        <w:t>developments</w:t>
-      </w:r>
-    </w:p>
-    <w:p>
-      <w:pPr>
-        <w:pStyle w:val="ListParagraph"/>
-        <w:numPr>
-          <w:ilvl w:val="0"/>
-          <w:numId w:val="32"/>
-        </w:numPr>
-        <w:tabs>
-          <w:tab w:val="left" w:pos="567"/>
-          <w:tab w:val="left" w:pos="1134"/>
-          <w:tab w:val="left" w:pos="1701"/>
-          <w:tab w:val="left" w:pos="2268"/>
-          <w:tab w:val="left" w:pos="2835"/>
-          <w:tab w:val="left" w:pos="3402"/>
-          <w:tab w:val="left" w:pos="3969"/>
-        </w:tabs>
-        <w:spacing w:line="360" w:lineRule="auto"/>
-        <w:ind w:left="360"/>
-        <w:jc w:val="both"/>
-        <w:rPr>
-          <w:rFonts w:ascii="Verdana" w:hAnsi="Verdana" w:cstheme="minorHAnsi"/>
-          <w:b/>
-          <w:color w:val="000000" w:themeColor="text1"/>
-          <w:sz w:val="20"/>
-          <w:szCs w:val="20"/>
-          <w:u w:val="single"/>
-        </w:rPr>
-      </w:pPr>
-      <w:r>
-        <w:rPr>
-          <w:rFonts w:ascii="Verdana" w:hAnsi="Verdana" w:cstheme="minorHAnsi"/>
-          <w:color w:val="000000" w:themeColor="text1"/>
-          <w:sz w:val="20"/>
-          <w:szCs w:val="20"/>
-        </w:rPr>
-        <w:t xml:space="preserve">Effective </w:t>
-      </w:r>
-      <w:r>
-        <w:rPr>
-          <w:rFonts w:ascii="Verdana" w:hAnsi="Verdana" w:cstheme="minorHAnsi"/>
-          <w:color w:val="000000" w:themeColor="text1"/>
-          <w:sz w:val="20"/>
-          <w:szCs w:val="20"/>
-        </w:rPr>
-        <w:t xml:space="preserve">Communication and </w:t>
-      </w:r>
-      <w:r>
-        <w:rPr>
-          <w:rFonts w:ascii="Verdana" w:hAnsi="Verdana" w:cstheme="minorHAnsi"/>
-          <w:color w:val="000000" w:themeColor="text1"/>
-          <w:sz w:val="20"/>
-          <w:szCs w:val="20"/>
-        </w:rPr>
-        <w:t>collaboration skills</w:t>
-      </w:r>
-      <w:r>
-        <w:rPr>
-          <w:rFonts w:ascii="Verdana" w:hAnsi="Verdana" w:cstheme="minorHAnsi"/>
-          <w:color w:val="000000" w:themeColor="text1"/>
-          <w:sz w:val="20"/>
-          <w:szCs w:val="20"/>
-        </w:rPr>
-        <w:t xml:space="preserve"> with cross-functional teams </w:t>
-      </w:r>
-    </w:p>
-    <w:p>
-      <w:pPr>
-        <w:pStyle w:val="ListParagraph"/>
-        <w:numPr>
-          <w:ilvl w:val="0"/>
-          <w:numId w:val="32"/>
-        </w:numPr>
-        <w:tabs>
-          <w:tab w:val="left" w:pos="567"/>
-          <w:tab w:val="left" w:pos="1134"/>
-          <w:tab w:val="left" w:pos="1701"/>
-          <w:tab w:val="left" w:pos="2268"/>
-          <w:tab w:val="left" w:pos="2835"/>
-          <w:tab w:val="left" w:pos="3402"/>
-          <w:tab w:val="left" w:pos="3969"/>
-        </w:tabs>
-        <w:spacing w:line="360" w:lineRule="auto"/>
-        <w:ind w:left="360"/>
-        <w:jc w:val="both"/>
-        <w:rPr>
-          <w:rFonts w:ascii="Verdana" w:hAnsi="Verdana" w:cstheme="minorHAnsi"/>
-          <w:b/>
-          <w:color w:val="000000" w:themeColor="text1"/>
-          <w:sz w:val="20"/>
-          <w:szCs w:val="20"/>
-          <w:u w:val="single"/>
-        </w:rPr>
-      </w:pPr>
-      <w:r>
-        <w:rPr>
-          <w:rFonts w:ascii="Verdana" w:hAnsi="Verdana" w:cstheme="minorHAnsi"/>
-          <w:color w:val="000000" w:themeColor="text1"/>
-          <w:sz w:val="20"/>
-          <w:szCs w:val="20"/>
-        </w:rPr>
-        <w:t>Adaptable</w:t>
-      </w:r>
-      <w:r>
-        <w:rPr>
-          <w:rFonts w:ascii="Verdana" w:hAnsi="Verdana" w:cstheme="minorHAnsi"/>
-          <w:color w:val="000000" w:themeColor="text1"/>
-          <w:sz w:val="20"/>
-          <w:szCs w:val="20"/>
-        </w:rPr>
-        <w:t xml:space="preserve">, </w:t>
-      </w:r>
-      <w:r>
-        <w:rPr>
-          <w:rFonts w:ascii="Verdana" w:hAnsi="Verdana" w:cstheme="minorHAnsi"/>
-          <w:color w:val="000000" w:themeColor="text1"/>
-          <w:sz w:val="20"/>
-          <w:szCs w:val="20"/>
-        </w:rPr>
-        <w:t xml:space="preserve">quick </w:t>
-      </w:r>
-      <w:r>
-        <w:rPr>
-          <w:rFonts w:ascii="Verdana" w:hAnsi="Verdana" w:cstheme="minorHAnsi"/>
-          <w:color w:val="000000" w:themeColor="text1"/>
-          <w:sz w:val="20"/>
-          <w:szCs w:val="20"/>
-        </w:rPr>
-        <w:t xml:space="preserve">learner and </w:t>
-      </w:r>
-      <w:r>
-        <w:rPr>
-          <w:rFonts w:ascii="Verdana" w:hAnsi="Verdana" w:cstheme="minorHAnsi"/>
-          <w:color w:val="000000" w:themeColor="text1"/>
-          <w:sz w:val="20"/>
-          <w:szCs w:val="20"/>
-        </w:rPr>
-        <w:t>hunger</w:t>
-      </w:r>
-      <w:r>
-        <w:rPr>
-          <w:rFonts w:ascii="Verdana" w:hAnsi="Verdana" w:cstheme="minorHAnsi"/>
-          <w:color w:val="000000" w:themeColor="text1"/>
-          <w:sz w:val="20"/>
-          <w:szCs w:val="20"/>
-        </w:rPr>
-        <w:t xml:space="preserve"> </w:t>
-      </w:r>
-      <w:r>
-        <w:rPr>
-          <w:rFonts w:ascii="Verdana" w:hAnsi="Verdana" w:cstheme="minorHAnsi"/>
-          <w:color w:val="000000" w:themeColor="text1"/>
-          <w:sz w:val="20"/>
-          <w:szCs w:val="20"/>
-        </w:rPr>
-        <w:t xml:space="preserve">to learn new </w:t>
-      </w:r>
-      <w:r>
-        <w:rPr>
-          <w:rFonts w:ascii="Verdana" w:hAnsi="Verdana" w:cstheme="minorHAnsi"/>
-          <w:color w:val="000000" w:themeColor="text1"/>
-          <w:sz w:val="20"/>
-          <w:szCs w:val="20"/>
-        </w:rPr>
-        <w:t>technologies.</w:t>
-      </w:r>
-    </w:p>
-    <w:tbl>
-      <w:tblPr>
-        <w:tblpPr w:leftFromText="180" w:rightFromText="180" w:vertAnchor="text" w:horzAnchor="margin" w:tblpXSpec="center" w:tblpY="175"/>
-        <w:tblW w:w="10793" w:type="dxa"/>
-        <w:tblBorders>
-          <w:top w:val="thinThickSmallGap" w:sz="24" w:space="0" w:color="000000" w:themeColor="text1"/>
-        </w:tblBorders>
-        <w:tblLook w:val="0000" w:firstRow="0" w:lastRow="0" w:firstColumn="0" w:lastColumn="0" w:noHBand="0" w:noVBand="0"/>
-      </w:tblPr>
-      <w:tblGrid>
-        <w:gridCol w:w="10793"/>
-      </w:tblGrid>
-      <w:tr>
-        <w:trPr>
-          <w:trHeight w:val="37"/>
-        </w:trPr>
-        <w:tc>
-          <w:tcPr>
-            <w:tcW w:w="10793" w:type="dxa"/>
-          </w:tcPr>
           <w:p>
             <w:pPr>
               <w:tabs>
@@ -1542,11 +1229,21 @@
               <w:jc w:val="both"/>
               <w:rPr>
                 <w:rFonts w:ascii="Verdana" w:hAnsi="Verdana" w:cstheme="minorHAnsi"/>
-                <w:b/>
                 <w:sz w:val="20"/>
                 <w:szCs w:val="20"/>
               </w:rPr>
             </w:pPr>
+            <w:r>
+              <w:rPr>
+                <w:rFonts w:ascii="Verdana" w:hAnsi="Verdana" w:cstheme="minorHAnsi"/>
+                <w:b/>
+                <w:color w:val="000000" w:themeColor="text1"/>
+                <w:sz w:val="20"/>
+                <w:szCs w:val="20"/>
+                <w:u w:val="single"/>
+              </w:rPr>
+              <w:t>PERSONAL ATTRIBUTE</w:t>
+            </w:r>
           </w:p>
         </w:tc>
       </w:tr>
@@ -1554,6 +1251,10 @@
     <w:p>
       <w:pPr>
         <w:pStyle w:val="ListParagraph"/>
+        <w:numPr>
+          <w:ilvl w:val="0"/>
+          <w:numId w:val="32"/>
+        </w:numPr>
         <w:tabs>
           <w:tab w:val="left" w:pos="567"/>
           <w:tab w:val="left" w:pos="1134"/>
@@ -1564,7 +1265,7 @@
           <w:tab w:val="left" w:pos="3969"/>
         </w:tabs>
         <w:spacing w:line="360" w:lineRule="auto"/>
-        <w:ind w:left="0"/>
+        <w:ind w:left="360"/>
         <w:jc w:val="both"/>
         <w:rPr>
           <w:rFonts w:ascii="Verdana" w:hAnsi="Verdana" w:cstheme="minorHAnsi"/>
@@ -1578,28 +1279,83 @@
       <w:r>
         <w:rPr>
           <w:rFonts w:ascii="Verdana" w:hAnsi="Verdana" w:cstheme="minorHAnsi"/>
-          <w:b/>
-          <w:color w:val="000000" w:themeColor="text1"/>
-          <w:sz w:val="20"/>
-          <w:szCs w:val="20"/>
-          <w:u w:val="single"/>
-        </w:rPr>
-        <w:t>WORK HISTORY</w:t>
-      </w:r>
-      <w:r>
-        <w:rPr>
-          <w:rFonts w:ascii="Verdana" w:hAnsi="Verdana" w:cstheme="minorHAnsi"/>
-          <w:b/>
-          <w:color w:val="000000" w:themeColor="text1"/>
-          <w:sz w:val="20"/>
-          <w:szCs w:val="20"/>
-          <w:u w:val="single"/>
-        </w:rPr>
-        <w:t xml:space="preserve"> </w:t>
+          <w:color w:val="000000" w:themeColor="text1"/>
+          <w:sz w:val="20"/>
+          <w:szCs w:val="20"/>
+        </w:rPr>
+        <w:t xml:space="preserve">Strong </w:t>
+      </w:r>
+      <w:r>
+        <w:rPr>
+          <w:rFonts w:ascii="Verdana" w:hAnsi="Verdana" w:cstheme="minorHAnsi"/>
+          <w:color w:val="000000" w:themeColor="text1"/>
+          <w:sz w:val="20"/>
+          <w:szCs w:val="20"/>
+        </w:rPr>
+        <w:t>p</w:t>
+      </w:r>
+      <w:r>
+        <w:rPr>
+          <w:rFonts w:ascii="Verdana" w:hAnsi="Verdana" w:cstheme="minorHAnsi"/>
+          <w:color w:val="000000" w:themeColor="text1"/>
+          <w:sz w:val="20"/>
+          <w:szCs w:val="20"/>
+        </w:rPr>
+        <w:t>roblem-solving</w:t>
+      </w:r>
+      <w:r>
+        <w:rPr>
+          <w:rFonts w:ascii="Verdana" w:hAnsi="Verdana" w:cstheme="minorHAnsi"/>
+          <w:color w:val="000000" w:themeColor="text1"/>
+          <w:sz w:val="20"/>
+          <w:szCs w:val="20"/>
+        </w:rPr>
+        <w:t xml:space="preserve"> and decision-making</w:t>
+      </w:r>
+      <w:r>
+        <w:rPr>
+          <w:rFonts w:ascii="Verdana" w:hAnsi="Verdana" w:cstheme="minorHAnsi"/>
+          <w:color w:val="000000" w:themeColor="text1"/>
+          <w:sz w:val="20"/>
+          <w:szCs w:val="20"/>
+        </w:rPr>
+        <w:t xml:space="preserve"> skills with positive</w:t>
+      </w:r>
+      <w:r>
+        <w:rPr>
+          <w:rFonts w:ascii="Verdana" w:hAnsi="Verdana" w:cstheme="minorHAnsi"/>
+          <w:color w:val="000000" w:themeColor="text1"/>
+          <w:sz w:val="20"/>
+          <w:szCs w:val="20"/>
+        </w:rPr>
+        <w:t xml:space="preserve"> and self-motivation</w:t>
+      </w:r>
+      <w:r>
+        <w:rPr>
+          <w:rFonts w:ascii="Verdana" w:hAnsi="Verdana" w:cstheme="minorHAnsi"/>
+          <w:color w:val="000000" w:themeColor="text1"/>
+          <w:sz w:val="20"/>
+          <w:szCs w:val="20"/>
+        </w:rPr>
+        <w:t xml:space="preserve"> mindset</w:t>
+      </w:r>
+      <w:r>
+        <w:rPr>
+          <w:rFonts w:ascii="Verdana" w:hAnsi="Verdana" w:cstheme="minorHAnsi"/>
+          <w:color w:val="000000" w:themeColor="text1"/>
+          <w:sz w:val="20"/>
+          <w:szCs w:val="20"/>
+        </w:rPr>
+        <w:t>.</w:t>
       </w:r>
     </w:p>
     <w:p>
       <w:pPr>
+        <w:pStyle w:val="ListParagraph"/>
+        <w:numPr>
+          <w:ilvl w:val="0"/>
+          <w:numId w:val="32"/>
+        </w:numPr>
         <w:tabs>
           <w:tab w:val="left" w:pos="567"/>
           <w:tab w:val="left" w:pos="1134"/>
@@ -1610,6 +1366,7 @@
           <w:tab w:val="left" w:pos="3969"/>
         </w:tabs>
         <w:spacing w:line="360" w:lineRule="auto"/>
+        <w:ind w:left="360"/>
         <w:jc w:val="both"/>
         <w:rPr>
           <w:rFonts w:ascii="Verdana" w:hAnsi="Verdana" w:cstheme="minorHAnsi"/>
@@ -1623,192 +1380,11 @@
       <w:r>
         <w:rPr>
           <w:rFonts w:ascii="Verdana" w:hAnsi="Verdana" w:cstheme="minorHAnsi"/>
-          <w:b/>
-          <w:color w:val="000000" w:themeColor="text1"/>
-          <w:sz w:val="20"/>
-          <w:szCs w:val="20"/>
-          <w:u w:val="single"/>
-        </w:rPr>
-        <w:t>Self</w:t>
-      </w:r>
-      <w:r>
-        <w:rPr>
-          <w:rFonts w:ascii="Verdana" w:hAnsi="Verdana" w:cstheme="minorHAnsi"/>
-          <w:b/>
-          <w:color w:val="000000" w:themeColor="text1"/>
-          <w:sz w:val="20"/>
-          <w:szCs w:val="20"/>
-          <w:u w:val="single"/>
-        </w:rPr>
-        <w:t xml:space="preserve"> Plus </w:t>
-      </w:r>
-      <w:proofErr w:type="spellStart"/>
-      <w:r>
-        <w:rPr>
-          <w:rFonts w:ascii="Verdana" w:hAnsi="Verdana" w:cstheme="minorHAnsi"/>
-          <w:b/>
-          <w:color w:val="000000" w:themeColor="text1"/>
-          <w:sz w:val="20"/>
-          <w:szCs w:val="20"/>
-          <w:u w:val="single"/>
-        </w:rPr>
-        <w:t>Plus</w:t>
-      </w:r>
-      <w:proofErr w:type="spellEnd"/>
-      <w:r>
-        <w:rPr>
-          <w:rFonts w:ascii="Verdana" w:hAnsi="Verdana" w:cstheme="minorHAnsi"/>
-          <w:b/>
-          <w:color w:val="000000" w:themeColor="text1"/>
-          <w:sz w:val="20"/>
-          <w:szCs w:val="20"/>
-          <w:u w:val="single"/>
-        </w:rPr>
-        <w:t xml:space="preserve"> – Full Stack Developer</w:t>
-      </w:r>
-      <w:r>
-        <w:rPr>
-          <w:rFonts w:ascii="Verdana" w:hAnsi="Verdana" w:cstheme="minorHAnsi"/>
-          <w:b/>
-          <w:color w:val="000000" w:themeColor="text1"/>
-          <w:sz w:val="20"/>
-          <w:szCs w:val="20"/>
-          <w:u w:val="single"/>
-        </w:rPr>
-        <w:t xml:space="preserve"> </w:t>
-      </w:r>
-      <w:r>
-        <w:rPr>
-          <w:rFonts w:ascii="Verdana" w:hAnsi="Verdana" w:cstheme="minorHAnsi"/>
-          <w:b/>
-          <w:color w:val="000000" w:themeColor="text1"/>
-          <w:sz w:val="20"/>
-          <w:szCs w:val="20"/>
-          <w:u w:val="single"/>
-        </w:rPr>
-        <w:tab/>
-      </w:r>
-      <w:r>
-        <w:rPr>
-          <w:rFonts w:ascii="Verdana" w:hAnsi="Verdana" w:cstheme="minorHAnsi"/>
-          <w:b/>
-          <w:color w:val="000000" w:themeColor="text1"/>
-          <w:sz w:val="20"/>
-          <w:szCs w:val="20"/>
-          <w:u w:val="single"/>
-        </w:rPr>
-        <w:tab/>
-      </w:r>
-      <w:r>
-        <w:rPr>
-          <w:rFonts w:ascii="Verdana" w:hAnsi="Verdana" w:cstheme="minorHAnsi"/>
-          <w:b/>
-          <w:color w:val="000000" w:themeColor="text1"/>
-          <w:sz w:val="20"/>
-          <w:szCs w:val="20"/>
-          <w:u w:val="single"/>
-        </w:rPr>
-        <w:tab/>
-      </w:r>
-      <w:r>
-        <w:rPr>
-          <w:rFonts w:ascii="Verdana" w:hAnsi="Verdana" w:cstheme="minorHAnsi"/>
-          <w:b/>
-          <w:color w:val="000000" w:themeColor="text1"/>
-          <w:sz w:val="20"/>
-          <w:szCs w:val="20"/>
-          <w:u w:val="single"/>
-        </w:rPr>
-        <w:t xml:space="preserve"> </w:t>
-      </w:r>
-      <w:r>
-        <w:rPr>
-          <w:rFonts w:ascii="Verdana" w:hAnsi="Verdana" w:cstheme="minorHAnsi"/>
-          <w:b/>
-          <w:color w:val="000000" w:themeColor="text1"/>
-          <w:sz w:val="20"/>
-          <w:szCs w:val="20"/>
-          <w:u w:val="single"/>
-        </w:rPr>
-        <w:tab/>
-        <w:t xml:space="preserve">         </w:t>
-      </w:r>
-      <w:r>
-        <w:rPr>
-          <w:rFonts w:ascii="Verdana" w:hAnsi="Verdana" w:cstheme="minorHAnsi"/>
-          <w:b/>
-          <w:color w:val="000000" w:themeColor="text1"/>
-          <w:sz w:val="20"/>
-          <w:szCs w:val="20"/>
-          <w:u w:val="single"/>
-        </w:rPr>
-        <w:t xml:space="preserve"> </w:t>
-      </w:r>
-      <w:r>
-        <w:rPr>
-          <w:rFonts w:ascii="Verdana" w:hAnsi="Verdana" w:cstheme="minorHAnsi"/>
-          <w:b/>
-          <w:color w:val="000000" w:themeColor="text1"/>
-          <w:sz w:val="20"/>
-          <w:szCs w:val="20"/>
-          <w:u w:val="single"/>
-        </w:rPr>
-        <w:t>August</w:t>
-      </w:r>
-      <w:r>
-        <w:rPr>
-          <w:rFonts w:ascii="Verdana" w:hAnsi="Verdana" w:cstheme="minorHAnsi"/>
-          <w:b/>
-          <w:color w:val="000000" w:themeColor="text1"/>
-          <w:sz w:val="20"/>
-          <w:szCs w:val="20"/>
-          <w:u w:val="single"/>
-        </w:rPr>
-        <w:t xml:space="preserve"> </w:t>
-      </w:r>
-      <w:r>
-        <w:rPr>
-          <w:rFonts w:ascii="Verdana" w:hAnsi="Verdana" w:cstheme="minorHAnsi"/>
-          <w:b/>
-          <w:color w:val="000000" w:themeColor="text1"/>
-          <w:sz w:val="20"/>
-          <w:szCs w:val="20"/>
-          <w:u w:val="single"/>
-        </w:rPr>
-        <w:t>2023</w:t>
-      </w:r>
-      <w:r>
-        <w:rPr>
-          <w:rFonts w:ascii="Verdana" w:hAnsi="Verdana" w:cstheme="minorHAnsi"/>
-          <w:b/>
-          <w:color w:val="000000" w:themeColor="text1"/>
-          <w:sz w:val="20"/>
-          <w:szCs w:val="20"/>
-          <w:u w:val="single"/>
-        </w:rPr>
-        <w:t xml:space="preserve"> </w:t>
-      </w:r>
-      <w:r>
-        <w:rPr>
-          <w:rFonts w:ascii="Verdana" w:hAnsi="Verdana" w:cstheme="minorHAnsi"/>
-          <w:b/>
-          <w:color w:val="000000" w:themeColor="text1"/>
-          <w:sz w:val="20"/>
-          <w:szCs w:val="20"/>
-          <w:u w:val="single"/>
-        </w:rPr>
-        <w:t>-</w:t>
-      </w:r>
-      <w:r>
-        <w:rPr>
-          <w:rFonts w:ascii="Verdana" w:hAnsi="Verdana" w:cstheme="minorHAnsi"/>
-          <w:b/>
-          <w:color w:val="000000" w:themeColor="text1"/>
-          <w:sz w:val="20"/>
-          <w:szCs w:val="20"/>
-          <w:u w:val="single"/>
-        </w:rPr>
-        <w:t xml:space="preserve"> March 2024</w:t>
+          <w:color w:val="000000" w:themeColor="text1"/>
+          <w:sz w:val="20"/>
+          <w:szCs w:val="20"/>
+        </w:rPr>
+        <w:t>Good time management skills and prioritise task</w:t>
       </w:r>
     </w:p>
     <w:p>
@@ -1816,7 +1392,7 @@
         <w:pStyle w:val="ListParagraph"/>
         <w:numPr>
           <w:ilvl w:val="0"/>
-          <w:numId w:val="33"/>
+          <w:numId w:val="32"/>
         </w:numPr>
         <w:tabs>
           <w:tab w:val="left" w:pos="567"/>
@@ -1828,24 +1404,70 @@
           <w:tab w:val="left" w:pos="3969"/>
         </w:tabs>
         <w:spacing w:line="360" w:lineRule="auto"/>
-        <w:ind w:left="357" w:hanging="357"/>
-        <w:contextualSpacing w:val="0"/>
+        <w:ind w:left="360"/>
         <w:jc w:val="both"/>
         <w:rPr>
           <w:rFonts w:ascii="Verdana" w:hAnsi="Verdana" w:cstheme="minorHAnsi"/>
-          <w:color w:val="000000" w:themeColor="text1"/>
-          <w:sz w:val="20"/>
-          <w:szCs w:val="20"/>
-        </w:rPr>
-      </w:pPr>
-      <w:r>
-        <w:rPr>
-          <w:rFonts w:ascii="Verdana" w:hAnsi="Verdana" w:cstheme="minorHAnsi"/>
-          <w:color w:val="000000" w:themeColor="text1"/>
-          <w:sz w:val="20"/>
-          <w:szCs w:val="20"/>
-        </w:rPr>
-        <w:t>Actively involved in developing server-side web applications using Node.js and Express, ensuring seamless integration with front-end technologies</w:t>
+          <w:b/>
+          <w:color w:val="000000" w:themeColor="text1"/>
+          <w:sz w:val="20"/>
+          <w:szCs w:val="20"/>
+          <w:u w:val="single"/>
+        </w:rPr>
+      </w:pPr>
+      <w:r>
+        <w:rPr>
+          <w:rFonts w:ascii="Verdana" w:hAnsi="Verdana" w:cstheme="minorHAnsi"/>
+          <w:color w:val="000000" w:themeColor="text1"/>
+          <w:sz w:val="20"/>
+          <w:szCs w:val="20"/>
+        </w:rPr>
+        <w:t>Strong understanding of</w:t>
+      </w:r>
+      <w:r>
+        <w:rPr>
+          <w:rFonts w:ascii="Verdana" w:hAnsi="Verdana" w:cstheme="minorHAnsi"/>
+          <w:color w:val="000000" w:themeColor="text1"/>
+          <w:sz w:val="20"/>
+          <w:szCs w:val="20"/>
+        </w:rPr>
+        <w:t xml:space="preserve"> programming languages</w:t>
+      </w:r>
+      <w:r>
+        <w:rPr>
+          <w:rFonts w:ascii="Verdana" w:hAnsi="Verdana" w:cstheme="minorHAnsi"/>
+          <w:color w:val="000000" w:themeColor="text1"/>
+          <w:sz w:val="20"/>
+          <w:szCs w:val="20"/>
+        </w:rPr>
+        <w:t>,</w:t>
+      </w:r>
+      <w:r>
+        <w:rPr>
+          <w:rFonts w:ascii="Verdana" w:hAnsi="Verdana" w:cstheme="minorHAnsi"/>
+          <w:color w:val="000000" w:themeColor="text1"/>
+          <w:sz w:val="20"/>
+          <w:szCs w:val="20"/>
+        </w:rPr>
+        <w:t xml:space="preserve"> and</w:t>
+      </w:r>
+      <w:r>
+        <w:rPr>
+          <w:rFonts w:ascii="Verdana" w:hAnsi="Verdana" w:cstheme="minorHAnsi"/>
+          <w:color w:val="000000" w:themeColor="text1"/>
+          <w:sz w:val="20"/>
+          <w:szCs w:val="20"/>
+        </w:rPr>
+        <w:t xml:space="preserve"> software </w:t>
+      </w:r>
+      <w:r>
+        <w:rPr>
+          <w:rFonts w:ascii="Verdana" w:hAnsi="Verdana" w:cstheme="minorHAnsi"/>
+          <w:color w:val="000000" w:themeColor="text1"/>
+          <w:sz w:val="20"/>
+          <w:szCs w:val="20"/>
+        </w:rPr>
+        <w:t>developments</w:t>
       </w:r>
     </w:p>
     <w:p>
@@ -1853,7 +1475,7 @@
         <w:pStyle w:val="ListParagraph"/>
         <w:numPr>
           <w:ilvl w:val="0"/>
-          <w:numId w:val="33"/>
+          <w:numId w:val="32"/>
         </w:numPr>
         <w:tabs>
           <w:tab w:val="left" w:pos="567"/>
@@ -1865,24 +1487,70 @@
           <w:tab w:val="left" w:pos="3969"/>
         </w:tabs>
         <w:spacing w:line="360" w:lineRule="auto"/>
-        <w:ind w:left="357" w:hanging="357"/>
-        <w:contextualSpacing w:val="0"/>
+        <w:ind w:left="360"/>
         <w:jc w:val="both"/>
         <w:rPr>
           <w:rFonts w:ascii="Verdana" w:hAnsi="Verdana" w:cstheme="minorHAnsi"/>
-          <w:color w:val="000000" w:themeColor="text1"/>
-          <w:sz w:val="20"/>
-          <w:szCs w:val="20"/>
-        </w:rPr>
-      </w:pPr>
-      <w:r>
-        <w:rPr>
-          <w:rFonts w:ascii="Verdana" w:hAnsi="Verdana" w:cstheme="minorHAnsi"/>
-          <w:color w:val="000000" w:themeColor="text1"/>
-          <w:sz w:val="20"/>
-          <w:szCs w:val="20"/>
-        </w:rPr>
-        <w:t>Utilized Prisma as the ORM tool to streamline database integrations and implemented CRUD operations in MySQL, optimizing data retrieval and updating processes.</w:t>
+          <w:b/>
+          <w:color w:val="000000" w:themeColor="text1"/>
+          <w:sz w:val="20"/>
+          <w:szCs w:val="20"/>
+          <w:u w:val="single"/>
+        </w:rPr>
+      </w:pPr>
+      <w:r>
+        <w:rPr>
+          <w:rFonts w:ascii="Verdana" w:hAnsi="Verdana" w:cstheme="minorHAnsi"/>
+          <w:color w:val="000000" w:themeColor="text1"/>
+          <w:sz w:val="20"/>
+          <w:szCs w:val="20"/>
+        </w:rPr>
+        <w:t xml:space="preserve">Effective </w:t>
+      </w:r>
+      <w:r>
+        <w:rPr>
+          <w:rFonts w:ascii="Verdana" w:hAnsi="Verdana" w:cstheme="minorHAnsi"/>
+          <w:color w:val="000000" w:themeColor="text1"/>
+          <w:sz w:val="20"/>
+          <w:szCs w:val="20"/>
+        </w:rPr>
+        <w:t>Communication</w:t>
+      </w:r>
+      <w:r>
+        <w:rPr>
+          <w:rFonts w:ascii="Verdana" w:hAnsi="Verdana" w:cstheme="minorHAnsi"/>
+          <w:color w:val="000000" w:themeColor="text1"/>
+          <w:sz w:val="20"/>
+          <w:szCs w:val="20"/>
+        </w:rPr>
+        <w:t>, interpersonal</w:t>
+      </w:r>
+      <w:r>
+        <w:rPr>
+          <w:rFonts w:ascii="Verdana" w:hAnsi="Verdana" w:cstheme="minorHAnsi"/>
+          <w:color w:val="000000" w:themeColor="text1"/>
+          <w:sz w:val="20"/>
+          <w:szCs w:val="20"/>
+        </w:rPr>
+        <w:t xml:space="preserve"> and </w:t>
+      </w:r>
+      <w:r>
+        <w:rPr>
+          <w:rFonts w:ascii="Verdana" w:hAnsi="Verdana" w:cstheme="minorHAnsi"/>
+          <w:color w:val="000000" w:themeColor="text1"/>
+          <w:sz w:val="20"/>
+          <w:szCs w:val="20"/>
+        </w:rPr>
+        <w:t>collaboration skills</w:t>
+      </w:r>
+      <w:r>
+        <w:rPr>
+          <w:rFonts w:ascii="Verdana" w:hAnsi="Verdana" w:cstheme="minorHAnsi"/>
+          <w:color w:val="000000" w:themeColor="text1"/>
+          <w:sz w:val="20"/>
+          <w:szCs w:val="20"/>
+        </w:rPr>
+        <w:t xml:space="preserve"> with cross-functional teams </w:t>
       </w:r>
     </w:p>
     <w:p>
@@ -1890,7 +1558,7 @@
         <w:pStyle w:val="ListParagraph"/>
         <w:numPr>
           <w:ilvl w:val="0"/>
-          <w:numId w:val="33"/>
+          <w:numId w:val="32"/>
         </w:numPr>
         <w:tabs>
           <w:tab w:val="left" w:pos="567"/>
@@ -1902,24 +1570,88 @@
           <w:tab w:val="left" w:pos="3969"/>
         </w:tabs>
         <w:spacing w:line="360" w:lineRule="auto"/>
-        <w:ind w:left="357" w:hanging="357"/>
-        <w:contextualSpacing w:val="0"/>
+        <w:ind w:left="360"/>
         <w:jc w:val="both"/>
         <w:rPr>
           <w:rFonts w:ascii="Verdana" w:hAnsi="Verdana" w:cstheme="minorHAnsi"/>
-          <w:color w:val="000000" w:themeColor="text1"/>
-          <w:sz w:val="20"/>
-          <w:szCs w:val="20"/>
-        </w:rPr>
-      </w:pPr>
-      <w:r>
-        <w:rPr>
-          <w:rFonts w:ascii="Verdana" w:hAnsi="Verdana" w:cstheme="minorHAnsi"/>
-          <w:color w:val="000000" w:themeColor="text1"/>
-          <w:sz w:val="20"/>
-          <w:szCs w:val="20"/>
-        </w:rPr>
-        <w:t>Utilized Postman to rigorously test APIs endpoints, ensuring functionality, performance, and security.</w:t>
+          <w:b/>
+          <w:color w:val="000000" w:themeColor="text1"/>
+          <w:sz w:val="20"/>
+          <w:szCs w:val="20"/>
+          <w:u w:val="single"/>
+        </w:rPr>
+      </w:pPr>
+      <w:r>
+        <w:rPr>
+          <w:rFonts w:ascii="Verdana" w:hAnsi="Verdana" w:cstheme="minorHAnsi"/>
+          <w:color w:val="000000" w:themeColor="text1"/>
+          <w:sz w:val="20"/>
+          <w:szCs w:val="20"/>
+        </w:rPr>
+        <w:t>Adaptable</w:t>
+      </w:r>
+      <w:r>
+        <w:rPr>
+          <w:rFonts w:ascii="Verdana" w:hAnsi="Verdana" w:cstheme="minorHAnsi"/>
+          <w:color w:val="000000" w:themeColor="text1"/>
+          <w:sz w:val="20"/>
+          <w:szCs w:val="20"/>
+        </w:rPr>
+        <w:t xml:space="preserve">, </w:t>
+      </w:r>
+      <w:r>
+        <w:rPr>
+          <w:rFonts w:ascii="Verdana" w:hAnsi="Verdana" w:cstheme="minorHAnsi"/>
+          <w:color w:val="000000" w:themeColor="text1"/>
+          <w:sz w:val="20"/>
+          <w:szCs w:val="20"/>
+        </w:rPr>
+        <w:t xml:space="preserve">quick </w:t>
+      </w:r>
+      <w:r>
+        <w:rPr>
+          <w:rFonts w:ascii="Verdana" w:hAnsi="Verdana" w:cstheme="minorHAnsi"/>
+          <w:color w:val="000000" w:themeColor="text1"/>
+          <w:sz w:val="20"/>
+          <w:szCs w:val="20"/>
+        </w:rPr>
+        <w:t xml:space="preserve">learner and </w:t>
+      </w:r>
+      <w:r>
+        <w:rPr>
+          <w:rFonts w:ascii="Verdana" w:hAnsi="Verdana" w:cstheme="minorHAnsi"/>
+          <w:color w:val="000000" w:themeColor="text1"/>
+          <w:sz w:val="20"/>
+          <w:szCs w:val="20"/>
+        </w:rPr>
+        <w:t>desire</w:t>
+      </w:r>
+      <w:r>
+        <w:rPr>
+          <w:rFonts w:ascii="Verdana" w:hAnsi="Verdana" w:cstheme="minorHAnsi"/>
+          <w:color w:val="000000" w:themeColor="text1"/>
+          <w:sz w:val="20"/>
+          <w:szCs w:val="20"/>
+        </w:rPr>
+        <w:t xml:space="preserve"> </w:t>
+      </w:r>
+      <w:r>
+        <w:rPr>
+          <w:rFonts w:ascii="Verdana" w:hAnsi="Verdana" w:cstheme="minorHAnsi"/>
+          <w:color w:val="000000" w:themeColor="text1"/>
+          <w:sz w:val="20"/>
+          <w:szCs w:val="20"/>
+        </w:rPr>
+        <w:t xml:space="preserve">to learn new </w:t>
+      </w:r>
+      <w:r>
+        <w:rPr>
+          <w:rFonts w:ascii="Verdana" w:hAnsi="Verdana" w:cstheme="minorHAnsi"/>
+          <w:color w:val="000000" w:themeColor="text1"/>
+          <w:sz w:val="20"/>
+          <w:szCs w:val="20"/>
+        </w:rPr>
+        <w:t>technologies.</w:t>
       </w:r>
     </w:p>
     <w:p>
@@ -1927,7 +1659,7 @@
         <w:pStyle w:val="ListParagraph"/>
         <w:numPr>
           <w:ilvl w:val="0"/>
-          <w:numId w:val="33"/>
+          <w:numId w:val="32"/>
         </w:numPr>
         <w:tabs>
           <w:tab w:val="left" w:pos="567"/>
@@ -1939,465 +1671,6 @@
           <w:tab w:val="left" w:pos="3969"/>
         </w:tabs>
         <w:spacing w:line="360" w:lineRule="auto"/>
-        <w:ind w:left="357" w:hanging="357"/>
-        <w:contextualSpacing w:val="0"/>
-        <w:jc w:val="both"/>
-        <w:rPr>
-          <w:rFonts w:ascii="Verdana" w:hAnsi="Verdana" w:cstheme="minorHAnsi"/>
-          <w:color w:val="000000" w:themeColor="text1"/>
-          <w:sz w:val="20"/>
-          <w:szCs w:val="20"/>
-        </w:rPr>
-      </w:pPr>
-      <w:r>
-        <w:rPr>
-          <w:rFonts w:ascii="Verdana" w:hAnsi="Verdana" w:cstheme="minorHAnsi"/>
-          <w:color w:val="000000" w:themeColor="text1"/>
-          <w:sz w:val="20"/>
-          <w:szCs w:val="20"/>
-        </w:rPr>
-        <w:t>Managed version control using Git, facilitating collaborative development and codebase maintenance.</w:t>
-      </w:r>
-    </w:p>
-    <w:p>
-      <w:pPr>
-        <w:pStyle w:val="ListParagraph"/>
-        <w:numPr>
-          <w:ilvl w:val="0"/>
-          <w:numId w:val="33"/>
-        </w:numPr>
-        <w:tabs>
-          <w:tab w:val="left" w:pos="567"/>
-          <w:tab w:val="left" w:pos="1134"/>
-          <w:tab w:val="left" w:pos="1701"/>
-          <w:tab w:val="left" w:pos="2268"/>
-          <w:tab w:val="left" w:pos="2835"/>
-          <w:tab w:val="left" w:pos="3402"/>
-          <w:tab w:val="left" w:pos="3969"/>
-        </w:tabs>
-        <w:spacing w:line="360" w:lineRule="auto"/>
-        <w:ind w:left="357" w:hanging="357"/>
-        <w:contextualSpacing w:val="0"/>
-        <w:jc w:val="both"/>
-        <w:rPr>
-          <w:rFonts w:ascii="Verdana" w:hAnsi="Verdana" w:cstheme="minorHAnsi"/>
-          <w:color w:val="000000" w:themeColor="text1"/>
-          <w:sz w:val="20"/>
-          <w:szCs w:val="20"/>
-        </w:rPr>
-      </w:pPr>
-      <w:r>
-        <w:rPr>
-          <w:rFonts w:ascii="Verdana" w:hAnsi="Verdana" w:cstheme="minorHAnsi"/>
-          <w:color w:val="000000" w:themeColor="text1"/>
-          <w:sz w:val="20"/>
-          <w:szCs w:val="20"/>
-        </w:rPr>
-        <w:t xml:space="preserve">Created a RESTful API that allowed for seamless integration with other </w:t>
-      </w:r>
-      <w:r>
-        <w:rPr>
-          <w:rFonts w:ascii="Verdana" w:hAnsi="Verdana" w:cstheme="minorHAnsi"/>
-          <w:color w:val="000000" w:themeColor="text1"/>
-          <w:sz w:val="20"/>
-          <w:szCs w:val="20"/>
-        </w:rPr>
-        <w:t>applications.</w:t>
-      </w:r>
-    </w:p>
-    <w:p>
-      <w:pPr>
-        <w:pStyle w:val="ListParagraph"/>
-        <w:numPr>
-          <w:ilvl w:val="0"/>
-          <w:numId w:val="33"/>
-        </w:numPr>
-        <w:tabs>
-          <w:tab w:val="left" w:pos="567"/>
-          <w:tab w:val="left" w:pos="1134"/>
-          <w:tab w:val="left" w:pos="1701"/>
-          <w:tab w:val="left" w:pos="2268"/>
-          <w:tab w:val="left" w:pos="2835"/>
-          <w:tab w:val="left" w:pos="3402"/>
-          <w:tab w:val="left" w:pos="3969"/>
-        </w:tabs>
-        <w:spacing w:line="360" w:lineRule="auto"/>
-        <w:ind w:left="357" w:hanging="357"/>
-        <w:contextualSpacing w:val="0"/>
-        <w:jc w:val="both"/>
-        <w:rPr>
-          <w:rFonts w:ascii="Verdana" w:hAnsi="Verdana" w:cstheme="minorHAnsi"/>
-          <w:color w:val="000000" w:themeColor="text1"/>
-          <w:sz w:val="20"/>
-          <w:szCs w:val="20"/>
-        </w:rPr>
-      </w:pPr>
-      <w:r>
-        <w:rPr>
-          <w:rFonts w:ascii="Verdana" w:hAnsi="Verdana" w:cstheme="minorHAnsi"/>
-          <w:color w:val="000000" w:themeColor="text1"/>
-          <w:sz w:val="20"/>
-          <w:szCs w:val="20"/>
-        </w:rPr>
-        <w:t>Developed a secure authentication system that ensured user privacy and data security.</w:t>
-      </w:r>
-    </w:p>
-    <w:p>
-      <w:pPr>
-        <w:pStyle w:val="ListParagraph"/>
-        <w:numPr>
-          <w:ilvl w:val="0"/>
-          <w:numId w:val="33"/>
-        </w:numPr>
-        <w:tabs>
-          <w:tab w:val="left" w:pos="567"/>
-          <w:tab w:val="left" w:pos="1134"/>
-          <w:tab w:val="left" w:pos="1701"/>
-          <w:tab w:val="left" w:pos="2268"/>
-          <w:tab w:val="left" w:pos="2835"/>
-          <w:tab w:val="left" w:pos="3402"/>
-          <w:tab w:val="left" w:pos="3969"/>
-        </w:tabs>
-        <w:spacing w:line="360" w:lineRule="auto"/>
-        <w:ind w:left="357" w:hanging="357"/>
-        <w:contextualSpacing w:val="0"/>
-        <w:jc w:val="both"/>
-        <w:rPr>
-          <w:rFonts w:ascii="Verdana" w:hAnsi="Verdana" w:cstheme="minorHAnsi"/>
-          <w:color w:val="000000" w:themeColor="text1"/>
-          <w:sz w:val="20"/>
-          <w:szCs w:val="20"/>
-        </w:rPr>
-      </w:pPr>
-      <w:r>
-        <w:rPr>
-          <w:rFonts w:ascii="Verdana" w:hAnsi="Verdana" w:cstheme="minorHAnsi"/>
-          <w:color w:val="000000" w:themeColor="text1"/>
-          <w:sz w:val="20"/>
-          <w:szCs w:val="20"/>
-        </w:rPr>
-        <w:lastRenderedPageBreak/>
-        <w:t>Collaborated with cross-functional teams, including front-end developers and product managers, to ensure cohesive and efficient application development.</w:t>
-      </w:r>
-    </w:p>
-    <w:p>
-      <w:pPr>
-        <w:pStyle w:val="ListParagraph"/>
-        <w:numPr>
-          <w:ilvl w:val="0"/>
-          <w:numId w:val="33"/>
-        </w:numPr>
-        <w:tabs>
-          <w:tab w:val="left" w:pos="567"/>
-          <w:tab w:val="left" w:pos="1134"/>
-          <w:tab w:val="left" w:pos="1701"/>
-          <w:tab w:val="left" w:pos="2268"/>
-          <w:tab w:val="left" w:pos="2835"/>
-          <w:tab w:val="left" w:pos="3402"/>
-          <w:tab w:val="left" w:pos="3969"/>
-        </w:tabs>
-        <w:spacing w:line="360" w:lineRule="auto"/>
-        <w:ind w:left="357" w:hanging="357"/>
-        <w:contextualSpacing w:val="0"/>
-        <w:jc w:val="both"/>
-        <w:rPr>
-          <w:rFonts w:ascii="Verdana" w:hAnsi="Verdana" w:cstheme="minorHAnsi"/>
-          <w:color w:val="000000" w:themeColor="text1"/>
-          <w:sz w:val="20"/>
-          <w:szCs w:val="20"/>
-        </w:rPr>
-      </w:pPr>
-      <w:r>
-        <w:rPr>
-          <w:rFonts w:ascii="Verdana" w:hAnsi="Verdana" w:cstheme="minorHAnsi"/>
-          <w:color w:val="000000" w:themeColor="text1"/>
-          <w:sz w:val="20"/>
-          <w:szCs w:val="20"/>
-        </w:rPr>
-        <w:t>Implemented a Responsive Design that allowed the application to be used on various devices with the same user experience.</w:t>
-      </w:r>
-    </w:p>
-    <w:p>
-      <w:pPr>
-        <w:pStyle w:val="ListParagraph"/>
-        <w:numPr>
-          <w:ilvl w:val="0"/>
-          <w:numId w:val="33"/>
-        </w:numPr>
-        <w:tabs>
-          <w:tab w:val="left" w:pos="567"/>
-          <w:tab w:val="left" w:pos="1134"/>
-          <w:tab w:val="left" w:pos="1701"/>
-          <w:tab w:val="left" w:pos="2268"/>
-          <w:tab w:val="left" w:pos="2835"/>
-          <w:tab w:val="left" w:pos="3402"/>
-          <w:tab w:val="left" w:pos="3969"/>
-        </w:tabs>
-        <w:spacing w:line="360" w:lineRule="auto"/>
-        <w:ind w:left="357" w:hanging="357"/>
-        <w:contextualSpacing w:val="0"/>
-        <w:jc w:val="both"/>
-        <w:rPr>
-          <w:rFonts w:ascii="Verdana" w:hAnsi="Verdana" w:cstheme="minorHAnsi"/>
-          <w:color w:val="000000" w:themeColor="text1"/>
-          <w:sz w:val="20"/>
-          <w:szCs w:val="20"/>
-        </w:rPr>
-      </w:pPr>
-      <w:r>
-        <w:rPr>
-          <w:rFonts w:ascii="Verdana" w:hAnsi="Verdana" w:cstheme="minorHAnsi"/>
-          <w:color w:val="000000" w:themeColor="text1"/>
-          <w:sz w:val="20"/>
-          <w:szCs w:val="20"/>
-        </w:rPr>
-        <w:t>Optimized database queries to improve application performance and reduce response times by 15%.</w:t>
-      </w:r>
-    </w:p>
-    <w:p>
-      <w:pPr>
-        <w:pStyle w:val="ListParagraph"/>
-        <w:numPr>
-          <w:ilvl w:val="0"/>
-          <w:numId w:val="33"/>
-        </w:numPr>
-        <w:tabs>
-          <w:tab w:val="left" w:pos="567"/>
-          <w:tab w:val="left" w:pos="1134"/>
-          <w:tab w:val="left" w:pos="1701"/>
-          <w:tab w:val="left" w:pos="2268"/>
-          <w:tab w:val="left" w:pos="2835"/>
-          <w:tab w:val="left" w:pos="3402"/>
-          <w:tab w:val="left" w:pos="3969"/>
-        </w:tabs>
-        <w:spacing w:line="360" w:lineRule="auto"/>
-        <w:ind w:left="357" w:hanging="357"/>
-        <w:contextualSpacing w:val="0"/>
-        <w:jc w:val="both"/>
-        <w:rPr>
-          <w:rFonts w:ascii="Verdana" w:hAnsi="Verdana" w:cstheme="minorHAnsi"/>
-          <w:color w:val="000000" w:themeColor="text1"/>
-          <w:sz w:val="20"/>
-          <w:szCs w:val="20"/>
-        </w:rPr>
-      </w:pPr>
-      <w:r>
-        <w:rPr>
-          <w:rFonts w:ascii="Verdana" w:hAnsi="Verdana" w:cstheme="minorHAnsi"/>
-          <w:color w:val="000000" w:themeColor="text1"/>
-          <w:sz w:val="20"/>
-          <w:szCs w:val="20"/>
-        </w:rPr>
-        <w:t>Debugged the application using Chrome inspector.</w:t>
-      </w:r>
-    </w:p>
-    <w:p>
-      <w:pPr>
-        <w:pStyle w:val="ListParagraph"/>
-        <w:tabs>
-          <w:tab w:val="left" w:pos="567"/>
-          <w:tab w:val="left" w:pos="1134"/>
-          <w:tab w:val="left" w:pos="1701"/>
-          <w:tab w:val="left" w:pos="2268"/>
-          <w:tab w:val="left" w:pos="2835"/>
-          <w:tab w:val="left" w:pos="3402"/>
-          <w:tab w:val="left" w:pos="3969"/>
-        </w:tabs>
-        <w:spacing w:line="360" w:lineRule="auto"/>
-        <w:ind w:left="357"/>
-        <w:contextualSpacing w:val="0"/>
-        <w:jc w:val="both"/>
-        <w:rPr>
-          <w:rFonts w:ascii="Verdana" w:hAnsi="Verdana" w:cstheme="minorHAnsi"/>
-          <w:color w:val="000000" w:themeColor="text1"/>
-          <w:sz w:val="20"/>
-          <w:szCs w:val="20"/>
-        </w:rPr>
-      </w:pPr>
-    </w:p>
-    <w:p>
-      <w:pPr>
-        <w:tabs>
-          <w:tab w:val="left" w:pos="567"/>
-          <w:tab w:val="left" w:pos="1134"/>
-          <w:tab w:val="left" w:pos="1701"/>
-          <w:tab w:val="left" w:pos="2268"/>
-          <w:tab w:val="left" w:pos="2835"/>
-          <w:tab w:val="left" w:pos="3402"/>
-          <w:tab w:val="left" w:pos="3969"/>
-        </w:tabs>
-        <w:spacing w:line="360" w:lineRule="auto"/>
-        <w:jc w:val="both"/>
-        <w:rPr>
-          <w:rFonts w:ascii="Verdana" w:hAnsi="Verdana" w:cstheme="minorHAnsi"/>
-          <w:color w:val="000000" w:themeColor="text1"/>
-          <w:sz w:val="20"/>
-          <w:szCs w:val="20"/>
-        </w:rPr>
-      </w:pPr>
-      <w:proofErr w:type="spellStart"/>
-      <w:r>
-        <w:rPr>
-          <w:rFonts w:ascii="Verdana" w:hAnsi="Verdana" w:cstheme="minorHAnsi"/>
-          <w:b/>
-          <w:color w:val="000000" w:themeColor="text1"/>
-          <w:sz w:val="20"/>
-          <w:szCs w:val="20"/>
-          <w:u w:val="single"/>
-        </w:rPr>
-        <w:t>Extratech</w:t>
-      </w:r>
-      <w:proofErr w:type="spellEnd"/>
-      <w:r>
-        <w:rPr>
-          <w:rFonts w:ascii="Verdana" w:hAnsi="Verdana" w:cstheme="minorHAnsi"/>
-          <w:b/>
-          <w:color w:val="000000" w:themeColor="text1"/>
-          <w:sz w:val="20"/>
-          <w:szCs w:val="20"/>
-          <w:u w:val="single"/>
-        </w:rPr>
-        <w:t xml:space="preserve"> – Front-End Developer</w:t>
-      </w:r>
-      <w:r>
-        <w:rPr>
-          <w:rFonts w:ascii="Verdana" w:hAnsi="Verdana" w:cstheme="minorHAnsi"/>
-          <w:b/>
-          <w:color w:val="000000" w:themeColor="text1"/>
-          <w:sz w:val="20"/>
-          <w:szCs w:val="20"/>
-          <w:u w:val="single"/>
-        </w:rPr>
-        <w:tab/>
-      </w:r>
-      <w:r>
-        <w:rPr>
-          <w:rFonts w:ascii="Verdana" w:hAnsi="Verdana" w:cstheme="minorHAnsi"/>
-          <w:b/>
-          <w:color w:val="000000" w:themeColor="text1"/>
-          <w:sz w:val="20"/>
-          <w:szCs w:val="20"/>
-          <w:u w:val="single"/>
-        </w:rPr>
-        <w:tab/>
-      </w:r>
-      <w:r>
-        <w:rPr>
-          <w:rFonts w:ascii="Verdana" w:hAnsi="Verdana" w:cstheme="minorHAnsi"/>
-          <w:b/>
-          <w:color w:val="000000" w:themeColor="text1"/>
-          <w:sz w:val="20"/>
-          <w:szCs w:val="20"/>
-          <w:u w:val="single"/>
-        </w:rPr>
-        <w:tab/>
-      </w:r>
-      <w:r>
-        <w:rPr>
-          <w:rFonts w:ascii="Verdana" w:hAnsi="Verdana" w:cstheme="minorHAnsi"/>
-          <w:b/>
-          <w:color w:val="000000" w:themeColor="text1"/>
-          <w:sz w:val="20"/>
-          <w:szCs w:val="20"/>
-          <w:u w:val="single"/>
-        </w:rPr>
-        <w:tab/>
-      </w:r>
-      <w:r>
-        <w:rPr>
-          <w:rFonts w:ascii="Verdana" w:hAnsi="Verdana" w:cstheme="minorHAnsi"/>
-          <w:b/>
-          <w:color w:val="000000" w:themeColor="text1"/>
-          <w:sz w:val="20"/>
-          <w:szCs w:val="20"/>
-          <w:u w:val="single"/>
-        </w:rPr>
-        <w:tab/>
-      </w:r>
-      <w:r>
-        <w:rPr>
-          <w:rFonts w:ascii="Verdana" w:hAnsi="Verdana" w:cstheme="minorHAnsi"/>
-          <w:b/>
-          <w:color w:val="000000" w:themeColor="text1"/>
-          <w:sz w:val="20"/>
-          <w:szCs w:val="20"/>
-          <w:u w:val="single"/>
-        </w:rPr>
-        <w:t xml:space="preserve"> September 2022</w:t>
-      </w:r>
-      <w:r>
-        <w:rPr>
-          <w:rFonts w:ascii="Verdana" w:hAnsi="Verdana" w:cstheme="minorHAnsi"/>
-          <w:b/>
-          <w:color w:val="000000" w:themeColor="text1"/>
-          <w:sz w:val="20"/>
-          <w:szCs w:val="20"/>
-          <w:u w:val="single"/>
-        </w:rPr>
-        <w:t xml:space="preserve"> </w:t>
-      </w:r>
-      <w:r>
-        <w:rPr>
-          <w:rFonts w:ascii="Verdana" w:hAnsi="Verdana" w:cstheme="minorHAnsi"/>
-          <w:b/>
-          <w:color w:val="000000" w:themeColor="text1"/>
-          <w:sz w:val="20"/>
-          <w:szCs w:val="20"/>
-          <w:u w:val="single"/>
-        </w:rPr>
-        <w:t>–</w:t>
-      </w:r>
-      <w:r>
-        <w:rPr>
-          <w:rFonts w:ascii="Verdana" w:hAnsi="Verdana" w:cstheme="minorHAnsi"/>
-          <w:b/>
-          <w:color w:val="000000" w:themeColor="text1"/>
-          <w:sz w:val="20"/>
-          <w:szCs w:val="20"/>
-          <w:u w:val="single"/>
-        </w:rPr>
-        <w:t xml:space="preserve"> </w:t>
-      </w:r>
-      <w:r>
-        <w:rPr>
-          <w:rFonts w:ascii="Verdana" w:hAnsi="Verdana" w:cstheme="minorHAnsi"/>
-          <w:b/>
-          <w:color w:val="000000" w:themeColor="text1"/>
-          <w:sz w:val="20"/>
-          <w:szCs w:val="20"/>
-          <w:u w:val="single"/>
-        </w:rPr>
-        <w:t xml:space="preserve">July </w:t>
-      </w:r>
-      <w:r>
-        <w:rPr>
-          <w:rFonts w:ascii="Verdana" w:hAnsi="Verdana" w:cstheme="minorHAnsi"/>
-          <w:b/>
-          <w:color w:val="000000" w:themeColor="text1"/>
-          <w:sz w:val="20"/>
-          <w:szCs w:val="20"/>
-          <w:u w:val="single"/>
-        </w:rPr>
-        <w:t>2023</w:t>
-      </w:r>
-    </w:p>
-    <w:p>
-      <w:pPr>
-        <w:pStyle w:val="ListParagraph"/>
-        <w:numPr>
-          <w:ilvl w:val="0"/>
-          <w:numId w:val="33"/>
-        </w:numPr>
-        <w:tabs>
-          <w:tab w:val="left" w:pos="567"/>
-          <w:tab w:val="left" w:pos="1134"/>
-          <w:tab w:val="left" w:pos="1701"/>
-          <w:tab w:val="left" w:pos="2268"/>
-          <w:tab w:val="left" w:pos="2835"/>
-          <w:tab w:val="left" w:pos="3402"/>
-          <w:tab w:val="left" w:pos="3969"/>
-        </w:tabs>
-        <w:spacing w:line="360" w:lineRule="auto"/>
         <w:ind w:left="360"/>
         <w:jc w:val="both"/>
         <w:rPr>
@@ -2416,590 +1689,28 @@
           <w:sz w:val="20"/>
           <w:szCs w:val="20"/>
         </w:rPr>
-        <w:t>Develop</w:t>
-      </w:r>
-      <w:r>
-        <w:rPr>
-          <w:rFonts w:ascii="Verdana" w:hAnsi="Verdana" w:cstheme="minorHAnsi"/>
-          <w:color w:val="000000" w:themeColor="text1"/>
-          <w:sz w:val="20"/>
-          <w:szCs w:val="20"/>
-        </w:rPr>
-        <w:t>ed</w:t>
-      </w:r>
-      <w:r>
-        <w:rPr>
-          <w:rFonts w:ascii="Verdana" w:hAnsi="Verdana" w:cstheme="minorHAnsi"/>
-          <w:color w:val="000000" w:themeColor="text1"/>
-          <w:sz w:val="20"/>
-          <w:szCs w:val="20"/>
-        </w:rPr>
-        <w:t xml:space="preserve"> and maintain</w:t>
-      </w:r>
-      <w:r>
-        <w:rPr>
-          <w:rFonts w:ascii="Verdana" w:hAnsi="Verdana" w:cstheme="minorHAnsi"/>
-          <w:color w:val="000000" w:themeColor="text1"/>
-          <w:sz w:val="20"/>
-          <w:szCs w:val="20"/>
-        </w:rPr>
-        <w:t>ed</w:t>
-      </w:r>
-      <w:r>
-        <w:rPr>
-          <w:rFonts w:ascii="Verdana" w:hAnsi="Verdana" w:cstheme="minorHAnsi"/>
-          <w:color w:val="000000" w:themeColor="text1"/>
-          <w:sz w:val="20"/>
-          <w:szCs w:val="20"/>
-        </w:rPr>
-        <w:t xml:space="preserve"> react app</w:t>
-      </w:r>
-      <w:r>
-        <w:rPr>
-          <w:rFonts w:ascii="Verdana" w:hAnsi="Verdana" w:cstheme="minorHAnsi"/>
-          <w:color w:val="000000" w:themeColor="text1"/>
-          <w:sz w:val="20"/>
-          <w:szCs w:val="20"/>
-        </w:rPr>
-        <w:t>lication</w:t>
-      </w:r>
-      <w:r>
-        <w:rPr>
-          <w:rFonts w:ascii="Verdana" w:hAnsi="Verdana" w:cstheme="minorHAnsi"/>
-          <w:color w:val="000000" w:themeColor="text1"/>
-          <w:sz w:val="20"/>
-          <w:szCs w:val="20"/>
-        </w:rPr>
-        <w:t xml:space="preserve"> using HTML</w:t>
-      </w:r>
-      <w:r>
-        <w:rPr>
-          <w:rFonts w:ascii="Verdana" w:hAnsi="Verdana" w:cstheme="minorHAnsi"/>
-          <w:color w:val="000000" w:themeColor="text1"/>
-          <w:sz w:val="20"/>
-          <w:szCs w:val="20"/>
-        </w:rPr>
-        <w:t>5</w:t>
-      </w:r>
-      <w:r>
-        <w:rPr>
-          <w:rFonts w:ascii="Verdana" w:hAnsi="Verdana" w:cstheme="minorHAnsi"/>
-          <w:color w:val="000000" w:themeColor="text1"/>
-          <w:sz w:val="20"/>
-          <w:szCs w:val="20"/>
-        </w:rPr>
-        <w:t>, CSS</w:t>
-      </w:r>
-      <w:r>
-        <w:rPr>
-          <w:rFonts w:ascii="Verdana" w:hAnsi="Verdana" w:cstheme="minorHAnsi"/>
-          <w:color w:val="000000" w:themeColor="text1"/>
-          <w:sz w:val="20"/>
-          <w:szCs w:val="20"/>
-        </w:rPr>
-        <w:t>3</w:t>
-      </w:r>
-      <w:r>
-        <w:rPr>
-          <w:rFonts w:ascii="Verdana" w:hAnsi="Verdana" w:cstheme="minorHAnsi"/>
-          <w:color w:val="000000" w:themeColor="text1"/>
-          <w:sz w:val="20"/>
-          <w:szCs w:val="20"/>
-        </w:rPr>
-        <w:t xml:space="preserve">, </w:t>
-      </w:r>
-      <w:r>
-        <w:rPr>
-          <w:rFonts w:ascii="Verdana" w:hAnsi="Verdana" w:cstheme="minorHAnsi"/>
-          <w:color w:val="000000" w:themeColor="text1"/>
-          <w:sz w:val="20"/>
-          <w:szCs w:val="20"/>
-        </w:rPr>
-        <w:t>TypeScript</w:t>
-      </w:r>
-      <w:r>
-        <w:rPr>
-          <w:rFonts w:ascii="Verdana" w:hAnsi="Verdana" w:cstheme="minorHAnsi"/>
-          <w:color w:val="000000" w:themeColor="text1"/>
-          <w:sz w:val="20"/>
-          <w:szCs w:val="20"/>
-        </w:rPr>
-        <w:t xml:space="preserve">, React.js, </w:t>
-      </w:r>
-      <w:r>
-        <w:rPr>
-          <w:rFonts w:ascii="Verdana" w:hAnsi="Verdana" w:cstheme="minorHAnsi"/>
-          <w:color w:val="000000" w:themeColor="text1"/>
-          <w:sz w:val="20"/>
-          <w:szCs w:val="20"/>
-        </w:rPr>
-        <w:t xml:space="preserve">Redux, </w:t>
-      </w:r>
-      <w:r>
-        <w:rPr>
-          <w:rFonts w:ascii="Verdana" w:hAnsi="Verdana" w:cstheme="minorHAnsi"/>
-          <w:color w:val="000000" w:themeColor="text1"/>
-          <w:sz w:val="20"/>
-          <w:szCs w:val="20"/>
-        </w:rPr>
-        <w:t xml:space="preserve">and </w:t>
-      </w:r>
-      <w:r>
-        <w:rPr>
-          <w:rFonts w:ascii="Verdana" w:hAnsi="Verdana" w:cstheme="minorHAnsi"/>
-          <w:color w:val="000000" w:themeColor="text1"/>
-          <w:sz w:val="20"/>
-          <w:szCs w:val="20"/>
-        </w:rPr>
-        <w:t>T</w:t>
-      </w:r>
-      <w:r>
-        <w:rPr>
-          <w:rFonts w:ascii="Verdana" w:hAnsi="Verdana" w:cstheme="minorHAnsi"/>
-          <w:color w:val="000000" w:themeColor="text1"/>
-          <w:sz w:val="20"/>
-          <w:szCs w:val="20"/>
-        </w:rPr>
-        <w:t>ailwind</w:t>
-      </w:r>
-      <w:r>
-        <w:rPr>
-          <w:rFonts w:ascii="Verdana" w:hAnsi="Verdana" w:cstheme="minorHAnsi"/>
-          <w:color w:val="000000" w:themeColor="text1"/>
-          <w:sz w:val="20"/>
-          <w:szCs w:val="20"/>
-        </w:rPr>
-        <w:t>.</w:t>
-      </w:r>
-    </w:p>
-    <w:p>
-      <w:pPr>
-        <w:pStyle w:val="ListParagraph"/>
-        <w:numPr>
-          <w:ilvl w:val="0"/>
-          <w:numId w:val="33"/>
-        </w:numPr>
-        <w:tabs>
-          <w:tab w:val="left" w:pos="567"/>
-          <w:tab w:val="left" w:pos="1134"/>
-          <w:tab w:val="left" w:pos="1701"/>
-          <w:tab w:val="left" w:pos="2268"/>
-          <w:tab w:val="left" w:pos="2835"/>
-          <w:tab w:val="left" w:pos="3402"/>
-          <w:tab w:val="left" w:pos="3969"/>
-        </w:tabs>
-        <w:spacing w:line="360" w:lineRule="auto"/>
-        <w:ind w:left="360"/>
-        <w:jc w:val="both"/>
-        <w:rPr>
-          <w:rFonts w:ascii="Verdana" w:hAnsi="Verdana" w:cstheme="minorHAnsi"/>
-          <w:b/>
-          <w:color w:val="000000" w:themeColor="text1"/>
-          <w:sz w:val="20"/>
-          <w:szCs w:val="20"/>
-          <w:u w:val="single"/>
-        </w:rPr>
-      </w:pPr>
-      <w:r>
-        <w:rPr>
-          <w:rFonts w:ascii="Verdana" w:hAnsi="Verdana" w:cstheme="minorHAnsi"/>
-          <w:color w:val="000000" w:themeColor="text1"/>
-          <w:sz w:val="20"/>
-          <w:szCs w:val="20"/>
-        </w:rPr>
-        <w:t>Used Git as a</w:t>
-      </w:r>
-      <w:r>
-        <w:rPr>
-          <w:rFonts w:ascii="Verdana" w:hAnsi="Verdana" w:cstheme="minorHAnsi"/>
-          <w:color w:val="000000" w:themeColor="text1"/>
-          <w:sz w:val="20"/>
-          <w:szCs w:val="20"/>
-        </w:rPr>
-        <w:t xml:space="preserve"> version control system to manage and track changes in the codebase.</w:t>
-      </w:r>
-    </w:p>
-    <w:p>
-      <w:pPr>
-        <w:pStyle w:val="ListParagraph"/>
-        <w:numPr>
-          <w:ilvl w:val="0"/>
-          <w:numId w:val="33"/>
-        </w:numPr>
-        <w:tabs>
-          <w:tab w:val="left" w:pos="567"/>
-          <w:tab w:val="left" w:pos="1134"/>
-          <w:tab w:val="left" w:pos="1701"/>
-          <w:tab w:val="left" w:pos="2268"/>
-          <w:tab w:val="left" w:pos="2835"/>
-          <w:tab w:val="left" w:pos="3402"/>
-          <w:tab w:val="left" w:pos="3969"/>
-        </w:tabs>
-        <w:spacing w:line="360" w:lineRule="auto"/>
-        <w:ind w:left="360"/>
-        <w:jc w:val="both"/>
-        <w:rPr>
-          <w:rFonts w:ascii="Verdana" w:hAnsi="Verdana" w:cstheme="minorHAnsi"/>
-          <w:b/>
-          <w:color w:val="000000" w:themeColor="text1"/>
-          <w:sz w:val="20"/>
-          <w:szCs w:val="20"/>
-          <w:u w:val="single"/>
-        </w:rPr>
-      </w:pPr>
-      <w:r>
-        <w:rPr>
-          <w:rFonts w:ascii="Verdana" w:hAnsi="Verdana" w:cstheme="minorHAnsi"/>
-          <w:color w:val="000000" w:themeColor="text1"/>
-          <w:sz w:val="20"/>
-          <w:szCs w:val="20"/>
-        </w:rPr>
-        <w:t>Designed and developed a RESTful API for the frontend using React and Axios to facilitate effective communication with backend services, enhancing system interoperability.</w:t>
-      </w:r>
-    </w:p>
-    <w:p>
-      <w:pPr>
-        <w:pStyle w:val="ListParagraph"/>
-        <w:numPr>
-          <w:ilvl w:val="0"/>
-          <w:numId w:val="33"/>
-        </w:numPr>
-        <w:tabs>
-          <w:tab w:val="left" w:pos="567"/>
-          <w:tab w:val="left" w:pos="1134"/>
-          <w:tab w:val="left" w:pos="1701"/>
-          <w:tab w:val="left" w:pos="2268"/>
-          <w:tab w:val="left" w:pos="2835"/>
-          <w:tab w:val="left" w:pos="3402"/>
-          <w:tab w:val="left" w:pos="3969"/>
-        </w:tabs>
-        <w:spacing w:line="360" w:lineRule="auto"/>
-        <w:ind w:left="360"/>
-        <w:jc w:val="both"/>
-        <w:rPr>
-          <w:rFonts w:ascii="Verdana" w:hAnsi="Verdana" w:cstheme="minorHAnsi"/>
-          <w:b/>
-          <w:color w:val="000000" w:themeColor="text1"/>
-          <w:sz w:val="20"/>
-          <w:szCs w:val="20"/>
-          <w:u w:val="single"/>
-        </w:rPr>
-      </w:pPr>
-      <w:r>
-        <w:rPr>
-          <w:rFonts w:ascii="Verdana" w:hAnsi="Verdana" w:cstheme="minorHAnsi"/>
-          <w:color w:val="000000" w:themeColor="text1"/>
-          <w:sz w:val="20"/>
-          <w:szCs w:val="20"/>
-        </w:rPr>
-        <w:t>Collaborat</w:t>
-      </w:r>
-      <w:r>
-        <w:rPr>
-          <w:rFonts w:ascii="Verdana" w:hAnsi="Verdana" w:cstheme="minorHAnsi"/>
-          <w:color w:val="000000" w:themeColor="text1"/>
-          <w:sz w:val="20"/>
-          <w:szCs w:val="20"/>
-        </w:rPr>
-        <w:t>ed</w:t>
-      </w:r>
-      <w:r>
-        <w:rPr>
-          <w:rFonts w:ascii="Verdana" w:hAnsi="Verdana" w:cstheme="minorHAnsi"/>
-          <w:color w:val="000000" w:themeColor="text1"/>
-          <w:sz w:val="20"/>
-          <w:szCs w:val="20"/>
-        </w:rPr>
-        <w:t xml:space="preserve"> with back-end developers to integrate front-end components with server-side logic and APIs.</w:t>
-      </w:r>
-      <w:r>
-        <w:rPr>
-          <w:rFonts w:ascii="Verdana" w:hAnsi="Verdana" w:cstheme="minorHAnsi"/>
-          <w:color w:val="000000" w:themeColor="text1"/>
-          <w:sz w:val="20"/>
-          <w:szCs w:val="20"/>
-        </w:rPr>
-        <w:t xml:space="preserve"> </w:t>
-      </w:r>
-    </w:p>
-    <w:p>
-      <w:pPr>
-        <w:pStyle w:val="ListParagraph"/>
-        <w:numPr>
-          <w:ilvl w:val="0"/>
-          <w:numId w:val="33"/>
-        </w:numPr>
-        <w:tabs>
-          <w:tab w:val="left" w:pos="567"/>
-          <w:tab w:val="left" w:pos="1134"/>
-          <w:tab w:val="left" w:pos="1701"/>
-          <w:tab w:val="left" w:pos="2268"/>
-          <w:tab w:val="left" w:pos="2835"/>
-          <w:tab w:val="left" w:pos="3402"/>
-          <w:tab w:val="left" w:pos="3969"/>
-        </w:tabs>
-        <w:spacing w:line="360" w:lineRule="auto"/>
-        <w:ind w:left="360"/>
-        <w:jc w:val="both"/>
-        <w:rPr>
-          <w:rFonts w:ascii="Verdana" w:hAnsi="Verdana" w:cstheme="minorHAnsi"/>
-          <w:b/>
-          <w:color w:val="000000" w:themeColor="text1"/>
-          <w:sz w:val="20"/>
-          <w:szCs w:val="20"/>
-          <w:u w:val="single"/>
-        </w:rPr>
-      </w:pPr>
-      <w:r>
-        <w:rPr>
-          <w:rFonts w:ascii="Verdana" w:hAnsi="Verdana" w:cstheme="minorHAnsi"/>
-          <w:color w:val="000000" w:themeColor="text1"/>
-          <w:sz w:val="20"/>
-          <w:szCs w:val="20"/>
-        </w:rPr>
-        <w:t>Integrated JWT for secure authentication and implemented rigorous input validation to enhance API security, reducing potential security threats.</w:t>
-      </w:r>
-    </w:p>
-    <w:p>
-      <w:pPr>
-        <w:pStyle w:val="ListParagraph"/>
-        <w:numPr>
-          <w:ilvl w:val="0"/>
-          <w:numId w:val="33"/>
-        </w:numPr>
-        <w:tabs>
-          <w:tab w:val="left" w:pos="567"/>
-          <w:tab w:val="left" w:pos="1134"/>
-          <w:tab w:val="left" w:pos="1701"/>
-          <w:tab w:val="left" w:pos="2268"/>
-          <w:tab w:val="left" w:pos="2835"/>
-          <w:tab w:val="left" w:pos="3402"/>
-          <w:tab w:val="left" w:pos="3969"/>
-        </w:tabs>
-        <w:spacing w:line="360" w:lineRule="auto"/>
-        <w:ind w:left="360"/>
-        <w:jc w:val="both"/>
-        <w:rPr>
-          <w:rFonts w:ascii="Verdana" w:hAnsi="Verdana" w:cstheme="minorHAnsi"/>
-          <w:b/>
-          <w:color w:val="000000" w:themeColor="text1"/>
-          <w:sz w:val="20"/>
-          <w:szCs w:val="20"/>
-          <w:u w:val="single"/>
-        </w:rPr>
-      </w:pPr>
-      <w:r>
-        <w:rPr>
-          <w:rFonts w:ascii="Verdana" w:hAnsi="Verdana" w:cstheme="minorHAnsi"/>
-          <w:color w:val="000000" w:themeColor="text1"/>
-          <w:sz w:val="20"/>
-          <w:szCs w:val="20"/>
-        </w:rPr>
-        <w:t>Stayed</w:t>
-      </w:r>
-      <w:r>
-        <w:rPr>
-          <w:rFonts w:ascii="Verdana" w:hAnsi="Verdana" w:cstheme="minorHAnsi"/>
-          <w:color w:val="000000" w:themeColor="text1"/>
-          <w:sz w:val="20"/>
-          <w:szCs w:val="20"/>
-        </w:rPr>
-        <w:t xml:space="preserve"> up to date with the latest trends, technologies, and best practices.</w:t>
-      </w:r>
-    </w:p>
-    <w:p>
-      <w:pPr>
-        <w:pStyle w:val="ListParagraph"/>
-        <w:numPr>
-          <w:ilvl w:val="0"/>
-          <w:numId w:val="33"/>
-        </w:numPr>
-        <w:tabs>
-          <w:tab w:val="left" w:pos="567"/>
-          <w:tab w:val="left" w:pos="1134"/>
-          <w:tab w:val="left" w:pos="1701"/>
-          <w:tab w:val="left" w:pos="2268"/>
-          <w:tab w:val="left" w:pos="2835"/>
-          <w:tab w:val="left" w:pos="3402"/>
-          <w:tab w:val="left" w:pos="3969"/>
-        </w:tabs>
-        <w:spacing w:line="360" w:lineRule="auto"/>
-        <w:ind w:left="360"/>
-        <w:jc w:val="both"/>
-        <w:rPr>
-          <w:rFonts w:ascii="Verdana" w:hAnsi="Verdana" w:cstheme="minorHAnsi"/>
-          <w:b/>
-          <w:color w:val="000000" w:themeColor="text1"/>
-          <w:sz w:val="20"/>
-          <w:szCs w:val="20"/>
-          <w:u w:val="single"/>
-        </w:rPr>
-      </w:pPr>
-      <w:r>
-        <w:rPr>
-          <w:rFonts w:ascii="Verdana" w:hAnsi="Verdana" w:cstheme="minorHAnsi"/>
-          <w:color w:val="000000" w:themeColor="text1"/>
-          <w:sz w:val="20"/>
-          <w:szCs w:val="20"/>
-        </w:rPr>
-        <w:t>Debugged</w:t>
-      </w:r>
-      <w:r>
-        <w:rPr>
-          <w:rFonts w:ascii="Verdana" w:hAnsi="Verdana" w:cstheme="minorHAnsi"/>
-          <w:color w:val="000000" w:themeColor="text1"/>
-          <w:sz w:val="20"/>
-          <w:szCs w:val="20"/>
-        </w:rPr>
-        <w:t xml:space="preserve"> and fix</w:t>
-      </w:r>
-      <w:r>
-        <w:rPr>
-          <w:rFonts w:ascii="Verdana" w:hAnsi="Verdana" w:cstheme="minorHAnsi"/>
-          <w:color w:val="000000" w:themeColor="text1"/>
-          <w:sz w:val="20"/>
-          <w:szCs w:val="20"/>
-        </w:rPr>
-        <w:t>ed</w:t>
-      </w:r>
-      <w:r>
-        <w:rPr>
-          <w:rFonts w:ascii="Verdana" w:hAnsi="Verdana" w:cstheme="minorHAnsi"/>
-          <w:color w:val="000000" w:themeColor="text1"/>
-          <w:sz w:val="20"/>
-          <w:szCs w:val="20"/>
-        </w:rPr>
-        <w:t xml:space="preserve"> the bugs to ensure optimal performance and functionality of web application.</w:t>
-      </w:r>
-    </w:p>
-    <w:p>
-      <w:pPr>
-        <w:tabs>
-          <w:tab w:val="left" w:pos="567"/>
-          <w:tab w:val="left" w:pos="1134"/>
-          <w:tab w:val="left" w:pos="1701"/>
-          <w:tab w:val="left" w:pos="2268"/>
-          <w:tab w:val="left" w:pos="2382"/>
-          <w:tab w:val="left" w:pos="2835"/>
-          <w:tab w:val="left" w:pos="3402"/>
-          <w:tab w:val="left" w:pos="3969"/>
-        </w:tabs>
-        <w:spacing w:line="360" w:lineRule="auto"/>
-        <w:jc w:val="both"/>
-        <w:rPr>
-          <w:rFonts w:ascii="Verdana" w:hAnsi="Verdana" w:cstheme="minorHAnsi"/>
-          <w:b/>
-          <w:sz w:val="20"/>
-          <w:szCs w:val="20"/>
-          <w:u w:val="single"/>
-        </w:rPr>
-      </w:pPr>
-    </w:p>
-    <w:p>
-      <w:pPr>
-        <w:tabs>
-          <w:tab w:val="left" w:pos="567"/>
-          <w:tab w:val="left" w:pos="1134"/>
-          <w:tab w:val="left" w:pos="1701"/>
-          <w:tab w:val="left" w:pos="2268"/>
-          <w:tab w:val="left" w:pos="2835"/>
-          <w:tab w:val="left" w:pos="3402"/>
-          <w:tab w:val="left" w:pos="3969"/>
-        </w:tabs>
-        <w:spacing w:line="360" w:lineRule="auto"/>
-        <w:jc w:val="both"/>
-        <w:rPr>
-          <w:rFonts w:ascii="Verdana" w:hAnsi="Verdana" w:cstheme="minorHAnsi"/>
-          <w:b/>
-          <w:sz w:val="20"/>
-          <w:szCs w:val="20"/>
-          <w:u w:val="single"/>
-        </w:rPr>
-      </w:pPr>
-      <w:r>
-        <w:rPr>
-          <w:rFonts w:ascii="Verdana" w:hAnsi="Verdana" w:cstheme="minorHAnsi"/>
-          <w:b/>
-          <w:sz w:val="20"/>
-          <w:szCs w:val="20"/>
-          <w:u w:val="single"/>
-        </w:rPr>
-        <w:t>EDUCATION</w:t>
-      </w:r>
-    </w:p>
-    <w:p>
-      <w:pPr>
-        <w:pStyle w:val="ListParagraph"/>
-        <w:tabs>
-          <w:tab w:val="left" w:pos="567"/>
-          <w:tab w:val="left" w:pos="1134"/>
-          <w:tab w:val="left" w:pos="1701"/>
-          <w:tab w:val="left" w:pos="2268"/>
-          <w:tab w:val="left" w:pos="2835"/>
-          <w:tab w:val="left" w:pos="3402"/>
-          <w:tab w:val="left" w:pos="3969"/>
-        </w:tabs>
-        <w:spacing w:line="360" w:lineRule="auto"/>
-        <w:ind w:left="360"/>
-        <w:jc w:val="both"/>
-        <w:rPr>
-          <w:rFonts w:ascii="Verdana" w:hAnsi="Verdana" w:cstheme="minorHAnsi"/>
-          <w:b/>
-          <w:sz w:val="20"/>
-          <w:szCs w:val="20"/>
-          <w:u w:val="single"/>
-        </w:rPr>
-      </w:pPr>
-      <w:r>
-        <w:rPr>
-          <w:rFonts w:ascii="Verdana" w:hAnsi="Verdana" w:cstheme="minorHAnsi"/>
-          <w:b/>
-          <w:sz w:val="20"/>
-          <w:szCs w:val="20"/>
-          <w:u w:val="single"/>
-        </w:rPr>
-        <w:t>Bachelor’s degree in information technology</w:t>
-      </w:r>
-      <w:r>
-        <w:rPr>
-          <w:rFonts w:ascii="Verdana" w:hAnsi="Verdana" w:cstheme="minorHAnsi"/>
-          <w:b/>
-          <w:sz w:val="20"/>
-          <w:szCs w:val="20"/>
-          <w:u w:val="single"/>
-        </w:rPr>
-        <w:t xml:space="preserve">: </w:t>
-      </w:r>
-      <w:r>
-        <w:rPr>
-          <w:rFonts w:ascii="Verdana" w:hAnsi="Verdana" w:cstheme="minorHAnsi"/>
-          <w:b/>
-          <w:sz w:val="20"/>
-          <w:szCs w:val="20"/>
-          <w:u w:val="single"/>
-        </w:rPr>
-        <w:t>July 2020 - September 2022</w:t>
+        <w:t>Strong attention to details and organisational skills</w:t>
       </w:r>
     </w:p>
     <w:tbl>
       <w:tblPr>
-        <w:tblpPr w:leftFromText="180" w:rightFromText="180" w:vertAnchor="text" w:horzAnchor="margin" w:tblpXSpec="center" w:tblpY="492"/>
-        <w:tblW w:w="10583" w:type="dxa"/>
+        <w:tblpPr w:leftFromText="180" w:rightFromText="180" w:vertAnchor="text" w:horzAnchor="margin" w:tblpXSpec="center" w:tblpY="175"/>
+        <w:tblW w:w="10827" w:type="dxa"/>
         <w:tblBorders>
           <w:top w:val="thinThickSmallGap" w:sz="24" w:space="0" w:color="000000" w:themeColor="text1"/>
         </w:tblBorders>
         <w:tblLook w:val="0000" w:firstRow="0" w:lastRow="0" w:firstColumn="0" w:lastColumn="0" w:noHBand="0" w:noVBand="0"/>
       </w:tblPr>
       <w:tblGrid>
-        <w:gridCol w:w="10583"/>
+        <w:gridCol w:w="10827"/>
       </w:tblGrid>
       <w:tr>
         <w:trPr>
-          <w:trHeight w:val="49"/>
+          <w:trHeight w:val="53"/>
         </w:trPr>
         <w:tc>
           <w:tcPr>
-            <w:tcW w:w="10583" w:type="dxa"/>
+            <w:tcW w:w="10827" w:type="dxa"/>
           </w:tcPr>
           <w:p>
             <w:pPr>
@@ -3012,7 +1723,28 @@
                 <w:tab w:val="left" w:pos="3402"/>
                 <w:tab w:val="left" w:pos="3969"/>
               </w:tabs>
-              <w:spacing w:line="360" w:lineRule="auto"/>
+              <w:jc w:val="both"/>
+              <w:rPr>
+                <w:rFonts w:ascii="Verdana" w:hAnsi="Verdana" w:cstheme="minorHAnsi"/>
+                <w:b/>
+                <w:color w:val="000000" w:themeColor="text1"/>
+                <w:sz w:val="20"/>
+                <w:szCs w:val="20"/>
+                <w:u w:val="single"/>
+              </w:rPr>
+            </w:pPr>
+          </w:p>
+          <w:p>
+            <w:pPr>
+              <w:tabs>
+                <w:tab w:val="left" w:pos="567"/>
+                <w:tab w:val="left" w:pos="1134"/>
+                <w:tab w:val="left" w:pos="1701"/>
+                <w:tab w:val="left" w:pos="2268"/>
+                <w:tab w:val="left" w:pos="2835"/>
+                <w:tab w:val="left" w:pos="3402"/>
+                <w:tab w:val="left" w:pos="3969"/>
+              </w:tabs>
               <w:jc w:val="both"/>
               <w:rPr>
                 <w:rFonts w:ascii="Verdana" w:hAnsi="Verdana" w:cstheme="minorHAnsi"/>
@@ -3021,6 +1753,17 @@
                 <w:szCs w:val="20"/>
               </w:rPr>
             </w:pPr>
+            <w:r>
+              <w:rPr>
+                <w:rFonts w:ascii="Verdana" w:hAnsi="Verdana" w:cstheme="minorHAnsi"/>
+                <w:b/>
+                <w:color w:val="000000" w:themeColor="text1"/>
+                <w:sz w:val="20"/>
+                <w:szCs w:val="20"/>
+                <w:u w:val="single"/>
+              </w:rPr>
+              <w:t>WORK HISTORY</w:t>
+            </w:r>
           </w:p>
         </w:tc>
       </w:tr>
@@ -3037,42 +1780,247 @@
           <w:tab w:val="left" w:pos="3969"/>
         </w:tabs>
         <w:spacing w:line="360" w:lineRule="auto"/>
-        <w:ind w:firstLine="360"/>
         <w:jc w:val="both"/>
         <w:rPr>
           <w:rFonts w:ascii="Verdana" w:hAnsi="Verdana" w:cstheme="minorHAnsi"/>
           <w:b/>
-          <w:sz w:val="20"/>
-          <w:szCs w:val="20"/>
-        </w:rPr>
-      </w:pPr>
-      <w:r>
-        <w:rPr>
-          <w:rFonts w:ascii="Verdana" w:hAnsi="Verdana" w:cstheme="minorHAnsi"/>
-          <w:sz w:val="20"/>
-          <w:szCs w:val="20"/>
-        </w:rPr>
-        <w:t>Victoria University, Sydney, NSW</w:t>
-      </w:r>
-      <w:r>
-        <w:rPr>
-          <w:rFonts w:ascii="Verdana" w:hAnsi="Verdana" w:cstheme="minorHAnsi"/>
-          <w:sz w:val="20"/>
-          <w:szCs w:val="20"/>
-        </w:rPr>
-        <w:t xml:space="preserve">, </w:t>
-      </w:r>
-      <w:r>
-        <w:rPr>
-          <w:rFonts w:ascii="Verdana" w:hAnsi="Verdana" w:cstheme="minorHAnsi"/>
-          <w:sz w:val="20"/>
-          <w:szCs w:val="20"/>
-        </w:rPr>
-        <w:t>Australia</w:t>
+          <w:color w:val="000000" w:themeColor="text1"/>
+          <w:sz w:val="20"/>
+          <w:szCs w:val="20"/>
+          <w:u w:val="single"/>
+        </w:rPr>
+      </w:pPr>
+      <w:r>
+        <w:rPr>
+          <w:rFonts w:ascii="Verdana" w:hAnsi="Verdana" w:cstheme="minorHAnsi"/>
+          <w:b/>
+          <w:color w:val="000000" w:themeColor="text1"/>
+          <w:sz w:val="20"/>
+          <w:szCs w:val="20"/>
+          <w:u w:val="single"/>
+        </w:rPr>
+        <w:t>Self</w:t>
+      </w:r>
+      <w:r>
+        <w:rPr>
+          <w:rFonts w:ascii="Verdana" w:hAnsi="Verdana" w:cstheme="minorHAnsi"/>
+          <w:b/>
+          <w:color w:val="000000" w:themeColor="text1"/>
+          <w:sz w:val="20"/>
+          <w:szCs w:val="20"/>
+          <w:u w:val="single"/>
+        </w:rPr>
+        <w:t xml:space="preserve"> Plus </w:t>
+      </w:r>
+      <w:proofErr w:type="spellStart"/>
+      <w:r>
+        <w:rPr>
+          <w:rFonts w:ascii="Verdana" w:hAnsi="Verdana" w:cstheme="minorHAnsi"/>
+          <w:b/>
+          <w:color w:val="000000" w:themeColor="text1"/>
+          <w:sz w:val="20"/>
+          <w:szCs w:val="20"/>
+          <w:u w:val="single"/>
+        </w:rPr>
+        <w:t>Plus</w:t>
+      </w:r>
+      <w:proofErr w:type="spellEnd"/>
+      <w:r>
+        <w:rPr>
+          <w:rFonts w:ascii="Verdana" w:hAnsi="Verdana" w:cstheme="minorHAnsi"/>
+          <w:b/>
+          <w:color w:val="000000" w:themeColor="text1"/>
+          <w:sz w:val="20"/>
+          <w:szCs w:val="20"/>
+          <w:u w:val="single"/>
+        </w:rPr>
+        <w:t xml:space="preserve"> – Full Stack Developer</w:t>
+      </w:r>
+      <w:r>
+        <w:rPr>
+          <w:rFonts w:ascii="Verdana" w:hAnsi="Verdana" w:cstheme="minorHAnsi"/>
+          <w:b/>
+          <w:color w:val="000000" w:themeColor="text1"/>
+          <w:sz w:val="20"/>
+          <w:szCs w:val="20"/>
+          <w:u w:val="single"/>
+        </w:rPr>
+        <w:t xml:space="preserve"> </w:t>
+      </w:r>
+      <w:r>
+        <w:rPr>
+          <w:rFonts w:ascii="Verdana" w:hAnsi="Verdana" w:cstheme="minorHAnsi"/>
+          <w:b/>
+          <w:color w:val="000000" w:themeColor="text1"/>
+          <w:sz w:val="20"/>
+          <w:szCs w:val="20"/>
+          <w:u w:val="single"/>
+        </w:rPr>
+        <w:tab/>
+      </w:r>
+      <w:r>
+        <w:rPr>
+          <w:rFonts w:ascii="Verdana" w:hAnsi="Verdana" w:cstheme="minorHAnsi"/>
+          <w:b/>
+          <w:color w:val="000000" w:themeColor="text1"/>
+          <w:sz w:val="20"/>
+          <w:szCs w:val="20"/>
+          <w:u w:val="single"/>
+        </w:rPr>
+        <w:tab/>
+      </w:r>
+      <w:r>
+        <w:rPr>
+          <w:rFonts w:ascii="Verdana" w:hAnsi="Verdana" w:cstheme="minorHAnsi"/>
+          <w:b/>
+          <w:color w:val="000000" w:themeColor="text1"/>
+          <w:sz w:val="20"/>
+          <w:szCs w:val="20"/>
+          <w:u w:val="single"/>
+        </w:rPr>
+        <w:tab/>
+      </w:r>
+      <w:r>
+        <w:rPr>
+          <w:rFonts w:ascii="Verdana" w:hAnsi="Verdana" w:cstheme="minorHAnsi"/>
+          <w:b/>
+          <w:color w:val="000000" w:themeColor="text1"/>
+          <w:sz w:val="20"/>
+          <w:szCs w:val="20"/>
+          <w:u w:val="single"/>
+        </w:rPr>
+        <w:t xml:space="preserve"> </w:t>
+      </w:r>
+      <w:r>
+        <w:rPr>
+          <w:rFonts w:ascii="Verdana" w:hAnsi="Verdana" w:cstheme="minorHAnsi"/>
+          <w:b/>
+          <w:color w:val="000000" w:themeColor="text1"/>
+          <w:sz w:val="20"/>
+          <w:szCs w:val="20"/>
+          <w:u w:val="single"/>
+        </w:rPr>
+        <w:tab/>
+        <w:t xml:space="preserve">         </w:t>
+      </w:r>
+      <w:r>
+        <w:rPr>
+          <w:rFonts w:ascii="Verdana" w:hAnsi="Verdana" w:cstheme="minorHAnsi"/>
+          <w:b/>
+          <w:color w:val="000000" w:themeColor="text1"/>
+          <w:sz w:val="20"/>
+          <w:szCs w:val="20"/>
+          <w:u w:val="single"/>
+        </w:rPr>
+        <w:t xml:space="preserve"> </w:t>
+      </w:r>
+      <w:r>
+        <w:rPr>
+          <w:rFonts w:ascii="Verdana" w:hAnsi="Verdana" w:cstheme="minorHAnsi"/>
+          <w:b/>
+          <w:color w:val="000000" w:themeColor="text1"/>
+          <w:sz w:val="20"/>
+          <w:szCs w:val="20"/>
+          <w:u w:val="single"/>
+        </w:rPr>
+        <w:t xml:space="preserve"> </w:t>
+      </w:r>
+      <w:r>
+        <w:rPr>
+          <w:rFonts w:ascii="Verdana" w:hAnsi="Verdana" w:cstheme="minorHAnsi"/>
+          <w:b/>
+          <w:color w:val="000000" w:themeColor="text1"/>
+          <w:sz w:val="20"/>
+          <w:szCs w:val="20"/>
+          <w:u w:val="single"/>
+        </w:rPr>
+        <w:t>August</w:t>
+      </w:r>
+      <w:r>
+        <w:rPr>
+          <w:rFonts w:ascii="Verdana" w:hAnsi="Verdana" w:cstheme="minorHAnsi"/>
+          <w:b/>
+          <w:color w:val="000000" w:themeColor="text1"/>
+          <w:sz w:val="20"/>
+          <w:szCs w:val="20"/>
+          <w:u w:val="single"/>
+        </w:rPr>
+        <w:t xml:space="preserve"> </w:t>
+      </w:r>
+      <w:r>
+        <w:rPr>
+          <w:rFonts w:ascii="Verdana" w:hAnsi="Verdana" w:cstheme="minorHAnsi"/>
+          <w:b/>
+          <w:color w:val="000000" w:themeColor="text1"/>
+          <w:sz w:val="20"/>
+          <w:szCs w:val="20"/>
+          <w:u w:val="single"/>
+        </w:rPr>
+        <w:t>2023</w:t>
+      </w:r>
+      <w:r>
+        <w:rPr>
+          <w:rFonts w:ascii="Verdana" w:hAnsi="Verdana" w:cstheme="minorHAnsi"/>
+          <w:b/>
+          <w:color w:val="000000" w:themeColor="text1"/>
+          <w:sz w:val="20"/>
+          <w:szCs w:val="20"/>
+          <w:u w:val="single"/>
+        </w:rPr>
+        <w:t xml:space="preserve"> </w:t>
+      </w:r>
+      <w:r>
+        <w:rPr>
+          <w:rFonts w:ascii="Verdana" w:hAnsi="Verdana" w:cstheme="minorHAnsi"/>
+          <w:b/>
+          <w:color w:val="000000" w:themeColor="text1"/>
+          <w:sz w:val="20"/>
+          <w:szCs w:val="20"/>
+          <w:u w:val="single"/>
+        </w:rPr>
+        <w:t>-</w:t>
+      </w:r>
+      <w:r>
+        <w:rPr>
+          <w:rFonts w:ascii="Verdana" w:hAnsi="Verdana" w:cstheme="minorHAnsi"/>
+          <w:b/>
+          <w:color w:val="000000" w:themeColor="text1"/>
+          <w:sz w:val="20"/>
+          <w:szCs w:val="20"/>
+          <w:u w:val="single"/>
+        </w:rPr>
+        <w:t xml:space="preserve"> </w:t>
+      </w:r>
+      <w:r>
+        <w:rPr>
+          <w:rFonts w:ascii="Verdana" w:hAnsi="Verdana" w:cstheme="minorHAnsi"/>
+          <w:b/>
+          <w:color w:val="000000" w:themeColor="text1"/>
+          <w:sz w:val="20"/>
+          <w:szCs w:val="20"/>
+          <w:u w:val="single"/>
+        </w:rPr>
+        <w:t>May</w:t>
+      </w:r>
+      <w:r>
+        <w:rPr>
+          <w:rFonts w:ascii="Verdana" w:hAnsi="Verdana" w:cstheme="minorHAnsi"/>
+          <w:b/>
+          <w:color w:val="000000" w:themeColor="text1"/>
+          <w:sz w:val="20"/>
+          <w:szCs w:val="20"/>
+          <w:u w:val="single"/>
+        </w:rPr>
+        <w:t xml:space="preserve"> 2024</w:t>
       </w:r>
     </w:p>
     <w:p>
       <w:pPr>
+        <w:pStyle w:val="ListParagraph"/>
+        <w:numPr>
+          <w:ilvl w:val="0"/>
+          <w:numId w:val="33"/>
+        </w:numPr>
         <w:tabs>
           <w:tab w:val="left" w:pos="567"/>
           <w:tab w:val="left" w:pos="1134"/>
@@ -3083,26 +2031,1592 @@
           <w:tab w:val="left" w:pos="3969"/>
         </w:tabs>
         <w:spacing w:line="360" w:lineRule="auto"/>
+        <w:ind w:left="357" w:hanging="357"/>
+        <w:contextualSpacing w:val="0"/>
         <w:jc w:val="both"/>
         <w:rPr>
           <w:rFonts w:ascii="Verdana" w:hAnsi="Verdana" w:cstheme="minorHAnsi"/>
-          <w:b/>
+          <w:color w:val="000000" w:themeColor="text1"/>
+          <w:sz w:val="20"/>
+          <w:szCs w:val="20"/>
+        </w:rPr>
+      </w:pPr>
+      <w:r>
+        <w:rPr>
+          <w:rFonts w:ascii="Verdana" w:hAnsi="Verdana" w:cstheme="minorHAnsi"/>
+          <w:color w:val="000000" w:themeColor="text1"/>
+          <w:sz w:val="20"/>
+          <w:szCs w:val="20"/>
+        </w:rPr>
+        <w:t>Actively involved in developing server-side web applications using Node.js and Express, ensuring seamless integration with front-end technologies</w:t>
+      </w:r>
+    </w:p>
+    <w:p>
+      <w:pPr>
+        <w:pStyle w:val="ListParagraph"/>
+        <w:numPr>
+          <w:ilvl w:val="0"/>
+          <w:numId w:val="33"/>
+        </w:numPr>
+        <w:tabs>
+          <w:tab w:val="left" w:pos="567"/>
+          <w:tab w:val="left" w:pos="1134"/>
+          <w:tab w:val="left" w:pos="1701"/>
+          <w:tab w:val="left" w:pos="2268"/>
+          <w:tab w:val="left" w:pos="2835"/>
+          <w:tab w:val="left" w:pos="3402"/>
+          <w:tab w:val="left" w:pos="3969"/>
+        </w:tabs>
+        <w:spacing w:line="360" w:lineRule="auto"/>
+        <w:ind w:left="357" w:hanging="357"/>
+        <w:contextualSpacing w:val="0"/>
+        <w:jc w:val="both"/>
+        <w:rPr>
+          <w:rFonts w:ascii="Verdana" w:hAnsi="Verdana" w:cstheme="minorHAnsi"/>
+          <w:color w:val="000000" w:themeColor="text1"/>
+          <w:sz w:val="20"/>
+          <w:szCs w:val="20"/>
+        </w:rPr>
+      </w:pPr>
+      <w:r>
+        <w:rPr>
+          <w:rFonts w:ascii="Verdana" w:hAnsi="Verdana" w:cstheme="minorHAnsi"/>
+          <w:color w:val="000000" w:themeColor="text1"/>
+          <w:sz w:val="20"/>
+          <w:szCs w:val="20"/>
+        </w:rPr>
+        <w:t>Utilized Prisma as the ORM tool to streamline database integrations and implemented CRUD operations in MySQL, optimizing data retrieval and updating processes.</w:t>
+      </w:r>
+    </w:p>
+    <w:p>
+      <w:pPr>
+        <w:pStyle w:val="ListParagraph"/>
+        <w:numPr>
+          <w:ilvl w:val="0"/>
+          <w:numId w:val="33"/>
+        </w:numPr>
+        <w:tabs>
+          <w:tab w:val="left" w:pos="567"/>
+          <w:tab w:val="left" w:pos="1134"/>
+          <w:tab w:val="left" w:pos="1701"/>
+          <w:tab w:val="left" w:pos="2268"/>
+          <w:tab w:val="left" w:pos="2835"/>
+          <w:tab w:val="left" w:pos="3402"/>
+          <w:tab w:val="left" w:pos="3969"/>
+        </w:tabs>
+        <w:spacing w:line="360" w:lineRule="auto"/>
+        <w:ind w:left="357" w:hanging="357"/>
+        <w:contextualSpacing w:val="0"/>
+        <w:jc w:val="both"/>
+        <w:rPr>
+          <w:rFonts w:ascii="Verdana" w:hAnsi="Verdana" w:cstheme="minorHAnsi"/>
+          <w:color w:val="000000" w:themeColor="text1"/>
+          <w:sz w:val="20"/>
+          <w:szCs w:val="20"/>
+        </w:rPr>
+      </w:pPr>
+      <w:r>
+        <w:rPr>
+          <w:rFonts w:ascii="Verdana" w:hAnsi="Verdana" w:cstheme="minorHAnsi"/>
+          <w:color w:val="000000" w:themeColor="text1"/>
+          <w:sz w:val="20"/>
+          <w:szCs w:val="20"/>
+        </w:rPr>
+        <w:t>Utilized Postman to rigorously test APIs endpoints, ensuring functionality, performance, and security.</w:t>
+      </w:r>
+    </w:p>
+    <w:p>
+      <w:pPr>
+        <w:pStyle w:val="ListParagraph"/>
+        <w:numPr>
+          <w:ilvl w:val="0"/>
+          <w:numId w:val="33"/>
+        </w:numPr>
+        <w:tabs>
+          <w:tab w:val="left" w:pos="567"/>
+          <w:tab w:val="left" w:pos="1134"/>
+          <w:tab w:val="left" w:pos="1701"/>
+          <w:tab w:val="left" w:pos="2268"/>
+          <w:tab w:val="left" w:pos="2835"/>
+          <w:tab w:val="left" w:pos="3402"/>
+          <w:tab w:val="left" w:pos="3969"/>
+        </w:tabs>
+        <w:spacing w:line="360" w:lineRule="auto"/>
+        <w:ind w:left="357" w:hanging="357"/>
+        <w:contextualSpacing w:val="0"/>
+        <w:jc w:val="both"/>
+        <w:rPr>
+          <w:rFonts w:ascii="Verdana" w:hAnsi="Verdana" w:cstheme="minorHAnsi"/>
+          <w:color w:val="000000" w:themeColor="text1"/>
+          <w:sz w:val="20"/>
+          <w:szCs w:val="20"/>
+        </w:rPr>
+      </w:pPr>
+      <w:r>
+        <w:rPr>
+          <w:rFonts w:ascii="Verdana" w:hAnsi="Verdana" w:cstheme="minorHAnsi"/>
+          <w:color w:val="000000" w:themeColor="text1"/>
+          <w:sz w:val="20"/>
+          <w:szCs w:val="20"/>
+        </w:rPr>
+        <w:t>Managed version control using Git, facilitating collaborative development and codebase maintenance.</w:t>
+      </w:r>
+    </w:p>
+    <w:p>
+      <w:pPr>
+        <w:pStyle w:val="ListParagraph"/>
+        <w:numPr>
+          <w:ilvl w:val="0"/>
+          <w:numId w:val="33"/>
+        </w:numPr>
+        <w:tabs>
+          <w:tab w:val="left" w:pos="567"/>
+          <w:tab w:val="left" w:pos="1134"/>
+          <w:tab w:val="left" w:pos="1701"/>
+          <w:tab w:val="left" w:pos="2268"/>
+          <w:tab w:val="left" w:pos="2835"/>
+          <w:tab w:val="left" w:pos="3402"/>
+          <w:tab w:val="left" w:pos="3969"/>
+        </w:tabs>
+        <w:spacing w:line="360" w:lineRule="auto"/>
+        <w:ind w:left="357" w:hanging="357"/>
+        <w:contextualSpacing w:val="0"/>
+        <w:jc w:val="both"/>
+        <w:rPr>
+          <w:rFonts w:ascii="Verdana" w:hAnsi="Verdana" w:cstheme="minorHAnsi"/>
+          <w:color w:val="000000" w:themeColor="text1"/>
+          <w:sz w:val="20"/>
+          <w:szCs w:val="20"/>
+        </w:rPr>
+      </w:pPr>
+      <w:r>
+        <w:rPr>
+          <w:rFonts w:ascii="Verdana" w:hAnsi="Verdana" w:cstheme="minorHAnsi"/>
+          <w:color w:val="000000" w:themeColor="text1"/>
+          <w:sz w:val="20"/>
+          <w:szCs w:val="20"/>
+        </w:rPr>
+        <w:t xml:space="preserve">Created a RESTful API that allowed for seamless integration with other </w:t>
+      </w:r>
+      <w:r>
+        <w:rPr>
+          <w:rFonts w:ascii="Verdana" w:hAnsi="Verdana" w:cstheme="minorHAnsi"/>
+          <w:color w:val="000000" w:themeColor="text1"/>
+          <w:sz w:val="20"/>
+          <w:szCs w:val="20"/>
+        </w:rPr>
+        <w:t>applications.</w:t>
+      </w:r>
+    </w:p>
+    <w:p>
+      <w:pPr>
+        <w:pStyle w:val="ListParagraph"/>
+        <w:numPr>
+          <w:ilvl w:val="0"/>
+          <w:numId w:val="33"/>
+        </w:numPr>
+        <w:tabs>
+          <w:tab w:val="left" w:pos="567"/>
+          <w:tab w:val="left" w:pos="1134"/>
+          <w:tab w:val="left" w:pos="1701"/>
+          <w:tab w:val="left" w:pos="2268"/>
+          <w:tab w:val="left" w:pos="2835"/>
+          <w:tab w:val="left" w:pos="3402"/>
+          <w:tab w:val="left" w:pos="3969"/>
+        </w:tabs>
+        <w:spacing w:line="360" w:lineRule="auto"/>
+        <w:ind w:left="357" w:hanging="357"/>
+        <w:contextualSpacing w:val="0"/>
+        <w:jc w:val="both"/>
+        <w:rPr>
+          <w:rFonts w:ascii="Verdana" w:hAnsi="Verdana" w:cstheme="minorHAnsi"/>
+          <w:color w:val="000000" w:themeColor="text1"/>
+          <w:sz w:val="20"/>
+          <w:szCs w:val="20"/>
+        </w:rPr>
+      </w:pPr>
+      <w:r>
+        <w:rPr>
+          <w:rFonts w:ascii="Verdana" w:hAnsi="Verdana" w:cstheme="minorHAnsi"/>
+          <w:color w:val="000000" w:themeColor="text1"/>
+          <w:sz w:val="20"/>
+          <w:szCs w:val="20"/>
+        </w:rPr>
+        <w:t>Developed a secure authentication system that ensured user privacy and data security.</w:t>
+      </w:r>
+    </w:p>
+    <w:p>
+      <w:pPr>
+        <w:pStyle w:val="ListParagraph"/>
+        <w:numPr>
+          <w:ilvl w:val="0"/>
+          <w:numId w:val="33"/>
+        </w:numPr>
+        <w:tabs>
+          <w:tab w:val="left" w:pos="567"/>
+          <w:tab w:val="left" w:pos="1134"/>
+          <w:tab w:val="left" w:pos="1701"/>
+          <w:tab w:val="left" w:pos="2268"/>
+          <w:tab w:val="left" w:pos="2835"/>
+          <w:tab w:val="left" w:pos="3402"/>
+          <w:tab w:val="left" w:pos="3969"/>
+        </w:tabs>
+        <w:spacing w:line="360" w:lineRule="auto"/>
+        <w:ind w:left="357" w:hanging="357"/>
+        <w:contextualSpacing w:val="0"/>
+        <w:jc w:val="both"/>
+        <w:rPr>
+          <w:rFonts w:ascii="Verdana" w:hAnsi="Verdana" w:cstheme="minorHAnsi"/>
+          <w:color w:val="000000" w:themeColor="text1"/>
+          <w:sz w:val="20"/>
+          <w:szCs w:val="20"/>
+        </w:rPr>
+      </w:pPr>
+      <w:r>
+        <w:rPr>
+          <w:rFonts w:ascii="Verdana" w:hAnsi="Verdana" w:cstheme="minorHAnsi"/>
+          <w:color w:val="000000" w:themeColor="text1"/>
+          <w:sz w:val="20"/>
+          <w:szCs w:val="20"/>
+        </w:rPr>
+        <w:lastRenderedPageBreak/>
+        <w:t>Collaborated with cross-functional teams, including front-end developers and product managers, to ensure cohesive and efficient application development.</w:t>
+      </w:r>
+    </w:p>
+    <w:p>
+      <w:pPr>
+        <w:pStyle w:val="ListParagraph"/>
+        <w:numPr>
+          <w:ilvl w:val="0"/>
+          <w:numId w:val="33"/>
+        </w:numPr>
+        <w:tabs>
+          <w:tab w:val="left" w:pos="567"/>
+          <w:tab w:val="left" w:pos="1134"/>
+          <w:tab w:val="left" w:pos="1701"/>
+          <w:tab w:val="left" w:pos="2268"/>
+          <w:tab w:val="left" w:pos="2835"/>
+          <w:tab w:val="left" w:pos="3402"/>
+          <w:tab w:val="left" w:pos="3969"/>
+        </w:tabs>
+        <w:spacing w:line="360" w:lineRule="auto"/>
+        <w:ind w:left="357" w:hanging="357"/>
+        <w:contextualSpacing w:val="0"/>
+        <w:jc w:val="both"/>
+        <w:rPr>
+          <w:rFonts w:ascii="Verdana" w:hAnsi="Verdana" w:cstheme="minorHAnsi"/>
+          <w:color w:val="000000" w:themeColor="text1"/>
+          <w:sz w:val="20"/>
+          <w:szCs w:val="20"/>
+        </w:rPr>
+      </w:pPr>
+      <w:r>
+        <w:rPr>
+          <w:rFonts w:ascii="Verdana" w:hAnsi="Verdana" w:cstheme="minorHAnsi"/>
+          <w:color w:val="000000" w:themeColor="text1"/>
+          <w:sz w:val="20"/>
+          <w:szCs w:val="20"/>
+        </w:rPr>
+        <w:t>Implemented a Responsive Design that allowed the application to be used on various devices with the same user experience.</w:t>
+      </w:r>
+    </w:p>
+    <w:p>
+      <w:pPr>
+        <w:pStyle w:val="ListParagraph"/>
+        <w:numPr>
+          <w:ilvl w:val="0"/>
+          <w:numId w:val="33"/>
+        </w:numPr>
+        <w:tabs>
+          <w:tab w:val="left" w:pos="567"/>
+          <w:tab w:val="left" w:pos="1134"/>
+          <w:tab w:val="left" w:pos="1701"/>
+          <w:tab w:val="left" w:pos="2268"/>
+          <w:tab w:val="left" w:pos="2835"/>
+          <w:tab w:val="left" w:pos="3402"/>
+          <w:tab w:val="left" w:pos="3969"/>
+        </w:tabs>
+        <w:spacing w:line="360" w:lineRule="auto"/>
+        <w:ind w:left="357" w:hanging="357"/>
+        <w:contextualSpacing w:val="0"/>
+        <w:jc w:val="both"/>
+        <w:rPr>
+          <w:rFonts w:ascii="Verdana" w:hAnsi="Verdana" w:cstheme="minorHAnsi"/>
+          <w:color w:val="000000" w:themeColor="text1"/>
+          <w:sz w:val="20"/>
+          <w:szCs w:val="20"/>
+        </w:rPr>
+      </w:pPr>
+      <w:r>
+        <w:rPr>
+          <w:rFonts w:ascii="Verdana" w:hAnsi="Verdana" w:cstheme="minorHAnsi"/>
+          <w:color w:val="000000" w:themeColor="text1"/>
+          <w:sz w:val="20"/>
+          <w:szCs w:val="20"/>
+        </w:rPr>
+        <w:t>Optimized database queries to improve application performance and reduce response times by 15%.</w:t>
+      </w:r>
+    </w:p>
+    <w:p>
+      <w:pPr>
+        <w:pStyle w:val="ListParagraph"/>
+        <w:numPr>
+          <w:ilvl w:val="0"/>
+          <w:numId w:val="33"/>
+        </w:numPr>
+        <w:tabs>
+          <w:tab w:val="left" w:pos="567"/>
+          <w:tab w:val="left" w:pos="1134"/>
+          <w:tab w:val="left" w:pos="1701"/>
+          <w:tab w:val="left" w:pos="2268"/>
+          <w:tab w:val="left" w:pos="2835"/>
+          <w:tab w:val="left" w:pos="3402"/>
+          <w:tab w:val="left" w:pos="3969"/>
+        </w:tabs>
+        <w:spacing w:line="360" w:lineRule="auto"/>
+        <w:ind w:left="357" w:hanging="357"/>
+        <w:contextualSpacing w:val="0"/>
+        <w:jc w:val="both"/>
+        <w:rPr>
+          <w:rFonts w:ascii="Verdana" w:hAnsi="Verdana" w:cstheme="minorHAnsi"/>
+          <w:color w:val="000000" w:themeColor="text1"/>
+          <w:sz w:val="20"/>
+          <w:szCs w:val="20"/>
+        </w:rPr>
+      </w:pPr>
+      <w:r>
+        <w:rPr>
+          <w:rFonts w:ascii="Verdana" w:hAnsi="Verdana" w:cstheme="minorHAnsi"/>
+          <w:color w:val="000000" w:themeColor="text1"/>
+          <w:sz w:val="20"/>
+          <w:szCs w:val="20"/>
+        </w:rPr>
+        <w:t xml:space="preserve">Translated the requirements into well-structured, maintainable, and </w:t>
+      </w:r>
+      <w:r>
+        <w:rPr>
+          <w:rFonts w:ascii="Verdana" w:hAnsi="Verdana" w:cstheme="minorHAnsi"/>
+          <w:color w:val="000000" w:themeColor="text1"/>
+          <w:sz w:val="20"/>
+          <w:szCs w:val="20"/>
+        </w:rPr>
+        <w:t xml:space="preserve">well-documented </w:t>
+      </w:r>
+      <w:r>
+        <w:rPr>
+          <w:rFonts w:ascii="Verdana" w:hAnsi="Verdana" w:cstheme="minorHAnsi"/>
+          <w:color w:val="000000" w:themeColor="text1"/>
+          <w:sz w:val="20"/>
+          <w:szCs w:val="20"/>
+        </w:rPr>
+        <w:t xml:space="preserve">code while working with another team’s member including project </w:t>
+      </w:r>
+      <w:r>
+        <w:rPr>
+          <w:rFonts w:ascii="Verdana" w:hAnsi="Verdana" w:cstheme="minorHAnsi"/>
+          <w:color w:val="000000" w:themeColor="text1"/>
+          <w:sz w:val="20"/>
+          <w:szCs w:val="20"/>
+        </w:rPr>
+        <w:t>manager.</w:t>
+      </w:r>
+    </w:p>
+    <w:p>
+      <w:pPr>
+        <w:pStyle w:val="ListParagraph"/>
+        <w:numPr>
+          <w:ilvl w:val="0"/>
+          <w:numId w:val="33"/>
+        </w:numPr>
+        <w:tabs>
+          <w:tab w:val="left" w:pos="567"/>
+          <w:tab w:val="left" w:pos="1134"/>
+          <w:tab w:val="left" w:pos="1701"/>
+          <w:tab w:val="left" w:pos="2268"/>
+          <w:tab w:val="left" w:pos="2835"/>
+          <w:tab w:val="left" w:pos="3402"/>
+          <w:tab w:val="left" w:pos="3969"/>
+        </w:tabs>
+        <w:spacing w:line="360" w:lineRule="auto"/>
+        <w:ind w:left="357" w:hanging="357"/>
+        <w:contextualSpacing w:val="0"/>
+        <w:jc w:val="both"/>
+        <w:rPr>
+          <w:rFonts w:ascii="Verdana" w:hAnsi="Verdana" w:cstheme="minorHAnsi"/>
+          <w:color w:val="000000" w:themeColor="text1"/>
+          <w:sz w:val="20"/>
+          <w:szCs w:val="20"/>
+        </w:rPr>
+      </w:pPr>
+      <w:r>
+        <w:rPr>
+          <w:rFonts w:ascii="Verdana" w:hAnsi="Verdana" w:cstheme="minorHAnsi"/>
+          <w:color w:val="000000" w:themeColor="text1"/>
+          <w:sz w:val="20"/>
+          <w:szCs w:val="20"/>
+        </w:rPr>
+        <w:t>Debugged the application using Chrome inspector.</w:t>
+      </w:r>
+    </w:p>
+    <w:p>
+      <w:pPr>
+        <w:pStyle w:val="ListParagraph"/>
+        <w:tabs>
+          <w:tab w:val="left" w:pos="567"/>
+          <w:tab w:val="left" w:pos="1134"/>
+          <w:tab w:val="left" w:pos="1701"/>
+          <w:tab w:val="left" w:pos="2268"/>
+          <w:tab w:val="left" w:pos="2835"/>
+          <w:tab w:val="left" w:pos="3402"/>
+          <w:tab w:val="left" w:pos="3969"/>
+        </w:tabs>
+        <w:spacing w:line="360" w:lineRule="auto"/>
+        <w:ind w:left="357"/>
+        <w:contextualSpacing w:val="0"/>
+        <w:jc w:val="both"/>
+        <w:rPr>
+          <w:rFonts w:ascii="Verdana" w:hAnsi="Verdana" w:cstheme="minorHAnsi"/>
+          <w:color w:val="000000" w:themeColor="text1"/>
+          <w:sz w:val="20"/>
+          <w:szCs w:val="20"/>
+        </w:rPr>
+      </w:pPr>
+    </w:p>
+    <w:p>
+      <w:pPr>
+        <w:tabs>
+          <w:tab w:val="left" w:pos="567"/>
+          <w:tab w:val="left" w:pos="1134"/>
+          <w:tab w:val="left" w:pos="1701"/>
+          <w:tab w:val="left" w:pos="2268"/>
+          <w:tab w:val="left" w:pos="2835"/>
+          <w:tab w:val="left" w:pos="3402"/>
+          <w:tab w:val="left" w:pos="3969"/>
+        </w:tabs>
+        <w:spacing w:line="360" w:lineRule="auto"/>
+        <w:jc w:val="both"/>
+        <w:rPr>
+          <w:rFonts w:ascii="Verdana" w:hAnsi="Verdana" w:cstheme="minorHAnsi"/>
+          <w:color w:val="000000" w:themeColor="text1"/>
+          <w:sz w:val="20"/>
+          <w:szCs w:val="20"/>
+        </w:rPr>
+      </w:pPr>
+      <w:proofErr w:type="spellStart"/>
+      <w:r>
+        <w:rPr>
+          <w:rFonts w:ascii="Verdana" w:hAnsi="Verdana" w:cstheme="minorHAnsi"/>
+          <w:b/>
+          <w:color w:val="000000" w:themeColor="text1"/>
           <w:sz w:val="20"/>
           <w:szCs w:val="20"/>
           <w:u w:val="single"/>
         </w:rPr>
-      </w:pPr>
-      <w:r>
-        <w:rPr>
-          <w:rFonts w:ascii="Verdana" w:hAnsi="Verdana" w:cstheme="minorHAnsi"/>
-          <w:b/>
+        <w:t>Extratech</w:t>
+      </w:r>
+      <w:proofErr w:type="spellEnd"/>
+      <w:r>
+        <w:rPr>
+          <w:rFonts w:ascii="Verdana" w:hAnsi="Verdana" w:cstheme="minorHAnsi"/>
+          <w:b/>
+          <w:color w:val="000000" w:themeColor="text1"/>
           <w:sz w:val="20"/>
           <w:szCs w:val="20"/>
           <w:u w:val="single"/>
         </w:rPr>
-        <w:t>REFERENCE</w:t>
+        <w:t xml:space="preserve"> – Front-End Developer</w:t>
+      </w:r>
+      <w:r>
+        <w:rPr>
+          <w:rFonts w:ascii="Verdana" w:hAnsi="Verdana" w:cstheme="minorHAnsi"/>
+          <w:b/>
+          <w:color w:val="000000" w:themeColor="text1"/>
+          <w:sz w:val="20"/>
+          <w:szCs w:val="20"/>
+          <w:u w:val="single"/>
+        </w:rPr>
+        <w:tab/>
+      </w:r>
+      <w:r>
+        <w:rPr>
+          <w:rFonts w:ascii="Verdana" w:hAnsi="Verdana" w:cstheme="minorHAnsi"/>
+          <w:b/>
+          <w:color w:val="000000" w:themeColor="text1"/>
+          <w:sz w:val="20"/>
+          <w:szCs w:val="20"/>
+          <w:u w:val="single"/>
+        </w:rPr>
+        <w:tab/>
+      </w:r>
+      <w:r>
+        <w:rPr>
+          <w:rFonts w:ascii="Verdana" w:hAnsi="Verdana" w:cstheme="minorHAnsi"/>
+          <w:b/>
+          <w:color w:val="000000" w:themeColor="text1"/>
+          <w:sz w:val="20"/>
+          <w:szCs w:val="20"/>
+          <w:u w:val="single"/>
+        </w:rPr>
+        <w:tab/>
+      </w:r>
+      <w:r>
+        <w:rPr>
+          <w:rFonts w:ascii="Verdana" w:hAnsi="Verdana" w:cstheme="minorHAnsi"/>
+          <w:b/>
+          <w:color w:val="000000" w:themeColor="text1"/>
+          <w:sz w:val="20"/>
+          <w:szCs w:val="20"/>
+          <w:u w:val="single"/>
+        </w:rPr>
+        <w:tab/>
+      </w:r>
+      <w:r>
+        <w:rPr>
+          <w:rFonts w:ascii="Verdana" w:hAnsi="Verdana" w:cstheme="minorHAnsi"/>
+          <w:b/>
+          <w:color w:val="000000" w:themeColor="text1"/>
+          <w:sz w:val="20"/>
+          <w:szCs w:val="20"/>
+          <w:u w:val="single"/>
+        </w:rPr>
+        <w:tab/>
+      </w:r>
+      <w:r>
+        <w:rPr>
+          <w:rFonts w:ascii="Verdana" w:hAnsi="Verdana" w:cstheme="minorHAnsi"/>
+          <w:b/>
+          <w:color w:val="000000" w:themeColor="text1"/>
+          <w:sz w:val="20"/>
+          <w:szCs w:val="20"/>
+          <w:u w:val="single"/>
+        </w:rPr>
+        <w:t xml:space="preserve"> </w:t>
+      </w:r>
+      <w:r>
+        <w:rPr>
+          <w:rFonts w:ascii="Verdana" w:hAnsi="Verdana" w:cstheme="minorHAnsi"/>
+          <w:b/>
+          <w:color w:val="000000" w:themeColor="text1"/>
+          <w:sz w:val="20"/>
+          <w:szCs w:val="20"/>
+          <w:u w:val="single"/>
+        </w:rPr>
+        <w:tab/>
+        <w:t>Feb</w:t>
+      </w:r>
+      <w:r>
+        <w:rPr>
+          <w:rFonts w:ascii="Verdana" w:hAnsi="Verdana" w:cstheme="minorHAnsi"/>
+          <w:b/>
+          <w:color w:val="000000" w:themeColor="text1"/>
+          <w:sz w:val="20"/>
+          <w:szCs w:val="20"/>
+          <w:u w:val="single"/>
+        </w:rPr>
+        <w:t xml:space="preserve"> 202</w:t>
+      </w:r>
+      <w:r>
+        <w:rPr>
+          <w:rFonts w:ascii="Verdana" w:hAnsi="Verdana" w:cstheme="minorHAnsi"/>
+          <w:b/>
+          <w:color w:val="000000" w:themeColor="text1"/>
+          <w:sz w:val="20"/>
+          <w:szCs w:val="20"/>
+          <w:u w:val="single"/>
+        </w:rPr>
+        <w:t>1</w:t>
+      </w:r>
+      <w:r>
+        <w:rPr>
+          <w:rFonts w:ascii="Verdana" w:hAnsi="Verdana" w:cstheme="minorHAnsi"/>
+          <w:b/>
+          <w:color w:val="000000" w:themeColor="text1"/>
+          <w:sz w:val="20"/>
+          <w:szCs w:val="20"/>
+          <w:u w:val="single"/>
+        </w:rPr>
+        <w:t xml:space="preserve"> </w:t>
+      </w:r>
+      <w:r>
+        <w:rPr>
+          <w:rFonts w:ascii="Verdana" w:hAnsi="Verdana" w:cstheme="minorHAnsi"/>
+          <w:b/>
+          <w:color w:val="000000" w:themeColor="text1"/>
+          <w:sz w:val="20"/>
+          <w:szCs w:val="20"/>
+          <w:u w:val="single"/>
+        </w:rPr>
+        <w:t>–</w:t>
+      </w:r>
+      <w:r>
+        <w:rPr>
+          <w:rFonts w:ascii="Verdana" w:hAnsi="Verdana" w:cstheme="minorHAnsi"/>
+          <w:b/>
+          <w:color w:val="000000" w:themeColor="text1"/>
+          <w:sz w:val="20"/>
+          <w:szCs w:val="20"/>
+          <w:u w:val="single"/>
+        </w:rPr>
+        <w:t xml:space="preserve"> </w:t>
+      </w:r>
+      <w:r>
+        <w:rPr>
+          <w:rFonts w:ascii="Verdana" w:hAnsi="Verdana" w:cstheme="minorHAnsi"/>
+          <w:b/>
+          <w:color w:val="000000" w:themeColor="text1"/>
+          <w:sz w:val="20"/>
+          <w:szCs w:val="20"/>
+          <w:u w:val="single"/>
+        </w:rPr>
+        <w:t xml:space="preserve">July </w:t>
+      </w:r>
+      <w:r>
+        <w:rPr>
+          <w:rFonts w:ascii="Verdana" w:hAnsi="Verdana" w:cstheme="minorHAnsi"/>
+          <w:b/>
+          <w:color w:val="000000" w:themeColor="text1"/>
+          <w:sz w:val="20"/>
+          <w:szCs w:val="20"/>
+          <w:u w:val="single"/>
+        </w:rPr>
+        <w:t>2023</w:t>
       </w:r>
     </w:p>
+    <w:p>
+      <w:pPr>
+        <w:pStyle w:val="ListParagraph"/>
+        <w:numPr>
+          <w:ilvl w:val="0"/>
+          <w:numId w:val="33"/>
+        </w:numPr>
+        <w:tabs>
+          <w:tab w:val="left" w:pos="567"/>
+          <w:tab w:val="left" w:pos="1134"/>
+          <w:tab w:val="left" w:pos="1701"/>
+          <w:tab w:val="left" w:pos="2268"/>
+          <w:tab w:val="left" w:pos="2835"/>
+          <w:tab w:val="left" w:pos="3402"/>
+          <w:tab w:val="left" w:pos="3969"/>
+        </w:tabs>
+        <w:spacing w:line="360" w:lineRule="auto"/>
+        <w:ind w:left="360"/>
+        <w:jc w:val="both"/>
+        <w:rPr>
+          <w:rFonts w:ascii="Verdana" w:hAnsi="Verdana" w:cstheme="minorHAnsi"/>
+          <w:b/>
+          <w:color w:val="000000" w:themeColor="text1"/>
+          <w:sz w:val="20"/>
+          <w:szCs w:val="20"/>
+          <w:u w:val="single"/>
+        </w:rPr>
+      </w:pPr>
+      <w:r>
+        <w:rPr>
+          <w:rFonts w:ascii="Verdana" w:hAnsi="Verdana" w:cstheme="minorHAnsi"/>
+          <w:color w:val="000000" w:themeColor="text1"/>
+          <w:sz w:val="20"/>
+          <w:szCs w:val="20"/>
+        </w:rPr>
+        <w:t>Develop</w:t>
+      </w:r>
+      <w:r>
+        <w:rPr>
+          <w:rFonts w:ascii="Verdana" w:hAnsi="Verdana" w:cstheme="minorHAnsi"/>
+          <w:color w:val="000000" w:themeColor="text1"/>
+          <w:sz w:val="20"/>
+          <w:szCs w:val="20"/>
+        </w:rPr>
+        <w:t>ed</w:t>
+      </w:r>
+      <w:r>
+        <w:rPr>
+          <w:rFonts w:ascii="Verdana" w:hAnsi="Verdana" w:cstheme="minorHAnsi"/>
+          <w:color w:val="000000" w:themeColor="text1"/>
+          <w:sz w:val="20"/>
+          <w:szCs w:val="20"/>
+        </w:rPr>
+        <w:t xml:space="preserve"> and maintain</w:t>
+      </w:r>
+      <w:r>
+        <w:rPr>
+          <w:rFonts w:ascii="Verdana" w:hAnsi="Verdana" w:cstheme="minorHAnsi"/>
+          <w:color w:val="000000" w:themeColor="text1"/>
+          <w:sz w:val="20"/>
+          <w:szCs w:val="20"/>
+        </w:rPr>
+        <w:t>ed</w:t>
+      </w:r>
+      <w:r>
+        <w:rPr>
+          <w:rFonts w:ascii="Verdana" w:hAnsi="Verdana" w:cstheme="minorHAnsi"/>
+          <w:color w:val="000000" w:themeColor="text1"/>
+          <w:sz w:val="20"/>
+          <w:szCs w:val="20"/>
+        </w:rPr>
+        <w:t xml:space="preserve"> react app</w:t>
+      </w:r>
+      <w:r>
+        <w:rPr>
+          <w:rFonts w:ascii="Verdana" w:hAnsi="Verdana" w:cstheme="minorHAnsi"/>
+          <w:color w:val="000000" w:themeColor="text1"/>
+          <w:sz w:val="20"/>
+          <w:szCs w:val="20"/>
+        </w:rPr>
+        <w:t>lication</w:t>
+      </w:r>
+      <w:r>
+        <w:rPr>
+          <w:rFonts w:ascii="Verdana" w:hAnsi="Verdana" w:cstheme="minorHAnsi"/>
+          <w:color w:val="000000" w:themeColor="text1"/>
+          <w:sz w:val="20"/>
+          <w:szCs w:val="20"/>
+        </w:rPr>
+        <w:t xml:space="preserve"> using HTML</w:t>
+      </w:r>
+      <w:r>
+        <w:rPr>
+          <w:rFonts w:ascii="Verdana" w:hAnsi="Verdana" w:cstheme="minorHAnsi"/>
+          <w:color w:val="000000" w:themeColor="text1"/>
+          <w:sz w:val="20"/>
+          <w:szCs w:val="20"/>
+        </w:rPr>
+        <w:t>5</w:t>
+      </w:r>
+      <w:r>
+        <w:rPr>
+          <w:rFonts w:ascii="Verdana" w:hAnsi="Verdana" w:cstheme="minorHAnsi"/>
+          <w:color w:val="000000" w:themeColor="text1"/>
+          <w:sz w:val="20"/>
+          <w:szCs w:val="20"/>
+        </w:rPr>
+        <w:t>, CSS</w:t>
+      </w:r>
+      <w:r>
+        <w:rPr>
+          <w:rFonts w:ascii="Verdana" w:hAnsi="Verdana" w:cstheme="minorHAnsi"/>
+          <w:color w:val="000000" w:themeColor="text1"/>
+          <w:sz w:val="20"/>
+          <w:szCs w:val="20"/>
+        </w:rPr>
+        <w:t>3</w:t>
+      </w:r>
+      <w:r>
+        <w:rPr>
+          <w:rFonts w:ascii="Verdana" w:hAnsi="Verdana" w:cstheme="minorHAnsi"/>
+          <w:color w:val="000000" w:themeColor="text1"/>
+          <w:sz w:val="20"/>
+          <w:szCs w:val="20"/>
+        </w:rPr>
+        <w:t xml:space="preserve">, </w:t>
+      </w:r>
+      <w:r>
+        <w:rPr>
+          <w:rFonts w:ascii="Verdana" w:hAnsi="Verdana" w:cstheme="minorHAnsi"/>
+          <w:color w:val="000000" w:themeColor="text1"/>
+          <w:sz w:val="20"/>
+          <w:szCs w:val="20"/>
+        </w:rPr>
+        <w:t>TypeScript</w:t>
+      </w:r>
+      <w:r>
+        <w:rPr>
+          <w:rFonts w:ascii="Verdana" w:hAnsi="Verdana" w:cstheme="minorHAnsi"/>
+          <w:color w:val="000000" w:themeColor="text1"/>
+          <w:sz w:val="20"/>
+          <w:szCs w:val="20"/>
+        </w:rPr>
+        <w:t xml:space="preserve">, React.js, </w:t>
+      </w:r>
+      <w:r>
+        <w:rPr>
+          <w:rFonts w:ascii="Verdana" w:hAnsi="Verdana" w:cstheme="minorHAnsi"/>
+          <w:color w:val="000000" w:themeColor="text1"/>
+          <w:sz w:val="20"/>
+          <w:szCs w:val="20"/>
+        </w:rPr>
+        <w:t xml:space="preserve">Redux, </w:t>
+      </w:r>
+      <w:r>
+        <w:rPr>
+          <w:rFonts w:ascii="Verdana" w:hAnsi="Verdana" w:cstheme="minorHAnsi"/>
+          <w:color w:val="000000" w:themeColor="text1"/>
+          <w:sz w:val="20"/>
+          <w:szCs w:val="20"/>
+        </w:rPr>
+        <w:t xml:space="preserve">and </w:t>
+      </w:r>
+      <w:r>
+        <w:rPr>
+          <w:rFonts w:ascii="Verdana" w:hAnsi="Verdana" w:cstheme="minorHAnsi"/>
+          <w:color w:val="000000" w:themeColor="text1"/>
+          <w:sz w:val="20"/>
+          <w:szCs w:val="20"/>
+        </w:rPr>
+        <w:t>T</w:t>
+      </w:r>
+      <w:r>
+        <w:rPr>
+          <w:rFonts w:ascii="Verdana" w:hAnsi="Verdana" w:cstheme="minorHAnsi"/>
+          <w:color w:val="000000" w:themeColor="text1"/>
+          <w:sz w:val="20"/>
+          <w:szCs w:val="20"/>
+        </w:rPr>
+        <w:t>ailwind</w:t>
+      </w:r>
+      <w:r>
+        <w:rPr>
+          <w:rFonts w:ascii="Verdana" w:hAnsi="Verdana" w:cstheme="minorHAnsi"/>
+          <w:color w:val="000000" w:themeColor="text1"/>
+          <w:sz w:val="20"/>
+          <w:szCs w:val="20"/>
+        </w:rPr>
+        <w:t>.</w:t>
+      </w:r>
+    </w:p>
+    <w:p>
+      <w:pPr>
+        <w:pStyle w:val="ListParagraph"/>
+        <w:numPr>
+          <w:ilvl w:val="0"/>
+          <w:numId w:val="33"/>
+        </w:numPr>
+        <w:tabs>
+          <w:tab w:val="left" w:pos="567"/>
+          <w:tab w:val="left" w:pos="1134"/>
+          <w:tab w:val="left" w:pos="1701"/>
+          <w:tab w:val="left" w:pos="2268"/>
+          <w:tab w:val="left" w:pos="2835"/>
+          <w:tab w:val="left" w:pos="3402"/>
+          <w:tab w:val="left" w:pos="3969"/>
+        </w:tabs>
+        <w:spacing w:line="360" w:lineRule="auto"/>
+        <w:ind w:left="360"/>
+        <w:jc w:val="both"/>
+        <w:rPr>
+          <w:rFonts w:ascii="Verdana" w:hAnsi="Verdana" w:cstheme="minorHAnsi"/>
+          <w:b/>
+          <w:color w:val="000000" w:themeColor="text1"/>
+          <w:sz w:val="20"/>
+          <w:szCs w:val="20"/>
+          <w:u w:val="single"/>
+        </w:rPr>
+      </w:pPr>
+      <w:r>
+        <w:rPr>
+          <w:rFonts w:ascii="Verdana" w:hAnsi="Verdana" w:cstheme="minorHAnsi"/>
+          <w:color w:val="000000" w:themeColor="text1"/>
+          <w:sz w:val="20"/>
+          <w:szCs w:val="20"/>
+        </w:rPr>
+        <w:t>Used Git as a</w:t>
+      </w:r>
+      <w:r>
+        <w:rPr>
+          <w:rFonts w:ascii="Verdana" w:hAnsi="Verdana" w:cstheme="minorHAnsi"/>
+          <w:color w:val="000000" w:themeColor="text1"/>
+          <w:sz w:val="20"/>
+          <w:szCs w:val="20"/>
+        </w:rPr>
+        <w:t xml:space="preserve"> version control system to manage and track changes in the codebase.</w:t>
+      </w:r>
+    </w:p>
+    <w:p>
+      <w:pPr>
+        <w:pStyle w:val="ListParagraph"/>
+        <w:numPr>
+          <w:ilvl w:val="0"/>
+          <w:numId w:val="33"/>
+        </w:numPr>
+        <w:tabs>
+          <w:tab w:val="left" w:pos="567"/>
+          <w:tab w:val="left" w:pos="1134"/>
+          <w:tab w:val="left" w:pos="1701"/>
+          <w:tab w:val="left" w:pos="2268"/>
+          <w:tab w:val="left" w:pos="2835"/>
+          <w:tab w:val="left" w:pos="3402"/>
+          <w:tab w:val="left" w:pos="3969"/>
+        </w:tabs>
+        <w:spacing w:line="360" w:lineRule="auto"/>
+        <w:ind w:left="360"/>
+        <w:jc w:val="both"/>
+        <w:rPr>
+          <w:rFonts w:ascii="Verdana" w:hAnsi="Verdana" w:cstheme="minorHAnsi"/>
+          <w:b/>
+          <w:color w:val="000000" w:themeColor="text1"/>
+          <w:sz w:val="20"/>
+          <w:szCs w:val="20"/>
+          <w:u w:val="single"/>
+        </w:rPr>
+      </w:pPr>
+      <w:r>
+        <w:rPr>
+          <w:rFonts w:ascii="Verdana" w:hAnsi="Verdana" w:cstheme="minorHAnsi"/>
+          <w:color w:val="000000" w:themeColor="text1"/>
+          <w:sz w:val="20"/>
+          <w:szCs w:val="20"/>
+        </w:rPr>
+        <w:t>Designed and developed a RESTful API for the frontend using React and Axios to facilitate effective communication with backend services, enhancing system interoperability.</w:t>
+      </w:r>
+    </w:p>
+    <w:p>
+      <w:pPr>
+        <w:pStyle w:val="ListParagraph"/>
+        <w:numPr>
+          <w:ilvl w:val="0"/>
+          <w:numId w:val="33"/>
+        </w:numPr>
+        <w:tabs>
+          <w:tab w:val="left" w:pos="567"/>
+          <w:tab w:val="left" w:pos="1134"/>
+          <w:tab w:val="left" w:pos="1701"/>
+          <w:tab w:val="left" w:pos="2268"/>
+          <w:tab w:val="left" w:pos="2835"/>
+          <w:tab w:val="left" w:pos="3402"/>
+          <w:tab w:val="left" w:pos="3969"/>
+        </w:tabs>
+        <w:spacing w:line="360" w:lineRule="auto"/>
+        <w:ind w:left="360"/>
+        <w:jc w:val="both"/>
+        <w:rPr>
+          <w:rFonts w:ascii="Verdana" w:hAnsi="Verdana" w:cstheme="minorHAnsi"/>
+          <w:b/>
+          <w:color w:val="000000" w:themeColor="text1"/>
+          <w:sz w:val="20"/>
+          <w:szCs w:val="20"/>
+          <w:u w:val="single"/>
+        </w:rPr>
+      </w:pPr>
+      <w:r>
+        <w:rPr>
+          <w:rFonts w:ascii="Verdana" w:hAnsi="Verdana" w:cstheme="minorHAnsi"/>
+          <w:color w:val="000000" w:themeColor="text1"/>
+          <w:sz w:val="20"/>
+          <w:szCs w:val="20"/>
+        </w:rPr>
+        <w:t>Collaborat</w:t>
+      </w:r>
+      <w:r>
+        <w:rPr>
+          <w:rFonts w:ascii="Verdana" w:hAnsi="Verdana" w:cstheme="minorHAnsi"/>
+          <w:color w:val="000000" w:themeColor="text1"/>
+          <w:sz w:val="20"/>
+          <w:szCs w:val="20"/>
+        </w:rPr>
+        <w:t>ed</w:t>
+      </w:r>
+      <w:r>
+        <w:rPr>
+          <w:rFonts w:ascii="Verdana" w:hAnsi="Verdana" w:cstheme="minorHAnsi"/>
+          <w:color w:val="000000" w:themeColor="text1"/>
+          <w:sz w:val="20"/>
+          <w:szCs w:val="20"/>
+        </w:rPr>
+        <w:t xml:space="preserve"> with back-end developers to integrate front-end components with server-side logic and APIs.</w:t>
+      </w:r>
+      <w:r>
+        <w:rPr>
+          <w:rFonts w:ascii="Verdana" w:hAnsi="Verdana" w:cstheme="minorHAnsi"/>
+          <w:color w:val="000000" w:themeColor="text1"/>
+          <w:sz w:val="20"/>
+          <w:szCs w:val="20"/>
+        </w:rPr>
+        <w:t xml:space="preserve"> </w:t>
+      </w:r>
+    </w:p>
+    <w:p>
+      <w:pPr>
+        <w:pStyle w:val="ListParagraph"/>
+        <w:numPr>
+          <w:ilvl w:val="0"/>
+          <w:numId w:val="33"/>
+        </w:numPr>
+        <w:tabs>
+          <w:tab w:val="left" w:pos="567"/>
+          <w:tab w:val="left" w:pos="1134"/>
+          <w:tab w:val="left" w:pos="1701"/>
+          <w:tab w:val="left" w:pos="2268"/>
+          <w:tab w:val="left" w:pos="2835"/>
+          <w:tab w:val="left" w:pos="3402"/>
+          <w:tab w:val="left" w:pos="3969"/>
+        </w:tabs>
+        <w:spacing w:line="360" w:lineRule="auto"/>
+        <w:ind w:left="360"/>
+        <w:jc w:val="both"/>
+        <w:rPr>
+          <w:rFonts w:ascii="Verdana" w:hAnsi="Verdana" w:cstheme="minorHAnsi"/>
+          <w:b/>
+          <w:color w:val="000000" w:themeColor="text1"/>
+          <w:sz w:val="20"/>
+          <w:szCs w:val="20"/>
+          <w:u w:val="single"/>
+        </w:rPr>
+      </w:pPr>
+      <w:r>
+        <w:rPr>
+          <w:rFonts w:ascii="Verdana" w:hAnsi="Verdana" w:cstheme="minorHAnsi"/>
+          <w:color w:val="000000" w:themeColor="text1"/>
+          <w:sz w:val="20"/>
+          <w:szCs w:val="20"/>
+        </w:rPr>
+        <w:t>Integrated JWT for secure authentication and implemented rigorous input validation to enhance API security, reducing potential security threats.</w:t>
+      </w:r>
+    </w:p>
+    <w:p>
+      <w:pPr>
+        <w:pStyle w:val="ListParagraph"/>
+        <w:numPr>
+          <w:ilvl w:val="0"/>
+          <w:numId w:val="33"/>
+        </w:numPr>
+        <w:tabs>
+          <w:tab w:val="left" w:pos="567"/>
+          <w:tab w:val="left" w:pos="1134"/>
+          <w:tab w:val="left" w:pos="1701"/>
+          <w:tab w:val="left" w:pos="2268"/>
+          <w:tab w:val="left" w:pos="2835"/>
+          <w:tab w:val="left" w:pos="3402"/>
+          <w:tab w:val="left" w:pos="3969"/>
+        </w:tabs>
+        <w:spacing w:line="360" w:lineRule="auto"/>
+        <w:ind w:left="360"/>
+        <w:jc w:val="both"/>
+        <w:rPr>
+          <w:rFonts w:ascii="Verdana" w:hAnsi="Verdana" w:cstheme="minorHAnsi"/>
+          <w:b/>
+          <w:color w:val="000000" w:themeColor="text1"/>
+          <w:sz w:val="20"/>
+          <w:szCs w:val="20"/>
+          <w:u w:val="single"/>
+        </w:rPr>
+      </w:pPr>
+      <w:r>
+        <w:rPr>
+          <w:rFonts w:ascii="Verdana" w:hAnsi="Verdana" w:cstheme="minorHAnsi"/>
+          <w:color w:val="000000" w:themeColor="text1"/>
+          <w:sz w:val="20"/>
+          <w:szCs w:val="20"/>
+        </w:rPr>
+        <w:t>Stayed</w:t>
+      </w:r>
+      <w:r>
+        <w:rPr>
+          <w:rFonts w:ascii="Verdana" w:hAnsi="Verdana" w:cstheme="minorHAnsi"/>
+          <w:color w:val="000000" w:themeColor="text1"/>
+          <w:sz w:val="20"/>
+          <w:szCs w:val="20"/>
+        </w:rPr>
+        <w:t xml:space="preserve"> up to date with the latest trends, technologies, and best practices.</w:t>
+      </w:r>
+    </w:p>
+    <w:p>
+      <w:pPr>
+        <w:pStyle w:val="ListParagraph"/>
+        <w:numPr>
+          <w:ilvl w:val="0"/>
+          <w:numId w:val="33"/>
+        </w:numPr>
+        <w:tabs>
+          <w:tab w:val="left" w:pos="567"/>
+          <w:tab w:val="left" w:pos="1134"/>
+          <w:tab w:val="left" w:pos="1701"/>
+          <w:tab w:val="left" w:pos="2268"/>
+          <w:tab w:val="left" w:pos="2835"/>
+          <w:tab w:val="left" w:pos="3402"/>
+          <w:tab w:val="left" w:pos="3969"/>
+        </w:tabs>
+        <w:spacing w:line="360" w:lineRule="auto"/>
+        <w:ind w:left="360"/>
+        <w:jc w:val="both"/>
+        <w:rPr>
+          <w:rFonts w:ascii="Verdana" w:hAnsi="Verdana" w:cstheme="minorHAnsi"/>
+          <w:b/>
+          <w:color w:val="000000" w:themeColor="text1"/>
+          <w:sz w:val="20"/>
+          <w:szCs w:val="20"/>
+          <w:u w:val="single"/>
+        </w:rPr>
+      </w:pPr>
+      <w:r>
+        <w:rPr>
+          <w:rFonts w:ascii="Verdana" w:hAnsi="Verdana" w:cstheme="minorHAnsi"/>
+          <w:color w:val="000000" w:themeColor="text1"/>
+          <w:sz w:val="20"/>
+          <w:szCs w:val="20"/>
+        </w:rPr>
+        <w:t>Debugged</w:t>
+      </w:r>
+      <w:r>
+        <w:rPr>
+          <w:rFonts w:ascii="Verdana" w:hAnsi="Verdana" w:cstheme="minorHAnsi"/>
+          <w:color w:val="000000" w:themeColor="text1"/>
+          <w:sz w:val="20"/>
+          <w:szCs w:val="20"/>
+        </w:rPr>
+        <w:t xml:space="preserve"> and fix</w:t>
+      </w:r>
+      <w:r>
+        <w:rPr>
+          <w:rFonts w:ascii="Verdana" w:hAnsi="Verdana" w:cstheme="minorHAnsi"/>
+          <w:color w:val="000000" w:themeColor="text1"/>
+          <w:sz w:val="20"/>
+          <w:szCs w:val="20"/>
+        </w:rPr>
+        <w:t>ed</w:t>
+      </w:r>
+      <w:r>
+        <w:rPr>
+          <w:rFonts w:ascii="Verdana" w:hAnsi="Verdana" w:cstheme="minorHAnsi"/>
+          <w:color w:val="000000" w:themeColor="text1"/>
+          <w:sz w:val="20"/>
+          <w:szCs w:val="20"/>
+        </w:rPr>
+        <w:t xml:space="preserve"> the bugs to ensure optimal performance and functionality of web application.</w:t>
+      </w:r>
+    </w:p>
+    <w:tbl>
+      <w:tblPr>
+        <w:tblpPr w:leftFromText="180" w:rightFromText="180" w:vertAnchor="text" w:horzAnchor="margin" w:tblpXSpec="center" w:tblpY="175"/>
+        <w:tblW w:w="10827" w:type="dxa"/>
+        <w:tblBorders>
+          <w:top w:val="thinThickSmallGap" w:sz="24" w:space="0" w:color="000000" w:themeColor="text1"/>
+        </w:tblBorders>
+        <w:tblLook w:val="0000" w:firstRow="0" w:lastRow="0" w:firstColumn="0" w:lastColumn="0" w:noHBand="0" w:noVBand="0"/>
+      </w:tblPr>
+      <w:tblGrid>
+        <w:gridCol w:w="10827"/>
+      </w:tblGrid>
+      <w:tr>
+        <w:trPr>
+          <w:trHeight w:val="53"/>
+        </w:trPr>
+        <w:tc>
+          <w:tcPr>
+            <w:tcW w:w="10827" w:type="dxa"/>
+          </w:tcPr>
+          <w:p>
+            <w:pPr>
+              <w:tabs>
+                <w:tab w:val="left" w:pos="567"/>
+                <w:tab w:val="left" w:pos="1134"/>
+                <w:tab w:val="left" w:pos="1701"/>
+                <w:tab w:val="left" w:pos="2268"/>
+                <w:tab w:val="left" w:pos="2835"/>
+                <w:tab w:val="left" w:pos="3402"/>
+                <w:tab w:val="left" w:pos="3969"/>
+              </w:tabs>
+              <w:jc w:val="both"/>
+              <w:rPr>
+                <w:rFonts w:ascii="Verdana" w:hAnsi="Verdana" w:cstheme="minorHAnsi"/>
+                <w:b/>
+                <w:color w:val="000000" w:themeColor="text1"/>
+                <w:sz w:val="20"/>
+                <w:szCs w:val="20"/>
+                <w:u w:val="single"/>
+              </w:rPr>
+            </w:pPr>
+          </w:p>
+          <w:p>
+            <w:pPr>
+              <w:tabs>
+                <w:tab w:val="left" w:pos="567"/>
+                <w:tab w:val="left" w:pos="1134"/>
+                <w:tab w:val="left" w:pos="1701"/>
+                <w:tab w:val="left" w:pos="2268"/>
+                <w:tab w:val="left" w:pos="2382"/>
+                <w:tab w:val="left" w:pos="2835"/>
+                <w:tab w:val="left" w:pos="3402"/>
+                <w:tab w:val="left" w:pos="3969"/>
+              </w:tabs>
+              <w:spacing w:line="360" w:lineRule="auto"/>
+              <w:jc w:val="both"/>
+              <w:rPr>
+                <w:rFonts w:ascii="Verdana" w:hAnsi="Verdana" w:cstheme="minorHAnsi"/>
+                <w:b/>
+                <w:sz w:val="20"/>
+                <w:szCs w:val="20"/>
+                <w:u w:val="single"/>
+              </w:rPr>
+            </w:pPr>
+            <w:r>
+              <w:rPr>
+                <w:rFonts w:ascii="Verdana" w:hAnsi="Verdana" w:cstheme="minorHAnsi"/>
+                <w:b/>
+                <w:sz w:val="20"/>
+                <w:szCs w:val="20"/>
+                <w:u w:val="single"/>
+              </w:rPr>
+              <w:t>EDUCATION</w:t>
+            </w:r>
+          </w:p>
+        </w:tc>
+      </w:tr>
+    </w:tbl>
+    <w:p>
+      <w:pPr>
+        <w:pStyle w:val="ListParagraph"/>
+        <w:tabs>
+          <w:tab w:val="left" w:pos="567"/>
+          <w:tab w:val="left" w:pos="1134"/>
+          <w:tab w:val="left" w:pos="1701"/>
+          <w:tab w:val="left" w:pos="2268"/>
+          <w:tab w:val="left" w:pos="2835"/>
+          <w:tab w:val="left" w:pos="3402"/>
+          <w:tab w:val="left" w:pos="3969"/>
+        </w:tabs>
+        <w:spacing w:line="360" w:lineRule="auto"/>
+        <w:ind w:left="360"/>
+        <w:jc w:val="both"/>
+        <w:rPr>
+          <w:rFonts w:ascii="Verdana" w:hAnsi="Verdana" w:cstheme="minorHAnsi"/>
+          <w:b/>
+          <w:sz w:val="20"/>
+          <w:szCs w:val="20"/>
+          <w:u w:val="single"/>
+        </w:rPr>
+      </w:pPr>
+      <w:r>
+        <w:rPr>
+          <w:rFonts w:ascii="Verdana" w:hAnsi="Verdana" w:cstheme="minorHAnsi"/>
+          <w:b/>
+          <w:sz w:val="20"/>
+          <w:szCs w:val="20"/>
+          <w:u w:val="single"/>
+        </w:rPr>
+        <w:t>ACS Professional Year Program</w:t>
+      </w:r>
+      <w:r>
+        <w:rPr>
+          <w:rFonts w:ascii="Verdana" w:hAnsi="Verdana" w:cstheme="minorHAnsi"/>
+          <w:b/>
+          <w:sz w:val="20"/>
+          <w:szCs w:val="20"/>
+          <w:u w:val="single"/>
+        </w:rPr>
+        <w:t xml:space="preserve">: </w:t>
+      </w:r>
+      <w:r>
+        <w:rPr>
+          <w:rFonts w:ascii="Verdana" w:hAnsi="Verdana" w:cstheme="minorHAnsi"/>
+          <w:b/>
+          <w:sz w:val="20"/>
+          <w:szCs w:val="20"/>
+          <w:u w:val="single"/>
+        </w:rPr>
+        <w:t>March</w:t>
+      </w:r>
+      <w:r>
+        <w:rPr>
+          <w:rFonts w:ascii="Verdana" w:hAnsi="Verdana" w:cstheme="minorHAnsi"/>
+          <w:b/>
+          <w:sz w:val="20"/>
+          <w:szCs w:val="20"/>
+          <w:u w:val="single"/>
+        </w:rPr>
+        <w:t xml:space="preserve"> 202</w:t>
+      </w:r>
+      <w:r>
+        <w:rPr>
+          <w:rFonts w:ascii="Verdana" w:hAnsi="Verdana" w:cstheme="minorHAnsi"/>
+          <w:b/>
+          <w:sz w:val="20"/>
+          <w:szCs w:val="20"/>
+          <w:u w:val="single"/>
+        </w:rPr>
+        <w:t>3</w:t>
+      </w:r>
+      <w:r>
+        <w:rPr>
+          <w:rFonts w:ascii="Verdana" w:hAnsi="Verdana" w:cstheme="minorHAnsi"/>
+          <w:b/>
+          <w:sz w:val="20"/>
+          <w:szCs w:val="20"/>
+          <w:u w:val="single"/>
+        </w:rPr>
+        <w:t xml:space="preserve"> - </w:t>
+      </w:r>
+      <w:r>
+        <w:rPr>
+          <w:rFonts w:ascii="Verdana" w:hAnsi="Verdana" w:cstheme="minorHAnsi"/>
+          <w:b/>
+          <w:sz w:val="20"/>
+          <w:szCs w:val="20"/>
+          <w:u w:val="single"/>
+        </w:rPr>
+        <w:t>November</w:t>
+      </w:r>
+      <w:r>
+        <w:rPr>
+          <w:rFonts w:ascii="Verdana" w:hAnsi="Verdana" w:cstheme="minorHAnsi"/>
+          <w:b/>
+          <w:sz w:val="20"/>
+          <w:szCs w:val="20"/>
+          <w:u w:val="single"/>
+        </w:rPr>
+        <w:t xml:space="preserve"> 202</w:t>
+      </w:r>
+      <w:r>
+        <w:rPr>
+          <w:rFonts w:ascii="Verdana" w:hAnsi="Verdana" w:cstheme="minorHAnsi"/>
+          <w:b/>
+          <w:sz w:val="20"/>
+          <w:szCs w:val="20"/>
+          <w:u w:val="single"/>
+        </w:rPr>
+        <w:t>3</w:t>
+      </w:r>
+    </w:p>
+    <w:p>
+      <w:pPr>
+        <w:pStyle w:val="ListParagraph"/>
+        <w:tabs>
+          <w:tab w:val="left" w:pos="567"/>
+          <w:tab w:val="left" w:pos="1134"/>
+          <w:tab w:val="left" w:pos="1701"/>
+          <w:tab w:val="left" w:pos="2268"/>
+          <w:tab w:val="left" w:pos="2835"/>
+          <w:tab w:val="left" w:pos="3402"/>
+          <w:tab w:val="left" w:pos="3969"/>
+        </w:tabs>
+        <w:spacing w:line="360" w:lineRule="auto"/>
+        <w:ind w:left="360"/>
+        <w:jc w:val="both"/>
+        <w:rPr>
+          <w:rFonts w:ascii="Verdana" w:hAnsi="Verdana" w:cstheme="minorHAnsi"/>
+          <w:sz w:val="20"/>
+          <w:szCs w:val="20"/>
+        </w:rPr>
+      </w:pPr>
+      <w:r>
+        <w:rPr>
+          <w:rFonts w:ascii="Verdana" w:hAnsi="Verdana" w:cstheme="minorHAnsi"/>
+          <w:sz w:val="20"/>
+          <w:szCs w:val="20"/>
+        </w:rPr>
+        <w:t>QIBA</w:t>
+      </w:r>
+      <w:r>
+        <w:rPr>
+          <w:rFonts w:ascii="Verdana" w:hAnsi="Verdana" w:cstheme="minorHAnsi"/>
+          <w:sz w:val="20"/>
+          <w:szCs w:val="20"/>
+        </w:rPr>
+        <w:t>, Sydney, NSW</w:t>
+      </w:r>
+      <w:r>
+        <w:rPr>
+          <w:rFonts w:ascii="Verdana" w:hAnsi="Verdana" w:cstheme="minorHAnsi"/>
+          <w:sz w:val="20"/>
+          <w:szCs w:val="20"/>
+        </w:rPr>
+        <w:t xml:space="preserve">, </w:t>
+      </w:r>
+      <w:r>
+        <w:rPr>
+          <w:rFonts w:ascii="Verdana" w:hAnsi="Verdana" w:cstheme="minorHAnsi"/>
+          <w:sz w:val="20"/>
+          <w:szCs w:val="20"/>
+        </w:rPr>
+        <w:t>Australia</w:t>
+      </w:r>
+    </w:p>
+    <w:p>
+      <w:pPr>
+        <w:pStyle w:val="ListParagraph"/>
+        <w:tabs>
+          <w:tab w:val="left" w:pos="567"/>
+          <w:tab w:val="left" w:pos="1134"/>
+          <w:tab w:val="left" w:pos="1701"/>
+          <w:tab w:val="left" w:pos="2268"/>
+          <w:tab w:val="left" w:pos="2835"/>
+          <w:tab w:val="left" w:pos="3402"/>
+          <w:tab w:val="left" w:pos="3969"/>
+        </w:tabs>
+        <w:spacing w:line="360" w:lineRule="auto"/>
+        <w:ind w:left="360"/>
+        <w:jc w:val="both"/>
+        <w:rPr>
+          <w:rFonts w:ascii="Verdana" w:hAnsi="Verdana" w:cstheme="minorHAnsi"/>
+          <w:b/>
+          <w:sz w:val="20"/>
+          <w:szCs w:val="20"/>
+          <w:u w:val="single"/>
+        </w:rPr>
+      </w:pPr>
+      <w:r>
+        <w:rPr>
+          <w:rFonts w:ascii="Verdana" w:hAnsi="Verdana" w:cstheme="minorHAnsi"/>
+          <w:b/>
+          <w:sz w:val="20"/>
+          <w:szCs w:val="20"/>
+          <w:u w:val="single"/>
+        </w:rPr>
+        <w:t>Ba</w:t>
+      </w:r>
+      <w:r>
+        <w:rPr>
+          <w:rFonts w:ascii="Verdana" w:hAnsi="Verdana" w:cstheme="minorHAnsi"/>
+          <w:b/>
+          <w:sz w:val="20"/>
+          <w:szCs w:val="20"/>
+          <w:u w:val="single"/>
+        </w:rPr>
+        <w:t>chelor’s degree in information technology</w:t>
+      </w:r>
+      <w:r>
+        <w:rPr>
+          <w:rFonts w:ascii="Verdana" w:hAnsi="Verdana" w:cstheme="minorHAnsi"/>
+          <w:b/>
+          <w:sz w:val="20"/>
+          <w:szCs w:val="20"/>
+          <w:u w:val="single"/>
+        </w:rPr>
+        <w:t xml:space="preserve">: </w:t>
+      </w:r>
+      <w:r>
+        <w:rPr>
+          <w:rFonts w:ascii="Verdana" w:hAnsi="Verdana" w:cstheme="minorHAnsi"/>
+          <w:b/>
+          <w:sz w:val="20"/>
+          <w:szCs w:val="20"/>
+          <w:u w:val="single"/>
+        </w:rPr>
+        <w:t>July 2020 - September 2022</w:t>
+      </w:r>
+    </w:p>
+    <w:p>
+      <w:pPr>
+        <w:pStyle w:val="ListParagraph"/>
+        <w:tabs>
+          <w:tab w:val="left" w:pos="567"/>
+          <w:tab w:val="left" w:pos="1134"/>
+          <w:tab w:val="left" w:pos="1701"/>
+          <w:tab w:val="left" w:pos="2268"/>
+          <w:tab w:val="left" w:pos="2835"/>
+          <w:tab w:val="left" w:pos="3402"/>
+          <w:tab w:val="left" w:pos="3969"/>
+        </w:tabs>
+        <w:spacing w:line="360" w:lineRule="auto"/>
+        <w:ind w:left="360"/>
+        <w:jc w:val="both"/>
+        <w:rPr>
+          <w:rFonts w:ascii="Verdana" w:hAnsi="Verdana" w:cstheme="minorHAnsi"/>
+          <w:b/>
+          <w:sz w:val="20"/>
+          <w:szCs w:val="20"/>
+          <w:u w:val="single"/>
+        </w:rPr>
+      </w:pPr>
+      <w:r>
+        <w:rPr>
+          <w:rFonts w:ascii="Verdana" w:hAnsi="Verdana" w:cstheme="minorHAnsi"/>
+          <w:sz w:val="20"/>
+          <w:szCs w:val="20"/>
+        </w:rPr>
+        <w:t xml:space="preserve">Victoria </w:t>
+      </w:r>
+      <w:r>
+        <w:rPr>
+          <w:rFonts w:ascii="Verdana" w:hAnsi="Verdana" w:cstheme="minorHAnsi"/>
+          <w:sz w:val="20"/>
+          <w:szCs w:val="20"/>
+        </w:rPr>
+        <w:t>University, Sydney, NSW</w:t>
+      </w:r>
+      <w:r>
+        <w:rPr>
+          <w:rFonts w:ascii="Verdana" w:hAnsi="Verdana" w:cstheme="minorHAnsi"/>
+          <w:sz w:val="20"/>
+          <w:szCs w:val="20"/>
+        </w:rPr>
+        <w:t xml:space="preserve">, </w:t>
+      </w:r>
+      <w:r>
+        <w:rPr>
+          <w:rFonts w:ascii="Verdana" w:hAnsi="Verdana" w:cstheme="minorHAnsi"/>
+          <w:sz w:val="20"/>
+          <w:szCs w:val="20"/>
+        </w:rPr>
+        <w:t>Australia</w:t>
+      </w:r>
+    </w:p>
+    <w:tbl>
+      <w:tblPr>
+        <w:tblpPr w:leftFromText="180" w:rightFromText="180" w:vertAnchor="text" w:horzAnchor="margin" w:tblpXSpec="center" w:tblpY="175"/>
+        <w:tblW w:w="10827" w:type="dxa"/>
+        <w:tblBorders>
+          <w:top w:val="thinThickSmallGap" w:sz="24" w:space="0" w:color="000000" w:themeColor="text1"/>
+        </w:tblBorders>
+        <w:tblLook w:val="0000" w:firstRow="0" w:lastRow="0" w:firstColumn="0" w:lastColumn="0" w:noHBand="0" w:noVBand="0"/>
+      </w:tblPr>
+      <w:tblGrid>
+        <w:gridCol w:w="10827"/>
+      </w:tblGrid>
+      <w:tr>
+        <w:trPr>
+          <w:trHeight w:val="53"/>
+        </w:trPr>
+        <w:tc>
+          <w:tcPr>
+            <w:tcW w:w="10827" w:type="dxa"/>
+          </w:tcPr>
+          <w:p>
+            <w:pPr>
+              <w:tabs>
+                <w:tab w:val="left" w:pos="567"/>
+                <w:tab w:val="left" w:pos="1134"/>
+                <w:tab w:val="left" w:pos="1701"/>
+                <w:tab w:val="left" w:pos="2268"/>
+                <w:tab w:val="left" w:pos="2835"/>
+                <w:tab w:val="left" w:pos="3402"/>
+                <w:tab w:val="left" w:pos="3969"/>
+              </w:tabs>
+              <w:jc w:val="both"/>
+              <w:rPr>
+                <w:rFonts w:ascii="Verdana" w:hAnsi="Verdana" w:cstheme="minorHAnsi"/>
+                <w:b/>
+                <w:color w:val="000000" w:themeColor="text1"/>
+                <w:sz w:val="20"/>
+                <w:szCs w:val="20"/>
+                <w:u w:val="single"/>
+              </w:rPr>
+            </w:pPr>
+          </w:p>
+          <w:p>
+            <w:pPr>
+              <w:tabs>
+                <w:tab w:val="left" w:pos="567"/>
+                <w:tab w:val="left" w:pos="1134"/>
+                <w:tab w:val="left" w:pos="1701"/>
+                <w:tab w:val="left" w:pos="2268"/>
+                <w:tab w:val="left" w:pos="2382"/>
+                <w:tab w:val="left" w:pos="2835"/>
+                <w:tab w:val="left" w:pos="3402"/>
+                <w:tab w:val="left" w:pos="3969"/>
+              </w:tabs>
+              <w:spacing w:line="360" w:lineRule="auto"/>
+              <w:jc w:val="both"/>
+              <w:rPr>
+                <w:rFonts w:ascii="Verdana" w:hAnsi="Verdana" w:cstheme="minorHAnsi"/>
+                <w:b/>
+                <w:sz w:val="20"/>
+                <w:szCs w:val="20"/>
+                <w:u w:val="single"/>
+              </w:rPr>
+            </w:pPr>
+            <w:r>
+              <w:rPr>
+                <w:rFonts w:ascii="Verdana" w:hAnsi="Verdana" w:cstheme="minorHAnsi"/>
+                <w:b/>
+                <w:sz w:val="20"/>
+                <w:szCs w:val="20"/>
+                <w:u w:val="single"/>
+              </w:rPr>
+              <w:t>REFERENCE</w:t>
+            </w:r>
+          </w:p>
+        </w:tc>
+      </w:tr>
+    </w:tbl>
     <w:p>
       <w:pPr>
         <w:tabs>
@@ -3141,6 +3655,44 @@
     </w:sectPr>
   </w:body>
 </w:document>
+</file>
+
+<file path=word/endnotes.xml><?xml version="1.0" encoding="utf-8"?>
+<w:endnotes xmlns:wpc="http://schemas.microsoft.com/office/word/2010/wordprocessingCanvas" xmlns:cx="http://schemas.microsoft.com/office/drawing/2014/chartex" xmlns:cx1="http://schemas.microsoft.com/office/drawing/2015/9/8/chartex" xmlns:cx2="http://schemas.microsoft.com/office/drawing/2015/10/21/chartex" xmlns:cx3="http://schemas.microsoft.com/office/drawing/2016/5/9/chartex" xmlns:cx4="http://schemas.microsoft.com/office/drawing/2016/5/10/chartex" xmlns:cx5="http://schemas.microsoft.com/office/drawing/2016/5/11/chartex" xmlns:cx6="http://schemas.microsoft.com/office/drawing/2016/5/12/chartex" xmlns:cx7="http://schemas.microsoft.com/office/drawing/2016/5/13/chartex" xmlns:cx8="http://schemas.microsoft.com/office/drawing/2016/5/14/chartex" xmlns:mc="http://schemas.openxmlformats.org/markup-compatibility/2006" xmlns:aink="http://schemas.microsoft.com/office/drawing/2016/ink" xmlns:am3d="http://schemas.microsoft.com/office/drawing/2017/model3d" xmlns:o="urn:schemas-microsoft-com:office:office" xmlns:oel="http://schemas.microsoft.com/office/2019/extlst" xmlns:r="http://schemas.openxmlformats.org/officeDocument/2006/relationships" xmlns:m="http://schemas.openxmlformats.org/officeDocument/2006/math" xmlns:v="urn:schemas-microsoft-com:vml" xmlns:wp14="http://schemas.microsoft.com/office/word/2010/wordprocessingDrawing" xmlns:wp="http://schemas.openxmlformats.org/drawingml/2006/wordprocessingDrawing" xmlns:w10="urn:schemas-microsoft-com:office:word" xmlns:w="http://schemas.openxmlformats.org/wordprocessingml/2006/main" xmlns:w14="http://schemas.microsoft.com/office/word/2010/wordml" xmlns:w15="http://schemas.microsoft.com/office/word/2012/wordml" xmlns:w16cex="http://schemas.microsoft.com/office/word/2018/wordml/cex" xmlns:w16cid="http://schemas.microsoft.com/office/word/2016/wordml/cid" xmlns:w16="http://schemas.microsoft.com/office/word/2018/wordml" xmlns:w16du="http://schemas.microsoft.com/office/word/2023/wordml/word16du" xmlns:w16sdtdh="http://schemas.microsoft.com/office/word/2020/wordml/sdtdatahash" xmlns:w16se="http://schemas.microsoft.com/office/word/2015/wordml/symex" xmlns:wpg="http://schemas.microsoft.com/office/word/2010/wordprocessingGroup" xmlns:wpi="http://schemas.microsoft.com/office/word/2010/wordprocessingInk" xmlns:wne="http://schemas.microsoft.com/office/word/2006/wordml" xmlns:wps="http://schemas.microsoft.com/office/word/2010/wordprocessingShape" mc:Ignorable="w14 w15 w16se w16cid w16 w16cex w16sdtdh w16du wp14">
+  <w:endnote w:type="separator" w:id="-1">
+    <w:p>
+      <w:r>
+        <w:separator/>
+      </w:r>
+    </w:p>
+  </w:endnote>
+  <w:endnote w:type="continuationSeparator" w:id="0">
+    <w:p>
+      <w:r>
+        <w:continuationSeparator/>
+      </w:r>
+    </w:p>
+  </w:endnote>
+</w:endnotes>
+</file>
+
+<file path=word/footnotes.xml><?xml version="1.0" encoding="utf-8"?>
+<w:footnotes xmlns:wpc="http://schemas.microsoft.com/office/word/2010/wordprocessingCanvas" xmlns:cx="http://schemas.microsoft.com/office/drawing/2014/chartex" xmlns:cx1="http://schemas.microsoft.com/office/drawing/2015/9/8/chartex" xmlns:cx2="http://schemas.microsoft.com/office/drawing/2015/10/21/chartex" xmlns:cx3="http://schemas.microsoft.com/office/drawing/2016/5/9/chartex" xmlns:cx4="http://schemas.microsoft.com/office/drawing/2016/5/10/chartex" xmlns:cx5="http://schemas.microsoft.com/office/drawing/2016/5/11/chartex" xmlns:cx6="http://schemas.microsoft.com/office/drawing/2016/5/12/chartex" xmlns:cx7="http://schemas.microsoft.com/office/drawing/2016/5/13/chartex" xmlns:cx8="http://schemas.microsoft.com/office/drawing/2016/5/14/chartex" xmlns:mc="http://schemas.openxmlformats.org/markup-compatibility/2006" xmlns:aink="http://schemas.microsoft.com/office/drawing/2016/ink" xmlns:am3d="http://schemas.microsoft.com/office/drawing/2017/model3d" xmlns:o="urn:schemas-microsoft-com:office:office" xmlns:oel="http://schemas.microsoft.com/office/2019/extlst" xmlns:r="http://schemas.openxmlformats.org/officeDocument/2006/relationships" xmlns:m="http://schemas.openxmlformats.org/officeDocument/2006/math" xmlns:v="urn:schemas-microsoft-com:vml" xmlns:wp14="http://schemas.microsoft.com/office/word/2010/wordprocessingDrawing" xmlns:wp="http://schemas.openxmlformats.org/drawingml/2006/wordprocessingDrawing" xmlns:w10="urn:schemas-microsoft-com:office:word" xmlns:w="http://schemas.openxmlformats.org/wordprocessingml/2006/main" xmlns:w14="http://schemas.microsoft.com/office/word/2010/wordml" xmlns:w15="http://schemas.microsoft.com/office/word/2012/wordml" xmlns:w16cex="http://schemas.microsoft.com/office/word/2018/wordml/cex" xmlns:w16cid="http://schemas.microsoft.com/office/word/2016/wordml/cid" xmlns:w16="http://schemas.microsoft.com/office/word/2018/wordml" xmlns:w16du="http://schemas.microsoft.com/office/word/2023/wordml/word16du" xmlns:w16sdtdh="http://schemas.microsoft.com/office/word/2020/wordml/sdtdatahash" xmlns:w16se="http://schemas.microsoft.com/office/word/2015/wordml/symex" xmlns:wpg="http://schemas.microsoft.com/office/word/2010/wordprocessingGroup" xmlns:wpi="http://schemas.microsoft.com/office/word/2010/wordprocessingInk" xmlns:wne="http://schemas.microsoft.com/office/word/2006/wordml" xmlns:wps="http://schemas.microsoft.com/office/word/2010/wordprocessingShape" mc:Ignorable="w14 w15 w16se w16cid w16 w16cex w16sdtdh w16du wp14">
+  <w:footnote w:type="separator" w:id="-1">
+    <w:p>
+      <w:r>
+        <w:separator/>
+      </w:r>
+    </w:p>
+  </w:footnote>
+  <w:footnote w:type="continuationSeparator" w:id="0">
+    <w:p>
+      <w:r>
+        <w:continuationSeparator/>
+      </w:r>
+    </w:p>
+  </w:footnote>
+</w:footnotes>
 </file>
 
 <file path=word/numbering.xml><?xml version="1.0" encoding="utf-8"?>
@@ -8132,6 +8684,60 @@
       <w:shd w:val="clear" w:color="auto" w:fill="E1DFDD"/>
     </w:rPr>
   </w:style>
+  <w:style w:type="paragraph" w:styleId="Header">
+    <w:name w:val="header"/>
+    <w:basedOn w:val="Normal"/>
+    <w:link w:val="HeaderChar"/>
+    <w:uiPriority w:val="99"/>
+    <w:unhideWhenUsed/>
+    <w:rsid w:val="00D3654A"/>
+    <w:pPr>
+      <w:tabs>
+        <w:tab w:val="center" w:pos="4513"/>
+        <w:tab w:val="right" w:pos="9026"/>
+      </w:tabs>
+    </w:pPr>
+  </w:style>
+  <w:style w:type="character" w:customStyle="1" w:styleId="HeaderChar">
+    <w:name w:val="Header Char"/>
+    <w:basedOn w:val="DefaultParagraphFont"/>
+    <w:link w:val="Header"/>
+    <w:uiPriority w:val="99"/>
+    <w:rsid w:val="00D3654A"/>
+    <w:rPr>
+      <w:rFonts w:ascii="Times New Roman" w:eastAsia="Times New Roman" w:hAnsi="Times New Roman" w:cs="Times New Roman"/>
+      <w:sz w:val="24"/>
+      <w:szCs w:val="24"/>
+      <w:lang w:eastAsia="en-AU"/>
+    </w:rPr>
+  </w:style>
+  <w:style w:type="paragraph" w:styleId="Footer">
+    <w:name w:val="footer"/>
+    <w:basedOn w:val="Normal"/>
+    <w:link w:val="FooterChar"/>
+    <w:uiPriority w:val="99"/>
+    <w:unhideWhenUsed/>
+    <w:rsid w:val="00D3654A"/>
+    <w:pPr>
+      <w:tabs>
+        <w:tab w:val="center" w:pos="4513"/>
+        <w:tab w:val="right" w:pos="9026"/>
+      </w:tabs>
+    </w:pPr>
+  </w:style>
+  <w:style w:type="character" w:customStyle="1" w:styleId="FooterChar">
+    <w:name w:val="Footer Char"/>
+    <w:basedOn w:val="DefaultParagraphFont"/>
+    <w:link w:val="Footer"/>
+    <w:uiPriority w:val="99"/>
+    <w:rsid w:val="00D3654A"/>
+    <w:rPr>
+      <w:rFonts w:ascii="Times New Roman" w:eastAsia="Times New Roman" w:hAnsi="Times New Roman" w:cs="Times New Roman"/>
+      <w:sz w:val="24"/>
+      <w:szCs w:val="24"/>
+      <w:lang w:eastAsia="en-AU"/>
+    </w:rPr>
+  </w:style>
 </w:styles>
 </file>
 

</xml_diff>

<commit_message>
constant file changed, image changed
</commit_message>
<xml_diff>
--- a/src/images/assets/rabinShahResume.docx
+++ b/src/images/assets/rabinShahResume.docx
@@ -359,7 +359,23 @@
           <w:sz w:val="20"/>
           <w:szCs w:val="20"/>
         </w:rPr>
-        <w:t xml:space="preserve"> 2+ years of</w:t>
+        <w:t xml:space="preserve"> </w:t>
+      </w:r>
+      <w:r>
+        <w:rPr>
+          <w:rFonts w:ascii="Verdana" w:hAnsi="Verdana" w:cstheme="minorHAnsi"/>
+          <w:sz w:val="20"/>
+          <w:szCs w:val="20"/>
+        </w:rPr>
+        <w:t>3</w:t>
+      </w:r>
+      <w:r>
+        <w:rPr>
+          <w:rFonts w:ascii="Verdana" w:hAnsi="Verdana" w:cstheme="minorHAnsi"/>
+          <w:sz w:val="20"/>
+          <w:szCs w:val="20"/>
+        </w:rPr>
+        <w:t>+ years of</w:t>
       </w:r>
       <w:r>
         <w:rPr>
@@ -1384,7 +1400,16 @@
           <w:sz w:val="20"/>
           <w:szCs w:val="20"/>
         </w:rPr>
-        <w:t>Good time management skills and prioritise task</w:t>
+        <w:t xml:space="preserve">Good time management skills and prioritise </w:t>
+      </w:r>
+      <w:r>
+        <w:rPr>
+          <w:rFonts w:ascii="Verdana" w:hAnsi="Verdana" w:cstheme="minorHAnsi"/>
+          <w:color w:val="000000" w:themeColor="text1"/>
+          <w:sz w:val="20"/>
+          <w:szCs w:val="20"/>
+        </w:rPr>
+        <w:t>task.</w:t>
       </w:r>
     </w:p>
     <w:p>
@@ -3282,7 +3307,7 @@
           <w:szCs w:val="20"/>
           <w:u w:val="single"/>
         </w:rPr>
-        <w:t>ACS Professional Year Program</w:t>
+        <w:t>Ba</w:t>
       </w:r>
       <w:r>
         <w:rPr>
@@ -3292,6 +3317,16 @@
           <w:szCs w:val="20"/>
           <w:u w:val="single"/>
         </w:rPr>
+        <w:t>chelor’s degree in information technology</w:t>
+      </w:r>
+      <w:r>
+        <w:rPr>
+          <w:rFonts w:ascii="Verdana" w:hAnsi="Verdana" w:cstheme="minorHAnsi"/>
+          <w:b/>
+          <w:sz w:val="20"/>
+          <w:szCs w:val="20"/>
+          <w:u w:val="single"/>
+        </w:rPr>
         <w:t xml:space="preserve">: </w:t>
       </w:r>
       <w:r>
@@ -3302,67 +3337,7 @@
           <w:szCs w:val="20"/>
           <w:u w:val="single"/>
         </w:rPr>
-        <w:t>March</w:t>
-      </w:r>
-      <w:r>
-        <w:rPr>
-          <w:rFonts w:ascii="Verdana" w:hAnsi="Verdana" w:cstheme="minorHAnsi"/>
-          <w:b/>
-          <w:sz w:val="20"/>
-          <w:szCs w:val="20"/>
-          <w:u w:val="single"/>
-        </w:rPr>
-        <w:t xml:space="preserve"> 202</w:t>
-      </w:r>
-      <w:r>
-        <w:rPr>
-          <w:rFonts w:ascii="Verdana" w:hAnsi="Verdana" w:cstheme="minorHAnsi"/>
-          <w:b/>
-          <w:sz w:val="20"/>
-          <w:szCs w:val="20"/>
-          <w:u w:val="single"/>
-        </w:rPr>
-        <w:t>3</w:t>
-      </w:r>
-      <w:r>
-        <w:rPr>
-          <w:rFonts w:ascii="Verdana" w:hAnsi="Verdana" w:cstheme="minorHAnsi"/>
-          <w:b/>
-          <w:sz w:val="20"/>
-          <w:szCs w:val="20"/>
-          <w:u w:val="single"/>
-        </w:rPr>
-        <w:t xml:space="preserve"> - </w:t>
-      </w:r>
-      <w:r>
-        <w:rPr>
-          <w:rFonts w:ascii="Verdana" w:hAnsi="Verdana" w:cstheme="minorHAnsi"/>
-          <w:b/>
-          <w:sz w:val="20"/>
-          <w:szCs w:val="20"/>
-          <w:u w:val="single"/>
-        </w:rPr>
-        <w:t>November</w:t>
-      </w:r>
-      <w:r>
-        <w:rPr>
-          <w:rFonts w:ascii="Verdana" w:hAnsi="Verdana" w:cstheme="minorHAnsi"/>
-          <w:b/>
-          <w:sz w:val="20"/>
-          <w:szCs w:val="20"/>
-          <w:u w:val="single"/>
-        </w:rPr>
-        <w:t xml:space="preserve"> 202</w:t>
-      </w:r>
-      <w:r>
-        <w:rPr>
-          <w:rFonts w:ascii="Verdana" w:hAnsi="Verdana" w:cstheme="minorHAnsi"/>
-          <w:b/>
-          <w:sz w:val="20"/>
-          <w:szCs w:val="20"/>
-          <w:u w:val="single"/>
-        </w:rPr>
-        <w:t>3</w:t>
+        <w:t>July 2020 - September 2022</w:t>
       </w:r>
     </w:p>
     <w:p>
@@ -3392,15 +3367,15 @@
           <w:sz w:val="20"/>
           <w:szCs w:val="20"/>
         </w:rPr>
-        <w:t>QIBA</w:t>
-      </w:r>
-      <w:r>
-        <w:rPr>
-          <w:rFonts w:ascii="Verdana" w:hAnsi="Verdana" w:cstheme="minorHAnsi"/>
-          <w:sz w:val="20"/>
-          <w:szCs w:val="20"/>
-        </w:rPr>
-        <w:t>, Sydney, NSW</w:t>
+        <w:t xml:space="preserve">Victoria </w:t>
+      </w:r>
+      <w:r>
+        <w:rPr>
+          <w:rFonts w:ascii="Verdana" w:hAnsi="Verdana" w:cstheme="minorHAnsi"/>
+          <w:sz w:val="20"/>
+          <w:szCs w:val="20"/>
+        </w:rPr>
+        <w:t>University, Sydney, NSW</w:t>
       </w:r>
       <w:r>
         <w:rPr>
@@ -3450,7 +3425,7 @@
           <w:szCs w:val="20"/>
           <w:u w:val="single"/>
         </w:rPr>
-        <w:t>Ba</w:t>
+        <w:t>Diploma and Advanced Diploma</w:t>
       </w:r>
       <w:r>
         <w:rPr>
@@ -3460,7 +3435,7 @@
           <w:szCs w:val="20"/>
           <w:u w:val="single"/>
         </w:rPr>
-        <w:t>chelor’s degree in information technology</w:t>
+        <w:t xml:space="preserve"> in information technology</w:t>
       </w:r>
       <w:r>
         <w:rPr>
@@ -3480,7 +3455,67 @@
           <w:szCs w:val="20"/>
           <w:u w:val="single"/>
         </w:rPr>
-        <w:t>July 2020 - September 2022</w:t>
+        <w:t>May</w:t>
+      </w:r>
+      <w:r>
+        <w:rPr>
+          <w:rFonts w:ascii="Verdana" w:hAnsi="Verdana" w:cstheme="minorHAnsi"/>
+          <w:b/>
+          <w:sz w:val="20"/>
+          <w:szCs w:val="20"/>
+          <w:u w:val="single"/>
+        </w:rPr>
+        <w:t xml:space="preserve"> 20</w:t>
+      </w:r>
+      <w:r>
+        <w:rPr>
+          <w:rFonts w:ascii="Verdana" w:hAnsi="Verdana" w:cstheme="minorHAnsi"/>
+          <w:b/>
+          <w:sz w:val="20"/>
+          <w:szCs w:val="20"/>
+          <w:u w:val="single"/>
+        </w:rPr>
+        <w:t>17</w:t>
+      </w:r>
+      <w:r>
+        <w:rPr>
+          <w:rFonts w:ascii="Verdana" w:hAnsi="Verdana" w:cstheme="minorHAnsi"/>
+          <w:b/>
+          <w:sz w:val="20"/>
+          <w:szCs w:val="20"/>
+          <w:u w:val="single"/>
+        </w:rPr>
+        <w:t xml:space="preserve"> - </w:t>
+      </w:r>
+      <w:r>
+        <w:rPr>
+          <w:rFonts w:ascii="Verdana" w:hAnsi="Verdana" w:cstheme="minorHAnsi"/>
+          <w:b/>
+          <w:sz w:val="20"/>
+          <w:szCs w:val="20"/>
+          <w:u w:val="single"/>
+        </w:rPr>
+        <w:t>May</w:t>
+      </w:r>
+      <w:r>
+        <w:rPr>
+          <w:rFonts w:ascii="Verdana" w:hAnsi="Verdana" w:cstheme="minorHAnsi"/>
+          <w:b/>
+          <w:sz w:val="20"/>
+          <w:szCs w:val="20"/>
+          <w:u w:val="single"/>
+        </w:rPr>
+        <w:t xml:space="preserve"> 202</w:t>
+      </w:r>
+      <w:r>
+        <w:rPr>
+          <w:rFonts w:ascii="Verdana" w:hAnsi="Verdana" w:cstheme="minorHAnsi"/>
+          <w:b/>
+          <w:sz w:val="20"/>
+          <w:szCs w:val="20"/>
+          <w:u w:val="single"/>
+        </w:rPr>
+        <w:t>0</w:t>
       </w:r>
     </w:p>
     <w:p>
@@ -3512,15 +3547,15 @@
           <w:sz w:val="20"/>
           <w:szCs w:val="20"/>
         </w:rPr>
-        <w:t xml:space="preserve">Victoria </w:t>
-      </w:r>
-      <w:r>
-        <w:rPr>
-          <w:rFonts w:ascii="Verdana" w:hAnsi="Verdana" w:cstheme="minorHAnsi"/>
-          <w:sz w:val="20"/>
-          <w:szCs w:val="20"/>
-        </w:rPr>
-        <w:t>University, Sydney, NSW</w:t>
+        <w:t>Kingston Institute Australia</w:t>
+      </w:r>
+      <w:r>
+        <w:rPr>
+          <w:rFonts w:ascii="Verdana" w:hAnsi="Verdana" w:cstheme="minorHAnsi"/>
+          <w:sz w:val="20"/>
+          <w:szCs w:val="20"/>
+        </w:rPr>
+        <w:t>, Sydney, NSW</w:t>
       </w:r>
       <w:r>
         <w:rPr>

</xml_diff>